<commit_message>
Bug fix and new tests.
</commit_message>
<xml_diff>
--- a/misc/CITYOPT Planning test procedure.docx
+++ b/misc/CITYOPT Planning test procedure.docx
@@ -1163,6 +1163,938 @@
         </w:rPr>
         <w:lastRenderedPageBreak/>
         <w:t>select “open scenario” to see the generated scenarios</w:t>
+      </w:r>
+    </w:p>
+    <w:p>
+      <w:pPr>
+        <w:pStyle w:val="Heading2"/>
+        <w:rPr>
+          <w:lang w:val="en-GB"/>
+        </w:rPr>
+      </w:pPr>
+      <w:r>
+        <w:rPr>
+          <w:lang w:val="en-GB"/>
+        </w:rPr>
+        <w:t>Import data tests</w:t>
+      </w:r>
+    </w:p>
+    <w:p>
+      <w:pPr>
+        <w:pStyle w:val="Heading3"/>
+      </w:pPr>
+      <w:r>
+        <w:t xml:space="preserve">Import </w:t>
+      </w:r>
+      <w:proofErr w:type="spellStart"/>
+      <w:r>
+        <w:t>project</w:t>
+      </w:r>
+      <w:proofErr w:type="spellEnd"/>
+    </w:p>
+    <w:p>
+      <w:pPr>
+        <w:pStyle w:val="NormalWeb"/>
+        <w:rPr>
+          <w:lang w:val="en-GB"/>
+        </w:rPr>
+      </w:pPr>
+      <w:r>
+        <w:rPr>
+          <w:lang w:val="en-GB"/>
+        </w:rPr>
+        <w:t>1. Create project</w:t>
+      </w:r>
+      <w:r>
+        <w:rPr>
+          <w:lang w:val="en-GB"/>
+        </w:rPr>
+        <w:br/>
+        <w:t>2. Import testmodel.zip</w:t>
+      </w:r>
+      <w:r>
+        <w:rPr>
+          <w:lang w:val="en-GB"/>
+        </w:rPr>
+        <w:br/>
+        <w:t>3. Import project file test-project.csv</w:t>
+      </w:r>
+    </w:p>
+    <w:p>
+      <w:pPr>
+        <w:pStyle w:val="Heading3"/>
+        <w:rPr>
+          <w:lang w:val="en-GB"/>
+        </w:rPr>
+      </w:pPr>
+      <w:r>
+        <w:rPr>
+          <w:lang w:val="en-GB"/>
+        </w:rPr>
+        <w:t>Import scenarios</w:t>
+      </w:r>
+    </w:p>
+    <w:p>
+      <w:pPr>
+        <w:rPr>
+          <w:lang w:val="en-GB"/>
+        </w:rPr>
+      </w:pPr>
+      <w:r>
+        <w:rPr>
+          <w:lang w:val="en-GB"/>
+        </w:rPr>
+        <w:t>First make test file for scenarios:</w:t>
+      </w:r>
+    </w:p>
+    <w:p>
+      <w:pPr>
+        <w:pStyle w:val="NormalWeb"/>
+        <w:rPr>
+          <w:lang w:val="en-GB"/>
+        </w:rPr>
+      </w:pPr>
+      <w:r>
+        <w:rPr>
+          <w:lang w:val="en-GB"/>
+        </w:rPr>
+        <w:t>1. Create project</w:t>
+      </w:r>
+      <w:r>
+        <w:rPr>
+          <w:lang w:val="en-GB"/>
+        </w:rPr>
+        <w:br/>
+        <w:t xml:space="preserve">2. Import </w:t>
+      </w:r>
+      <w:r>
+        <w:rPr>
+          <w:lang w:val="en-GB"/>
+        </w:rPr>
+        <w:t>ost</w:t>
+      </w:r>
+      <w:r>
+        <w:rPr>
+          <w:lang w:val="en-GB"/>
+        </w:rPr>
+        <w:t>.zip</w:t>
+      </w:r>
+      <w:r>
+        <w:rPr>
+          <w:lang w:val="en-GB"/>
+        </w:rPr>
+        <w:br/>
+        <w:t xml:space="preserve">3. </w:t>
+      </w:r>
+      <w:r>
+        <w:rPr>
+          <w:lang w:val="en-GB"/>
+        </w:rPr>
+        <w:t>Create scenario</w:t>
+      </w:r>
+      <w:r>
+        <w:rPr>
+          <w:lang w:val="en-GB"/>
+        </w:rPr>
+        <w:br/>
+      </w:r>
+      <w:r>
+        <w:rPr>
+          <w:lang w:val="en-GB"/>
+        </w:rPr>
+        <w:t>4. Simulate scenario</w:t>
+      </w:r>
+      <w:r>
+        <w:rPr>
+          <w:lang w:val="en-GB"/>
+        </w:rPr>
+        <w:br/>
+      </w:r>
+      <w:r>
+        <w:rPr>
+          <w:lang w:val="en-GB"/>
+        </w:rPr>
+        <w:t>5</w:t>
+      </w:r>
+      <w:r>
+        <w:rPr>
+          <w:lang w:val="en-GB"/>
+        </w:rPr>
+        <w:t xml:space="preserve">. </w:t>
+      </w:r>
+      <w:r>
+        <w:rPr>
+          <w:lang w:val="en-GB"/>
+        </w:rPr>
+        <w:t>Export scenario file</w:t>
+      </w:r>
+    </w:p>
+    <w:p>
+      <w:pPr>
+        <w:pStyle w:val="NormalWeb"/>
+        <w:rPr>
+          <w:lang w:val="en-GB"/>
+        </w:rPr>
+      </w:pPr>
+      <w:r>
+        <w:rPr>
+          <w:lang w:val="en-GB"/>
+        </w:rPr>
+        <w:t>1. Create project</w:t>
+      </w:r>
+      <w:r>
+        <w:rPr>
+          <w:lang w:val="en-GB"/>
+        </w:rPr>
+        <w:br/>
+        <w:t xml:space="preserve">2. Import </w:t>
+      </w:r>
+      <w:r>
+        <w:rPr>
+          <w:lang w:val="en-GB"/>
+        </w:rPr>
+        <w:t>ost</w:t>
+      </w:r>
+      <w:r>
+        <w:rPr>
+          <w:lang w:val="en-GB"/>
+        </w:rPr>
+        <w:t>.zip</w:t>
+      </w:r>
+      <w:r>
+        <w:rPr>
+          <w:lang w:val="en-GB"/>
+        </w:rPr>
+        <w:br/>
+      </w:r>
+      <w:r>
+        <w:rPr>
+          <w:lang w:val="en-GB"/>
+        </w:rPr>
+        <w:t>3. Import the exported scenario file</w:t>
+      </w:r>
+      <w:r>
+        <w:rPr>
+          <w:lang w:val="en-GB"/>
+        </w:rPr>
+        <w:br/>
+      </w:r>
+      <w:r>
+        <w:rPr>
+          <w:lang w:val="en-GB"/>
+        </w:rPr>
+        <w:t>4. Check that there is a new scenario in the project</w:t>
+      </w:r>
+    </w:p>
+    <w:p>
+      <w:pPr>
+        <w:pStyle w:val="Heading3"/>
+        <w:rPr>
+          <w:lang w:val="en-GB"/>
+        </w:rPr>
+      </w:pPr>
+      <w:r>
+        <w:rPr>
+          <w:lang w:val="en-GB"/>
+        </w:rPr>
+        <w:t>Import optimization set</w:t>
+      </w:r>
+    </w:p>
+    <w:p>
+      <w:pPr>
+        <w:pStyle w:val="NormalWeb"/>
+        <w:rPr>
+          <w:lang w:val="en-GB"/>
+        </w:rPr>
+      </w:pPr>
+      <w:r>
+        <w:rPr>
+          <w:lang w:val="en-GB"/>
+        </w:rPr>
+        <w:t>1. Create project</w:t>
+      </w:r>
+      <w:r>
+        <w:rPr>
+          <w:lang w:val="en-GB"/>
+        </w:rPr>
+        <w:br/>
+        <w:t>2. Import ost.zip</w:t>
+      </w:r>
+      <w:r>
+        <w:rPr>
+          <w:lang w:val="en-GB"/>
+        </w:rPr>
+        <w:br/>
+        <w:t>3. Import optimization set file ost-problem.csv</w:t>
+      </w:r>
+    </w:p>
+    <w:p>
+      <w:pPr>
+        <w:pStyle w:val="Heading3"/>
+        <w:rPr>
+          <w:lang w:val="en-GB"/>
+        </w:rPr>
+      </w:pPr>
+      <w:r>
+        <w:rPr>
+          <w:lang w:val="en-GB"/>
+        </w:rPr>
+        <w:t>Import optimization problem (GA)</w:t>
+      </w:r>
+    </w:p>
+    <w:p>
+      <w:pPr>
+        <w:pStyle w:val="NormalWeb"/>
+        <w:rPr>
+          <w:lang w:val="en-GB"/>
+        </w:rPr>
+      </w:pPr>
+      <w:r>
+        <w:rPr>
+          <w:lang w:val="en-GB"/>
+        </w:rPr>
+        <w:t>1. Create project</w:t>
+      </w:r>
+      <w:r>
+        <w:rPr>
+          <w:lang w:val="en-GB"/>
+        </w:rPr>
+        <w:br/>
+        <w:t>2. Import ost.zip</w:t>
+      </w:r>
+      <w:r>
+        <w:rPr>
+          <w:lang w:val="en-GB"/>
+        </w:rPr>
+        <w:br/>
+        <w:t>3. Import optimization problem file ost-problem.csv</w:t>
+      </w:r>
+    </w:p>
+    <w:p>
+      <w:pPr>
+        <w:rPr>
+          <w:lang w:val="en-GB"/>
+        </w:rPr>
+      </w:pPr>
+    </w:p>
+    <w:p>
+      <w:pPr>
+        <w:pStyle w:val="Heading2"/>
+        <w:rPr>
+          <w:lang w:val="en-GB"/>
+        </w:rPr>
+      </w:pPr>
+      <w:r>
+        <w:rPr>
+          <w:lang w:val="en-GB"/>
+        </w:rPr>
+        <w:t>Export data tests</w:t>
+      </w:r>
+    </w:p>
+    <w:p>
+      <w:pPr>
+        <w:pStyle w:val="Heading3"/>
+        <w:rPr>
+          <w:lang w:val="en-GB"/>
+        </w:rPr>
+      </w:pPr>
+      <w:r>
+        <w:rPr>
+          <w:lang w:val="en-GB"/>
+        </w:rPr>
+        <w:t>Export project</w:t>
+      </w:r>
+    </w:p>
+    <w:p>
+      <w:pPr>
+        <w:pStyle w:val="NormalWeb"/>
+        <w:rPr>
+          <w:lang w:val="en-GB"/>
+        </w:rPr>
+      </w:pPr>
+      <w:r>
+        <w:rPr>
+          <w:lang w:val="en-GB"/>
+        </w:rPr>
+        <w:t>1. Create project</w:t>
+      </w:r>
+      <w:r>
+        <w:rPr>
+          <w:lang w:val="en-GB"/>
+        </w:rPr>
+        <w:br/>
+        <w:t>2. Import testmodel.zip</w:t>
+      </w:r>
+      <w:r>
+        <w:rPr>
+          <w:lang w:val="en-GB"/>
+        </w:rPr>
+        <w:br/>
+        <w:t>3. Import test-project.csv</w:t>
+      </w:r>
+      <w:r>
+        <w:rPr>
+          <w:lang w:val="en-GB"/>
+        </w:rPr>
+        <w:br/>
+        <w:t>4. Export project files</w:t>
+      </w:r>
+    </w:p>
+    <w:p>
+      <w:pPr>
+        <w:pStyle w:val="Heading3"/>
+        <w:rPr>
+          <w:lang w:val="en-GB"/>
+        </w:rPr>
+      </w:pPr>
+      <w:r>
+        <w:rPr>
+          <w:lang w:val="en-GB"/>
+        </w:rPr>
+        <w:lastRenderedPageBreak/>
+        <w:t>Export scenarios</w:t>
+      </w:r>
+    </w:p>
+    <w:p>
+      <w:pPr>
+        <w:pStyle w:val="NormalWeb"/>
+        <w:rPr>
+          <w:lang w:val="en-GB"/>
+        </w:rPr>
+      </w:pPr>
+      <w:r>
+        <w:rPr>
+          <w:lang w:val="en-GB"/>
+        </w:rPr>
+        <w:t>1. Create project</w:t>
+      </w:r>
+      <w:r>
+        <w:rPr>
+          <w:lang w:val="en-GB"/>
+        </w:rPr>
+        <w:br/>
+        <w:t>2. Import testmodel.zip</w:t>
+      </w:r>
+      <w:r>
+        <w:rPr>
+          <w:lang w:val="en-GB"/>
+        </w:rPr>
+        <w:br/>
+        <w:t>3. Import test-project.csv</w:t>
+      </w:r>
+      <w:r>
+        <w:rPr>
+          <w:lang w:val="en-GB"/>
+        </w:rPr>
+        <w:br/>
+        <w:t>4. Create scenario</w:t>
+      </w:r>
+      <w:r>
+        <w:rPr>
+          <w:lang w:val="en-GB"/>
+        </w:rPr>
+        <w:br/>
+        <w:t>5. Export scenario file</w:t>
+      </w:r>
+    </w:p>
+    <w:p>
+      <w:pPr>
+        <w:pStyle w:val="Heading3"/>
+        <w:rPr>
+          <w:lang w:val="en-GB"/>
+        </w:rPr>
+      </w:pPr>
+      <w:r>
+        <w:rPr>
+          <w:lang w:val="en-GB"/>
+        </w:rPr>
+        <w:t xml:space="preserve">Export </w:t>
+      </w:r>
+      <w:r>
+        <w:rPr>
+          <w:lang w:val="en-GB"/>
+        </w:rPr>
+        <w:t>simulation results</w:t>
+      </w:r>
+    </w:p>
+    <w:p>
+      <w:pPr>
+        <w:pStyle w:val="NormalWeb"/>
+        <w:rPr>
+          <w:lang w:val="en-GB"/>
+        </w:rPr>
+      </w:pPr>
+      <w:r>
+        <w:rPr>
+          <w:lang w:val="en-GB"/>
+        </w:rPr>
+        <w:t>1. Create project</w:t>
+      </w:r>
+      <w:r>
+        <w:rPr>
+          <w:lang w:val="en-GB"/>
+        </w:rPr>
+        <w:br/>
+        <w:t xml:space="preserve">2. Import </w:t>
+      </w:r>
+      <w:r>
+        <w:rPr>
+          <w:lang w:val="en-GB"/>
+        </w:rPr>
+        <w:t>ost</w:t>
+      </w:r>
+      <w:r>
+        <w:rPr>
+          <w:lang w:val="en-GB"/>
+        </w:rPr>
+        <w:t>.zip</w:t>
+      </w:r>
+      <w:r>
+        <w:rPr>
+          <w:lang w:val="en-GB"/>
+        </w:rPr>
+        <w:br/>
+      </w:r>
+      <w:r>
+        <w:rPr>
+          <w:lang w:val="en-GB"/>
+        </w:rPr>
+        <w:t>3</w:t>
+      </w:r>
+      <w:r>
+        <w:rPr>
+          <w:lang w:val="en-GB"/>
+        </w:rPr>
+        <w:t>. Create scenario</w:t>
+      </w:r>
+      <w:r>
+        <w:rPr>
+          <w:lang w:val="en-GB"/>
+        </w:rPr>
+        <w:br/>
+      </w:r>
+      <w:r>
+        <w:rPr>
+          <w:lang w:val="en-GB"/>
+        </w:rPr>
+        <w:t>4</w:t>
+      </w:r>
+      <w:r>
+        <w:rPr>
+          <w:lang w:val="en-GB"/>
+        </w:rPr>
+        <w:t xml:space="preserve">. </w:t>
+      </w:r>
+      <w:r>
+        <w:rPr>
+          <w:lang w:val="en-GB"/>
+        </w:rPr>
+        <w:t>Simulate scenario</w:t>
+      </w:r>
+      <w:r>
+        <w:rPr>
+          <w:lang w:val="en-GB"/>
+        </w:rPr>
+        <w:br/>
+      </w:r>
+      <w:r>
+        <w:rPr>
+          <w:lang w:val="en-GB"/>
+        </w:rPr>
+        <w:t>5</w:t>
+      </w:r>
+      <w:r>
+        <w:rPr>
+          <w:lang w:val="en-GB"/>
+        </w:rPr>
+        <w:t xml:space="preserve">. Export </w:t>
+      </w:r>
+      <w:r>
+        <w:rPr>
+          <w:lang w:val="en-GB"/>
+        </w:rPr>
+        <w:t>simulation results</w:t>
+      </w:r>
+      <w:bookmarkStart w:id="0" w:name="_GoBack"/>
+      <w:bookmarkEnd w:id="0"/>
+    </w:p>
+    <w:p>
+      <w:pPr>
+        <w:pStyle w:val="Heading3"/>
+        <w:rPr>
+          <w:lang w:val="en-GB"/>
+        </w:rPr>
+      </w:pPr>
+      <w:r>
+        <w:rPr>
+          <w:lang w:val="en-GB"/>
+        </w:rPr>
+        <w:t>Export external parameter sets</w:t>
+      </w:r>
+    </w:p>
+    <w:p>
+      <w:pPr>
+        <w:pStyle w:val="NormalWeb"/>
+        <w:rPr>
+          <w:lang w:val="en-GB"/>
+        </w:rPr>
+      </w:pPr>
+      <w:r>
+        <w:rPr>
+          <w:lang w:val="en-GB"/>
+        </w:rPr>
+        <w:t>1. Create project</w:t>
+      </w:r>
+      <w:r>
+        <w:rPr>
+          <w:lang w:val="en-GB"/>
+        </w:rPr>
+        <w:br/>
+        <w:t>2. Import testmodel.zip</w:t>
+      </w:r>
+      <w:r>
+        <w:rPr>
+          <w:lang w:val="en-GB"/>
+        </w:rPr>
+        <w:br/>
+        <w:t>3. Import test-project.csv</w:t>
+      </w:r>
+      <w:r>
+        <w:rPr>
+          <w:lang w:val="en-GB"/>
+        </w:rPr>
+        <w:br/>
+        <w:t xml:space="preserve">4. Create external </w:t>
+      </w:r>
+      <w:proofErr w:type="spellStart"/>
+      <w:r>
+        <w:rPr>
+          <w:lang w:val="en-GB"/>
+        </w:rPr>
+        <w:t>paremeter</w:t>
+      </w:r>
+      <w:proofErr w:type="spellEnd"/>
+      <w:r>
+        <w:rPr>
+          <w:lang w:val="en-GB"/>
+        </w:rPr>
+        <w:t xml:space="preserve"> set</w:t>
+      </w:r>
+      <w:r>
+        <w:rPr>
+          <w:lang w:val="en-GB"/>
+        </w:rPr>
+        <w:br/>
+        <w:t xml:space="preserve">5. Set values for the </w:t>
+      </w:r>
+      <w:proofErr w:type="spellStart"/>
+      <w:r>
+        <w:rPr>
+          <w:lang w:val="en-GB"/>
+        </w:rPr>
+        <w:t>ext</w:t>
+      </w:r>
+      <w:proofErr w:type="spellEnd"/>
+      <w:r>
+        <w:rPr>
+          <w:lang w:val="en-GB"/>
+        </w:rPr>
+        <w:t xml:space="preserve"> </w:t>
+      </w:r>
+      <w:proofErr w:type="spellStart"/>
+      <w:r>
+        <w:rPr>
+          <w:lang w:val="en-GB"/>
+        </w:rPr>
+        <w:t>params</w:t>
+      </w:r>
+      <w:proofErr w:type="spellEnd"/>
+      <w:r>
+        <w:rPr>
+          <w:lang w:val="en-GB"/>
+        </w:rPr>
+        <w:br/>
+        <w:t>6. Export external parameter sets file</w:t>
+      </w:r>
+    </w:p>
+    <w:p>
+      <w:pPr>
+        <w:pStyle w:val="Heading3"/>
+        <w:rPr>
+          <w:lang w:val="en-GB"/>
+        </w:rPr>
+      </w:pPr>
+      <w:r>
+        <w:rPr>
+          <w:lang w:val="en-GB"/>
+        </w:rPr>
+        <w:t>Export metrics</w:t>
+      </w:r>
+    </w:p>
+    <w:p>
+      <w:pPr>
+        <w:pStyle w:val="NormalWeb"/>
+      </w:pPr>
+      <w:r>
+        <w:rPr>
+          <w:lang w:val="en-GB"/>
+        </w:rPr>
+        <w:t>1. Create project</w:t>
+      </w:r>
+      <w:r>
+        <w:rPr>
+          <w:lang w:val="en-GB"/>
+        </w:rPr>
+        <w:br/>
+        <w:t>2. Import testmodel.zip</w:t>
+      </w:r>
+      <w:r>
+        <w:rPr>
+          <w:lang w:val="en-GB"/>
+        </w:rPr>
+        <w:br/>
+        <w:t>3. Import test-project.csv</w:t>
+      </w:r>
+      <w:r>
+        <w:rPr>
+          <w:lang w:val="en-GB"/>
+        </w:rPr>
+        <w:br/>
+        <w:t xml:space="preserve">4. Create external </w:t>
+      </w:r>
+      <w:proofErr w:type="spellStart"/>
+      <w:r>
+        <w:rPr>
+          <w:lang w:val="en-GB"/>
+        </w:rPr>
+        <w:t>paremeter</w:t>
+      </w:r>
+      <w:proofErr w:type="spellEnd"/>
+      <w:r>
+        <w:rPr>
+          <w:lang w:val="en-GB"/>
+        </w:rPr>
+        <w:t xml:space="preserve"> set</w:t>
+      </w:r>
+      <w:r>
+        <w:rPr>
+          <w:lang w:val="en-GB"/>
+        </w:rPr>
+        <w:br/>
+        <w:t xml:space="preserve">5. Set values for the </w:t>
+      </w:r>
+      <w:proofErr w:type="spellStart"/>
+      <w:r>
+        <w:rPr>
+          <w:lang w:val="en-GB"/>
+        </w:rPr>
+        <w:t>ext</w:t>
+      </w:r>
+      <w:proofErr w:type="spellEnd"/>
+      <w:r>
+        <w:rPr>
+          <w:lang w:val="en-GB"/>
+        </w:rPr>
+        <w:t xml:space="preserve"> </w:t>
+      </w:r>
+      <w:proofErr w:type="spellStart"/>
+      <w:r>
+        <w:rPr>
+          <w:lang w:val="en-GB"/>
+        </w:rPr>
+        <w:t>params</w:t>
+      </w:r>
+      <w:proofErr w:type="spellEnd"/>
+      <w:r>
+        <w:rPr>
+          <w:lang w:val="en-GB"/>
+        </w:rPr>
+        <w:br/>
+        <w:t>6. Create scenario</w:t>
+      </w:r>
+      <w:r>
+        <w:rPr>
+          <w:lang w:val="en-GB"/>
+        </w:rPr>
+        <w:br/>
+        <w:t>7. Simulate scenario</w:t>
+      </w:r>
+      <w:r>
+        <w:rPr>
+          <w:lang w:val="en-GB"/>
+        </w:rPr>
+        <w:br/>
+        <w:t xml:space="preserve">8. </w:t>
+      </w:r>
+      <w:proofErr w:type="spellStart"/>
+      <w:r>
+        <w:t>Export</w:t>
+      </w:r>
+      <w:proofErr w:type="spellEnd"/>
+      <w:r>
+        <w:t xml:space="preserve"> </w:t>
+      </w:r>
+      <w:proofErr w:type="spellStart"/>
+      <w:r>
+        <w:t>metrics</w:t>
+      </w:r>
+      <w:proofErr w:type="spellEnd"/>
+      <w:r>
+        <w:t xml:space="preserve"> </w:t>
+      </w:r>
+      <w:proofErr w:type="spellStart"/>
+      <w:r>
+        <w:t>file</w:t>
+      </w:r>
+      <w:proofErr w:type="spellEnd"/>
+    </w:p>
+    <w:p>
+      <w:pPr>
+        <w:pStyle w:val="Heading3"/>
+      </w:pPr>
+      <w:proofErr w:type="spellStart"/>
+      <w:r>
+        <w:t>Export</w:t>
+      </w:r>
+      <w:proofErr w:type="spellEnd"/>
+      <w:r>
+        <w:t xml:space="preserve"> </w:t>
+      </w:r>
+      <w:proofErr w:type="spellStart"/>
+      <w:r>
+        <w:t>optimization</w:t>
+      </w:r>
+      <w:proofErr w:type="spellEnd"/>
+      <w:r>
+        <w:t xml:space="preserve"> set</w:t>
+      </w:r>
+    </w:p>
+    <w:p>
+      <w:pPr>
+        <w:pStyle w:val="NormalWeb"/>
+        <w:rPr>
+          <w:lang w:val="en-GB"/>
+        </w:rPr>
+      </w:pPr>
+      <w:r>
+        <w:rPr>
+          <w:lang w:val="en-GB"/>
+        </w:rPr>
+        <w:t>1. Create project</w:t>
+      </w:r>
+      <w:r>
+        <w:rPr>
+          <w:lang w:val="en-GB"/>
+        </w:rPr>
+        <w:br/>
+        <w:t>2. Import testmodel.zip</w:t>
+      </w:r>
+      <w:r>
+        <w:rPr>
+          <w:lang w:val="en-GB"/>
+        </w:rPr>
+        <w:br/>
+      </w:r>
+      <w:r>
+        <w:rPr>
+          <w:lang w:val="en-GB"/>
+        </w:rPr>
+        <w:t>3</w:t>
+      </w:r>
+      <w:r>
+        <w:rPr>
+          <w:lang w:val="en-GB"/>
+        </w:rPr>
+        <w:t>. Import optimization set test-problem.csv</w:t>
+      </w:r>
+      <w:r>
+        <w:rPr>
+          <w:lang w:val="en-GB"/>
+        </w:rPr>
+        <w:br/>
+      </w:r>
+      <w:r>
+        <w:rPr>
+          <w:lang w:val="en-GB"/>
+        </w:rPr>
+        <w:t>4</w:t>
+      </w:r>
+      <w:r>
+        <w:rPr>
+          <w:lang w:val="en-GB"/>
+        </w:rPr>
+        <w:t>. Export optimization set test-problem.csv</w:t>
+      </w:r>
+    </w:p>
+    <w:p>
+      <w:pPr>
+        <w:pStyle w:val="Heading3"/>
+        <w:rPr>
+          <w:lang w:val="en-GB"/>
+        </w:rPr>
+      </w:pPr>
+      <w:r>
+        <w:rPr>
+          <w:lang w:val="en-GB"/>
+        </w:rPr>
+        <w:t>Export optimization problem</w:t>
+      </w:r>
+    </w:p>
+    <w:p>
+      <w:pPr>
+        <w:pStyle w:val="NormalWeb"/>
+        <w:rPr>
+          <w:lang w:val="en-GB"/>
+        </w:rPr>
+      </w:pPr>
+      <w:r>
+        <w:rPr>
+          <w:lang w:val="en-GB"/>
+        </w:rPr>
+        <w:t>1. Create project</w:t>
+      </w:r>
+      <w:r>
+        <w:rPr>
+          <w:lang w:val="en-GB"/>
+        </w:rPr>
+        <w:br/>
+        <w:t>2. Import testmodel.zip</w:t>
+      </w:r>
+      <w:r>
+        <w:rPr>
+          <w:lang w:val="en-GB"/>
+        </w:rPr>
+        <w:br/>
+      </w:r>
+      <w:r>
+        <w:rPr>
+          <w:lang w:val="en-GB"/>
+        </w:rPr>
+        <w:t>3</w:t>
+      </w:r>
+      <w:r>
+        <w:rPr>
+          <w:lang w:val="en-GB"/>
+        </w:rPr>
+        <w:t>. Import optimization problem test-problem.csv</w:t>
+      </w:r>
+      <w:r>
+        <w:rPr>
+          <w:lang w:val="en-GB"/>
+        </w:rPr>
+        <w:br/>
+      </w:r>
+      <w:r>
+        <w:rPr>
+          <w:lang w:val="en-GB"/>
+        </w:rPr>
+        <w:t>4</w:t>
+      </w:r>
+      <w:r>
+        <w:rPr>
+          <w:lang w:val="en-GB"/>
+        </w:rPr>
+        <w:t>. Export optimization problem test-problem.csv</w:t>
       </w:r>
     </w:p>
     <w:p>
@@ -1227,8 +2159,6 @@
         </w:rPr>
         <w:t>,</w:t>
       </w:r>
-      <w:bookmarkStart w:id="0" w:name="_GoBack"/>
-      <w:bookmarkEnd w:id="0"/>
       <w:r>
         <w:rPr>
           <w:lang w:val="en-GB"/>
@@ -2260,6 +3190,28 @@
       <w:szCs w:val="26"/>
     </w:rPr>
   </w:style>
+  <w:style w:type="paragraph" w:styleId="Heading3">
+    <w:name w:val="heading 3"/>
+    <w:basedOn w:val="Normal"/>
+    <w:next w:val="Normal"/>
+    <w:link w:val="Heading3Char"/>
+    <w:uiPriority w:val="9"/>
+    <w:unhideWhenUsed/>
+    <w:qFormat/>
+    <w:rsid w:val="0022052F"/>
+    <w:pPr>
+      <w:keepNext/>
+      <w:keepLines/>
+      <w:spacing w:before="200" w:after="0"/>
+      <w:outlineLvl w:val="2"/>
+    </w:pPr>
+    <w:rPr>
+      <w:rFonts w:asciiTheme="majorHAnsi" w:eastAsiaTheme="majorEastAsia" w:hAnsiTheme="majorHAnsi" w:cstheme="majorBidi"/>
+      <w:b/>
+      <w:bCs/>
+      <w:color w:val="4F81BD" w:themeColor="accent1"/>
+    </w:rPr>
+  </w:style>
   <w:style w:type="character" w:default="1" w:styleId="DefaultParagraphFont">
     <w:name w:val="Default Paragraph Font"/>
     <w:uiPriority w:val="1"/>
@@ -2314,6 +3266,35 @@
       <w:color w:val="4F81BD" w:themeColor="accent1"/>
       <w:sz w:val="26"/>
       <w:szCs w:val="26"/>
+    </w:rPr>
+  </w:style>
+  <w:style w:type="paragraph" w:styleId="NormalWeb">
+    <w:name w:val="Normal (Web)"/>
+    <w:basedOn w:val="Normal"/>
+    <w:uiPriority w:val="99"/>
+    <w:unhideWhenUsed/>
+    <w:rsid w:val="00963D1D"/>
+    <w:pPr>
+      <w:spacing w:before="100" w:beforeAutospacing="1" w:after="100" w:afterAutospacing="1" w:line="240" w:lineRule="auto"/>
+    </w:pPr>
+    <w:rPr>
+      <w:rFonts w:ascii="Times New Roman" w:eastAsia="Times New Roman" w:hAnsi="Times New Roman" w:cs="Times New Roman"/>
+      <w:sz w:val="24"/>
+      <w:szCs w:val="24"/>
+      <w:lang w:eastAsia="fi-FI"/>
+    </w:rPr>
+  </w:style>
+  <w:style w:type="character" w:customStyle="1" w:styleId="Heading3Char">
+    <w:name w:val="Heading 3 Char"/>
+    <w:basedOn w:val="DefaultParagraphFont"/>
+    <w:link w:val="Heading3"/>
+    <w:uiPriority w:val="9"/>
+    <w:rsid w:val="0022052F"/>
+    <w:rPr>
+      <w:rFonts w:asciiTheme="majorHAnsi" w:eastAsiaTheme="majorEastAsia" w:hAnsiTheme="majorHAnsi" w:cstheme="majorBidi"/>
+      <w:b/>
+      <w:bCs/>
+      <w:color w:val="4F81BD" w:themeColor="accent1"/>
     </w:rPr>
   </w:style>
 </w:styles>
@@ -2503,6 +3484,28 @@
       <w:szCs w:val="26"/>
     </w:rPr>
   </w:style>
+  <w:style w:type="paragraph" w:styleId="Heading3">
+    <w:name w:val="heading 3"/>
+    <w:basedOn w:val="Normal"/>
+    <w:next w:val="Normal"/>
+    <w:link w:val="Heading3Char"/>
+    <w:uiPriority w:val="9"/>
+    <w:unhideWhenUsed/>
+    <w:qFormat/>
+    <w:rsid w:val="0022052F"/>
+    <w:pPr>
+      <w:keepNext/>
+      <w:keepLines/>
+      <w:spacing w:before="200" w:after="0"/>
+      <w:outlineLvl w:val="2"/>
+    </w:pPr>
+    <w:rPr>
+      <w:rFonts w:asciiTheme="majorHAnsi" w:eastAsiaTheme="majorEastAsia" w:hAnsiTheme="majorHAnsi" w:cstheme="majorBidi"/>
+      <w:b/>
+      <w:bCs/>
+      <w:color w:val="4F81BD" w:themeColor="accent1"/>
+    </w:rPr>
+  </w:style>
   <w:style w:type="character" w:default="1" w:styleId="DefaultParagraphFont">
     <w:name w:val="Default Paragraph Font"/>
     <w:uiPriority w:val="1"/>
@@ -2557,6 +3560,35 @@
       <w:color w:val="4F81BD" w:themeColor="accent1"/>
       <w:sz w:val="26"/>
       <w:szCs w:val="26"/>
+    </w:rPr>
+  </w:style>
+  <w:style w:type="paragraph" w:styleId="NormalWeb">
+    <w:name w:val="Normal (Web)"/>
+    <w:basedOn w:val="Normal"/>
+    <w:uiPriority w:val="99"/>
+    <w:unhideWhenUsed/>
+    <w:rsid w:val="00963D1D"/>
+    <w:pPr>
+      <w:spacing w:before="100" w:beforeAutospacing="1" w:after="100" w:afterAutospacing="1" w:line="240" w:lineRule="auto"/>
+    </w:pPr>
+    <w:rPr>
+      <w:rFonts w:ascii="Times New Roman" w:eastAsia="Times New Roman" w:hAnsi="Times New Roman" w:cs="Times New Roman"/>
+      <w:sz w:val="24"/>
+      <w:szCs w:val="24"/>
+      <w:lang w:eastAsia="fi-FI"/>
+    </w:rPr>
+  </w:style>
+  <w:style w:type="character" w:customStyle="1" w:styleId="Heading3Char">
+    <w:name w:val="Heading 3 Char"/>
+    <w:basedOn w:val="DefaultParagraphFont"/>
+    <w:link w:val="Heading3"/>
+    <w:uiPriority w:val="9"/>
+    <w:rsid w:val="0022052F"/>
+    <w:rPr>
+      <w:rFonts w:asciiTheme="majorHAnsi" w:eastAsiaTheme="majorEastAsia" w:hAnsiTheme="majorHAnsi" w:cstheme="majorBidi"/>
+      <w:b/>
+      <w:bCs/>
+      <w:color w:val="4F81BD" w:themeColor="accent1"/>
     </w:rPr>
   </w:style>
 </w:styles>

</xml_diff>

<commit_message>
Added grid search test.
</commit_message>
<xml_diff>
--- a/misc/CITYOPT Planning test procedure.docx
+++ b/misc/CITYOPT Planning test procedure.docx
@@ -93,7 +93,6 @@
           <w:lang w:val="en-GB"/>
         </w:rPr>
       </w:pPr>
-      <w:proofErr w:type="spellStart"/>
       <w:r>
         <w:rPr>
           <w:b/>
@@ -101,7 +100,6 @@
         </w:rPr>
         <w:t>DHPrice</w:t>
       </w:r>
-      <w:proofErr w:type="spellEnd"/>
       <w:r>
         <w:rPr>
           <w:lang w:val="en-GB"/>
@@ -115,7 +113,6 @@
           <w:lang w:val="en-GB"/>
         </w:rPr>
       </w:pPr>
-      <w:proofErr w:type="spellStart"/>
       <w:r>
         <w:rPr>
           <w:b/>
@@ -123,7 +120,6 @@
         </w:rPr>
         <w:t>ElectricityPrice</w:t>
       </w:r>
-      <w:proofErr w:type="spellEnd"/>
       <w:r>
         <w:rPr>
           <w:lang w:val="en-GB"/>
@@ -137,7 +133,6 @@
           <w:lang w:val="en-GB"/>
         </w:rPr>
       </w:pPr>
-      <w:proofErr w:type="spellStart"/>
       <w:r>
         <w:rPr>
           <w:b/>
@@ -145,7 +140,6 @@
         </w:rPr>
         <w:t>SolarThInvCost</w:t>
       </w:r>
-      <w:proofErr w:type="spellEnd"/>
       <w:r>
         <w:rPr>
           <w:lang w:val="en-GB"/>
@@ -159,7 +153,6 @@
           <w:lang w:val="en-GB"/>
         </w:rPr>
       </w:pPr>
-      <w:proofErr w:type="spellStart"/>
       <w:r>
         <w:rPr>
           <w:b/>
@@ -167,7 +160,6 @@
         </w:rPr>
         <w:t>StorageInvCost</w:t>
       </w:r>
-      <w:proofErr w:type="spellEnd"/>
       <w:r>
         <w:rPr>
           <w:lang w:val="en-GB"/>
@@ -207,68 +199,255 @@
           <w:lang w:val="en-GB"/>
         </w:rPr>
       </w:pPr>
-      <w:proofErr w:type="spellStart"/>
-      <w:r>
-        <w:rPr>
-          <w:b/>
-          <w:lang w:val="en-GB"/>
-        </w:rPr>
-        <w:t>DHCost</w:t>
-      </w:r>
-      <w:proofErr w:type="spellEnd"/>
-      <w:r>
-        <w:rPr>
-          <w:b/>
+      <w:r>
+        <w:rPr>
+          <w:b/>
+          <w:lang w:val="en-GB"/>
+        </w:rPr>
+        <w:t xml:space="preserve">DHCost </w:t>
+      </w:r>
+    </w:p>
+    <w:p>
+      <w:pPr>
+        <w:rPr>
+          <w:lang w:val="en-GB"/>
+        </w:rPr>
+      </w:pPr>
+      <w:r>
+        <w:rPr>
+          <w:lang w:val="en-GB"/>
+        </w:rPr>
+        <w:t>integrate(HOUR_HEAT.SP_VALUE, 0, Infinity) / 3600 * DHPrice</w:t>
+      </w:r>
+    </w:p>
+    <w:p>
+      <w:pPr>
+        <w:rPr>
+          <w:b/>
+          <w:lang w:val="en-GB"/>
+        </w:rPr>
+      </w:pPr>
+      <w:r>
+        <w:rPr>
+          <w:b/>
+          <w:lang w:val="en-GB"/>
+        </w:rPr>
+        <w:t>ElectricityCost</w:t>
+      </w:r>
+    </w:p>
+    <w:p>
+      <w:pPr>
+        <w:rPr>
+          <w:i/>
+          <w:lang w:val="en-GB"/>
+        </w:rPr>
+      </w:pPr>
+      <w:r>
+        <w:rPr>
+          <w:i/>
+          <w:lang w:val="en-GB"/>
+        </w:rPr>
+        <w:t>integrate(HOUR_NET_ELEC.SP_VALUE, 0, Infinity) / 3600 * ElectricityPrice</w:t>
+      </w:r>
+    </w:p>
+    <w:p>
+      <w:pPr>
+        <w:rPr>
+          <w:b/>
+          <w:lang w:val="en-GB"/>
+        </w:rPr>
+      </w:pPr>
+      <w:r>
+        <w:rPr>
+          <w:b/>
+          <w:lang w:val="en-GB"/>
+        </w:rPr>
+        <w:t>SolarThCost</w:t>
+      </w:r>
+    </w:p>
+    <w:p>
+      <w:pPr>
+        <w:rPr>
+          <w:i/>
+          <w:lang w:val="en-GB"/>
+        </w:rPr>
+      </w:pPr>
+      <w:r>
+        <w:rPr>
+          <w:i/>
+          <w:lang w:val="en-GB"/>
+        </w:rPr>
+        <w:t>SolarThInvCost * (OSTERSUNDOM_BIG_1.A1_Solarth_m2 + OSTERSUNDOM_BIG_1.A2_Solarth_m2 + OSTERSUNDOM_BIG_1.A3_Solarth_m2 + OSTERSUNDOM_BIG_1.A4_Solarth_m2 + OSTERSUNDOM_BIG_1.A5_Solarth_m2 + OSTERSUNDOM_BIG_1.A6_Solarth_m2 + OSTERSUNDOM_BIG_1.A7_Solarth_m2 + OSTERSUNDOM_BIG_1.A8_Solarth_m2 + OSTERSUNDOM_BIG_1.A9_Solarth_m2 + OSTERSUNDOM_BIG_1.A10_Solarth_m2 + OSTERSUNDOM_BIG_1.A11_Solarth_m2 + OSTERSUNDOM_BIG_1.A12_Solarth_m2 + OSTERSUNDOM_BIG_1.A14_Solarth_m2)</w:t>
+      </w:r>
+    </w:p>
+    <w:p>
+      <w:pPr>
+        <w:rPr>
+          <w:b/>
+          <w:lang w:val="en-GB"/>
+        </w:rPr>
+      </w:pPr>
+      <w:r>
+        <w:rPr>
+          <w:b/>
+          <w:lang w:val="en-GB"/>
+        </w:rPr>
+        <w:t>StorageCost</w:t>
+      </w:r>
+    </w:p>
+    <w:p>
+      <w:pPr>
+        <w:rPr>
+          <w:lang w:val="en-GB"/>
+        </w:rPr>
+      </w:pPr>
+      <w:r>
+        <w:rPr>
+          <w:lang w:val="en-GB"/>
+        </w:rPr>
+        <w:t>StorageInvCost</w:t>
+      </w:r>
+      <w:r>
+        <w:rPr>
+          <w:lang w:val="en-GB"/>
+        </w:rPr>
+        <w:t xml:space="preserve"> * </w:t>
+      </w:r>
+      <w:r>
+        <w:rPr>
+          <w:lang w:val="en-GB"/>
+        </w:rPr>
+        <w:t>(OSTERSUNDOM_BIG_1.A1_Storage_h + OSTERSUNDOM_BIG_1.A3_Storage_h +</w:t>
+      </w:r>
+      <w:r>
+        <w:rPr>
           <w:lang w:val="en-GB"/>
         </w:rPr>
         <w:t xml:space="preserve"> </w:t>
       </w:r>
-    </w:p>
-    <w:p>
-      <w:pPr>
-        <w:rPr>
-          <w:lang w:val="en-GB"/>
-        </w:rPr>
-      </w:pPr>
-      <w:proofErr w:type="gramStart"/>
-      <w:r>
-        <w:rPr>
-          <w:lang w:val="en-GB"/>
-        </w:rPr>
-        <w:t>integrate(</w:t>
-      </w:r>
-      <w:proofErr w:type="gramEnd"/>
-      <w:r>
-        <w:rPr>
-          <w:lang w:val="en-GB"/>
-        </w:rPr>
-        <w:t xml:space="preserve">HOUR_HEAT.SP_VALUE, 0, Infinity) / 3600 * </w:t>
-      </w:r>
-      <w:proofErr w:type="spellStart"/>
-      <w:r>
-        <w:rPr>
-          <w:lang w:val="en-GB"/>
-        </w:rPr>
-        <w:t>DHPrice</w:t>
-      </w:r>
-      <w:proofErr w:type="spellEnd"/>
-    </w:p>
-    <w:p>
-      <w:pPr>
-        <w:rPr>
-          <w:b/>
-          <w:lang w:val="en-GB"/>
-        </w:rPr>
-      </w:pPr>
-      <w:proofErr w:type="spellStart"/>
-      <w:r>
-        <w:rPr>
-          <w:b/>
-          <w:lang w:val="en-GB"/>
-        </w:rPr>
-        <w:t>ElectricityCost</w:t>
-      </w:r>
-      <w:proofErr w:type="spellEnd"/>
+      <w:r>
+        <w:rPr>
+          <w:lang w:val="en-GB"/>
+        </w:rPr>
+        <w:t>OSTERSUNDOM_BIG_1.A4_Storage_h + OSTERSUNDOM_BIG_1.A5_Storage_h +</w:t>
+      </w:r>
+      <w:r>
+        <w:rPr>
+          <w:lang w:val="en-GB"/>
+        </w:rPr>
+        <w:t xml:space="preserve"> </w:t>
+      </w:r>
+      <w:r>
+        <w:rPr>
+          <w:lang w:val="en-GB"/>
+        </w:rPr>
+        <w:t>OSTERSUNDOM_BIG_1.A6_Storage_h + OSTERSUNDOM_BIG_1.A7_Storage_h +</w:t>
+      </w:r>
+      <w:r>
+        <w:rPr>
+          <w:lang w:val="en-GB"/>
+        </w:rPr>
+        <w:t xml:space="preserve"> </w:t>
+      </w:r>
+      <w:r>
+        <w:rPr>
+          <w:lang w:val="en-GB"/>
+        </w:rPr>
+        <w:t>OSTERSUNDOM_BIG_1.A8_Storage_h + OSTERSUNDOM_BIG_1.A9_Storage_h +</w:t>
+      </w:r>
+      <w:r>
+        <w:rPr>
+          <w:lang w:val="en-GB"/>
+        </w:rPr>
+        <w:t xml:space="preserve"> </w:t>
+      </w:r>
+      <w:r>
+        <w:rPr>
+          <w:lang w:val="en-GB"/>
+        </w:rPr>
+        <w:t>OSTERSUNDOM_BIG_1.A10_Storage_h + OSTERSUNDOM_BIG_1.A11_Storage_h +</w:t>
+      </w:r>
+      <w:r>
+        <w:rPr>
+          <w:lang w:val="en-GB"/>
+        </w:rPr>
+        <w:t xml:space="preserve"> O</w:t>
+      </w:r>
+      <w:r>
+        <w:rPr>
+          <w:lang w:val="en-GB"/>
+        </w:rPr>
+        <w:t>STERSUNDOM_BIG_1.A12_Storage_h + OSTERSUNDOM_BIG_1.A13_Storage_h +</w:t>
+      </w:r>
+      <w:r>
+        <w:rPr>
+          <w:lang w:val="en-GB"/>
+        </w:rPr>
+        <w:t xml:space="preserve"> </w:t>
+      </w:r>
+      <w:r>
+        <w:rPr>
+          <w:lang w:val="en-GB"/>
+        </w:rPr>
+        <w:t>OSTERSUNDOM_BIG_1.A14_Storage_h)</w:t>
+      </w:r>
+    </w:p>
+    <w:p>
+      <w:pPr>
+        <w:rPr>
+          <w:b/>
+          <w:sz w:val="24"/>
+          <w:lang w:val="en-GB"/>
+        </w:rPr>
+      </w:pPr>
+      <w:r>
+        <w:rPr>
+          <w:b/>
+          <w:sz w:val="24"/>
+          <w:lang w:val="en-GB"/>
+        </w:rPr>
+        <w:t>5</w:t>
+      </w:r>
+      <w:r>
+        <w:rPr>
+          <w:b/>
+          <w:sz w:val="24"/>
+          <w:lang w:val="en-GB"/>
+        </w:rPr>
+        <w:t xml:space="preserve"> Create</w:t>
+      </w:r>
+      <w:r>
+        <w:rPr>
+          <w:b/>
+          <w:sz w:val="24"/>
+          <w:lang w:val="en-GB"/>
+        </w:rPr>
+        <w:t xml:space="preserve"> </w:t>
+      </w:r>
+      <w:r>
+        <w:rPr>
+          <w:b/>
+          <w:sz w:val="24"/>
+          <w:lang w:val="en-GB"/>
+        </w:rPr>
+        <w:t>scenarios</w:t>
+      </w:r>
+      <w:r>
+        <w:rPr>
+          <w:b/>
+          <w:sz w:val="24"/>
+          <w:lang w:val="en-GB"/>
+        </w:rPr>
+        <w:t xml:space="preserve"> (&gt;2)</w:t>
+      </w:r>
+      <w:r>
+        <w:rPr>
+          <w:b/>
+          <w:sz w:val="24"/>
+          <w:lang w:val="en-GB"/>
+        </w:rPr>
+        <w:t xml:space="preserve"> for the project with different input parameter settings</w:t>
+      </w:r>
     </w:p>
     <w:p>
       <w:pPr>
@@ -277,48 +456,34 @@
           <w:lang w:val="en-GB"/>
         </w:rPr>
       </w:pPr>
-      <w:proofErr w:type="gramStart"/>
+      <w:r>
+        <w:rPr>
+          <w:b/>
+          <w:lang w:val="en-GB"/>
+        </w:rPr>
+        <w:t xml:space="preserve">-Alter </w:t>
+      </w:r>
       <w:r>
         <w:rPr>
           <w:i/>
           <w:lang w:val="en-GB"/>
         </w:rPr>
-        <w:t>integrate(</w:t>
-      </w:r>
-      <w:proofErr w:type="gramEnd"/>
+        <w:t>A</w:t>
+      </w:r>
       <w:r>
         <w:rPr>
           <w:i/>
           <w:lang w:val="en-GB"/>
         </w:rPr>
-        <w:t xml:space="preserve">HOUR_NET_ELEC.SP_VALUE, 0, Infinity) / 3600 * </w:t>
-      </w:r>
-      <w:proofErr w:type="spellStart"/>
+        <w:t>#</w:t>
+      </w:r>
       <w:r>
         <w:rPr>
           <w:i/>
           <w:lang w:val="en-GB"/>
         </w:rPr>
-        <w:t>ElectricityPrice</w:t>
-      </w:r>
-      <w:proofErr w:type="spellEnd"/>
-    </w:p>
-    <w:p>
-      <w:pPr>
-        <w:rPr>
-          <w:b/>
-          <w:lang w:val="en-GB"/>
-        </w:rPr>
-      </w:pPr>
-      <w:proofErr w:type="spellStart"/>
-      <w:r>
-        <w:rPr>
-          <w:b/>
-          <w:lang w:val="en-GB"/>
-        </w:rPr>
-        <w:t>SolarThCost</w:t>
-      </w:r>
-      <w:proofErr w:type="spellEnd"/>
+        <w:t>_Solarth_m2</w:t>
+      </w:r>
     </w:p>
     <w:p>
       <w:pPr>
@@ -327,276 +492,31 @@
           <w:lang w:val="en-GB"/>
         </w:rPr>
       </w:pPr>
-      <w:proofErr w:type="spellStart"/>
       <w:r>
         <w:rPr>
           <w:i/>
           <w:lang w:val="en-GB"/>
         </w:rPr>
-        <w:t>SolarThInvCost</w:t>
-      </w:r>
-      <w:proofErr w:type="spellEnd"/>
-      <w:r>
-        <w:rPr>
-          <w:i/>
-          <w:lang w:val="en-GB"/>
-        </w:rPr>
-        <w:t xml:space="preserve"> * (OSTERSUNDOM_BIG_1.A1_Solarth_m2 + OSTERSUNDOM_BIG_1.A2_Solarth_m2 + OSTERSUNDOM_BIG_1.A3_Solarth_m2 + OSTERSUNDOM_BIG_1.A4_Solarth_m2 + OSTERSUNDOM_BIG_1.A5_Solarth_m2 + OSTERSUNDOM_BIG_1.A6_Solarth_m2 + OSTERSUNDOM_BIG_1.A7_Solarth_m2 + OSTERSUNDOM_BIG_1.A8_Solarth_m2 + OSTERSUNDOM_BIG_1.A9_Solarth_m2 + OSTERSUNDOM_BIG_1.A10_Solarth_m2 + OSTERSUNDOM_BIG_1.A11_Solarth_m2 + OSTERSUNDOM_BIG_1.A12_Solarth_m2 + OSTERSUNDOM_BIG_1.A14_Solarth_m2)</w:t>
-      </w:r>
-    </w:p>
-    <w:p>
-      <w:pPr>
-        <w:rPr>
-          <w:b/>
-          <w:lang w:val="en-GB"/>
-        </w:rPr>
-      </w:pPr>
-      <w:proofErr w:type="spellStart"/>
-      <w:r>
-        <w:rPr>
-          <w:b/>
-          <w:lang w:val="en-GB"/>
-        </w:rPr>
-        <w:t>StorageCost</w:t>
-      </w:r>
-      <w:proofErr w:type="spellEnd"/>
-    </w:p>
-    <w:p>
-      <w:pPr>
-        <w:rPr>
-          <w:lang w:val="en-GB"/>
-        </w:rPr>
-      </w:pPr>
-      <w:proofErr w:type="spellStart"/>
-      <w:r>
-        <w:rPr>
-          <w:lang w:val="en-GB"/>
-        </w:rPr>
-        <w:t>StorageInvCost</w:t>
-      </w:r>
-      <w:proofErr w:type="spellEnd"/>
-      <w:r>
-        <w:rPr>
-          <w:lang w:val="en-GB"/>
-        </w:rPr>
-        <w:t xml:space="preserve"> * </w:t>
-      </w:r>
-      <w:r>
-        <w:rPr>
-          <w:lang w:val="en-GB"/>
-        </w:rPr>
-        <w:t>(OSTERSUNDOM_BIG_1.A1_Storage_h + OSTERSUNDOM_BIG_1.A3_Storage_h +</w:t>
-      </w:r>
-      <w:r>
-        <w:rPr>
-          <w:lang w:val="en-GB"/>
-        </w:rPr>
-        <w:t xml:space="preserve"> </w:t>
-      </w:r>
-      <w:r>
-        <w:rPr>
-          <w:lang w:val="en-GB"/>
-        </w:rPr>
-        <w:t>OSTERSUNDOM_BIG_1.A4_Storage_h + OSTERSUNDOM_BIG_1.A5_Storage_h +</w:t>
-      </w:r>
-      <w:r>
-        <w:rPr>
-          <w:lang w:val="en-GB"/>
-        </w:rPr>
-        <w:t xml:space="preserve"> </w:t>
-      </w:r>
-      <w:r>
-        <w:rPr>
-          <w:lang w:val="en-GB"/>
-        </w:rPr>
-        <w:t>OSTERSUNDOM_BIG_1.A6_Storage_h + OSTERSUNDOM_BIG_1.A7_Storage_h +</w:t>
-      </w:r>
-      <w:r>
-        <w:rPr>
-          <w:lang w:val="en-GB"/>
-        </w:rPr>
-        <w:t xml:space="preserve"> </w:t>
-      </w:r>
-      <w:r>
-        <w:rPr>
-          <w:lang w:val="en-GB"/>
-        </w:rPr>
-        <w:t>OSTERSUNDOM_BIG_1.A8_Storage_h + OSTERSUNDOM_BIG_1.A9_Storage_h +</w:t>
-      </w:r>
-      <w:r>
-        <w:rPr>
-          <w:lang w:val="en-GB"/>
-        </w:rPr>
-        <w:t xml:space="preserve"> </w:t>
-      </w:r>
-      <w:r>
-        <w:rPr>
-          <w:lang w:val="en-GB"/>
-        </w:rPr>
-        <w:t>OSTERSUNDOM_BIG_1.A10_Storage_h + OSTERSUNDOM_BIG_1.A11_Storage_h +</w:t>
-      </w:r>
-      <w:r>
-        <w:rPr>
-          <w:lang w:val="en-GB"/>
-        </w:rPr>
-        <w:t xml:space="preserve"> O</w:t>
-      </w:r>
-      <w:r>
-        <w:rPr>
-          <w:lang w:val="en-GB"/>
-        </w:rPr>
-        <w:t>STERSUNDOM_BIG_1.A12_Storage_h + OSTERSUNDOM_BIG_1.A13_Storage_h +</w:t>
-      </w:r>
-      <w:r>
-        <w:rPr>
-          <w:lang w:val="en-GB"/>
-        </w:rPr>
-        <w:t xml:space="preserve"> </w:t>
-      </w:r>
-      <w:r>
-        <w:rPr>
-          <w:lang w:val="en-GB"/>
-        </w:rPr>
-        <w:t>OSTERSUNDOM_BIG_1.A14_Storage_h)</w:t>
-      </w:r>
-    </w:p>
-    <w:p>
-      <w:pPr>
-        <w:rPr>
-          <w:b/>
-          <w:sz w:val="24"/>
-          <w:lang w:val="en-GB"/>
-        </w:rPr>
-      </w:pPr>
-      <w:r>
-        <w:rPr>
-          <w:b/>
-          <w:sz w:val="24"/>
-          <w:lang w:val="en-GB"/>
-        </w:rPr>
-        <w:t>5</w:t>
-      </w:r>
-      <w:r>
-        <w:rPr>
-          <w:b/>
-          <w:sz w:val="24"/>
-          <w:lang w:val="en-GB"/>
-        </w:rPr>
-        <w:t xml:space="preserve"> Create</w:t>
-      </w:r>
-      <w:r>
-        <w:rPr>
-          <w:b/>
-          <w:sz w:val="24"/>
-          <w:lang w:val="en-GB"/>
-        </w:rPr>
-        <w:t xml:space="preserve"> </w:t>
-      </w:r>
-      <w:r>
-        <w:rPr>
-          <w:b/>
-          <w:sz w:val="24"/>
-          <w:lang w:val="en-GB"/>
-        </w:rPr>
-        <w:t>scenarios</w:t>
-      </w:r>
-      <w:r>
-        <w:rPr>
-          <w:b/>
-          <w:sz w:val="24"/>
-          <w:lang w:val="en-GB"/>
-        </w:rPr>
-        <w:t xml:space="preserve"> (&gt;2)</w:t>
-      </w:r>
-      <w:r>
-        <w:rPr>
-          <w:b/>
-          <w:sz w:val="24"/>
-          <w:lang w:val="en-GB"/>
-        </w:rPr>
-        <w:t xml:space="preserve"> for the project with different input parameter settings</w:t>
-      </w:r>
-    </w:p>
-    <w:p>
-      <w:pPr>
-        <w:rPr>
-          <w:i/>
-          <w:lang w:val="en-GB"/>
-        </w:rPr>
-      </w:pPr>
-      <w:r>
-        <w:rPr>
-          <w:b/>
-          <w:lang w:val="en-GB"/>
-        </w:rPr>
         <w:t xml:space="preserve">-Alter </w:t>
       </w:r>
-      <w:proofErr w:type="gramStart"/>
-      <w:r>
-        <w:rPr>
-          <w:i/>
+      <w:r>
+        <w:rPr>
           <w:lang w:val="en-GB"/>
         </w:rPr>
         <w:t>A</w:t>
       </w:r>
-      <w:proofErr w:type="gramEnd"/>
-      <w:r>
-        <w:rPr>
-          <w:i/>
+      <w:r>
+        <w:rPr>
           <w:lang w:val="en-GB"/>
         </w:rPr>
         <w:t>#</w:t>
       </w:r>
       <w:r>
         <w:rPr>
-          <w:i/>
-          <w:lang w:val="en-GB"/>
-        </w:rPr>
-        <w:t>_Solarth_m2</w:t>
-      </w:r>
-    </w:p>
-    <w:p>
-      <w:pPr>
-        <w:rPr>
-          <w:i/>
-          <w:lang w:val="en-GB"/>
-        </w:rPr>
-      </w:pPr>
-      <w:r>
-        <w:rPr>
-          <w:i/>
-          <w:lang w:val="en-GB"/>
-        </w:rPr>
-        <w:t xml:space="preserve">-Alter </w:t>
-      </w:r>
-      <w:proofErr w:type="gramStart"/>
-      <w:r>
-        <w:rPr>
-          <w:lang w:val="en-GB"/>
-        </w:rPr>
-        <w:t>A</w:t>
-      </w:r>
-      <w:proofErr w:type="gramEnd"/>
-      <w:r>
-        <w:rPr>
-          <w:lang w:val="en-GB"/>
-        </w:rPr>
-        <w:t>#</w:t>
-      </w:r>
-      <w:r>
-        <w:rPr>
-          <w:lang w:val="en-GB"/>
-        </w:rPr>
-        <w:t>_</w:t>
-      </w:r>
-      <w:proofErr w:type="spellStart"/>
-      <w:r>
-        <w:rPr>
-          <w:lang w:val="en-GB"/>
-        </w:rPr>
-        <w:t>Storage_h</w:t>
-      </w:r>
-      <w:proofErr w:type="spellEnd"/>
+          <w:lang w:val="en-GB"/>
+        </w:rPr>
+        <w:t>_Storage_h</w:t>
+      </w:r>
     </w:p>
     <w:p>
       <w:pPr>
@@ -677,14 +597,12 @@
         </w:rPr>
         <w:t xml:space="preserve">(Minimize) </w:t>
       </w:r>
-      <w:proofErr w:type="spellStart"/>
       <w:r>
         <w:rPr>
           <w:lang w:val="en-GB"/>
         </w:rPr>
         <w:t>DHCost</w:t>
       </w:r>
-      <w:proofErr w:type="spellEnd"/>
       <w:r>
         <w:rPr>
           <w:lang w:val="en-GB"/>
@@ -701,30 +619,14 @@
         <w:rPr>
           <w:lang w:val="en-GB"/>
         </w:rPr>
-        <w:t xml:space="preserve"> </w:t>
-      </w:r>
-      <w:proofErr w:type="spellStart"/>
-      <w:r>
-        <w:rPr>
-          <w:lang w:val="en-GB"/>
-        </w:rPr>
-        <w:t>SolarThCost</w:t>
-      </w:r>
-      <w:proofErr w:type="spellEnd"/>
-      <w:r>
-        <w:rPr>
-          <w:lang w:val="en-GB"/>
-        </w:rPr>
-        <w:t xml:space="preserve"> + </w:t>
-      </w:r>
-      <w:proofErr w:type="spellStart"/>
+        <w:t xml:space="preserve"> SolarThCost + </w:t>
+      </w:r>
       <w:r>
         <w:rPr>
           <w:lang w:val="en-GB"/>
         </w:rPr>
         <w:t>StorageCost</w:t>
       </w:r>
-      <w:proofErr w:type="spellEnd"/>
     </w:p>
     <w:p>
       <w:pPr>
@@ -767,7 +669,6 @@
           <w:lang w:val="en-GB"/>
         </w:rPr>
       </w:pPr>
-      <w:proofErr w:type="gramStart"/>
       <w:r>
         <w:rPr>
           <w:b/>
@@ -784,7 +685,6 @@
         </w:rPr>
         <w:t xml:space="preserve"> Test visualization</w:t>
       </w:r>
-      <w:proofErr w:type="gramEnd"/>
     </w:p>
     <w:p>
       <w:pPr>
@@ -892,13 +792,8 @@
           <w:numId w:val="2"/>
         </w:numPr>
       </w:pPr>
-      <w:proofErr w:type="spellStart"/>
-      <w:r>
-        <w:t>log</w:t>
-      </w:r>
-      <w:proofErr w:type="spellEnd"/>
-      <w:r>
-        <w:t xml:space="preserve"> in</w:t>
+      <w:r>
+        <w:t>log in</w:t>
       </w:r>
     </w:p>
     <w:p>
@@ -966,21 +861,7 @@
         <w:rPr>
           <w:lang w:val="en-GB"/>
         </w:rPr>
-        <w:t xml:space="preserve">create GA objective function: name = </w:t>
-      </w:r>
-      <w:proofErr w:type="spellStart"/>
-      <w:r>
-        <w:rPr>
-          <w:lang w:val="en-GB"/>
-        </w:rPr>
-        <w:t>max_heat</w:t>
-      </w:r>
-      <w:proofErr w:type="spellEnd"/>
-      <w:r>
-        <w:rPr>
-          <w:lang w:val="en-GB"/>
-        </w:rPr>
-        <w:t>, sense = maximize, expression = integrate(HOUR_HEAT.SP_VALUE, 0, Infinity) / 3600</w:t>
+        <w:t>create GA objective function: name = max_heat, sense = maximize, expression = integrate(HOUR_HEAT.SP_VALUE, 0, Infinity) / 3600</w:t>
       </w:r>
     </w:p>
     <w:p>
@@ -997,21 +878,7 @@
         <w:rPr>
           <w:lang w:val="en-GB"/>
         </w:rPr>
-        <w:t>create GA objective function: name=</w:t>
-      </w:r>
-      <w:proofErr w:type="spellStart"/>
-      <w:r>
-        <w:rPr>
-          <w:lang w:val="en-GB"/>
-        </w:rPr>
-        <w:t>min_elec</w:t>
-      </w:r>
-      <w:proofErr w:type="spellEnd"/>
-      <w:r>
-        <w:rPr>
-          <w:lang w:val="en-GB"/>
-        </w:rPr>
-        <w:t>, sense = minimize, expression = integrate(HOUR_NET_ELEC.SP_VALUE, 0, Infinity) / 3600</w:t>
+        <w:t>create GA objective function: name=min_elec, sense = minimize, expression = integrate(HOUR_NET_ELEC.SP_VALUE, 0, Infinity) / 3600</w:t>
       </w:r>
     </w:p>
     <w:p>
@@ -1062,21 +929,7 @@
         <w:rPr>
           <w:lang w:val="en-GB"/>
         </w:rPr>
-        <w:t xml:space="preserve">create constraint: name = </w:t>
-      </w:r>
-      <w:proofErr w:type="spellStart"/>
-      <w:r>
-        <w:rPr>
-          <w:lang w:val="en-GB"/>
-        </w:rPr>
-        <w:t>prodconstraint</w:t>
-      </w:r>
-      <w:proofErr w:type="spellEnd"/>
-      <w:r>
-        <w:rPr>
-          <w:lang w:val="en-GB"/>
-        </w:rPr>
-        <w:t>, lower bound = 1000, expression = a*b, upper bound = 18000</w:t>
+        <w:t>create constraint: name = prodconstraint, lower bound = 1000, expression = a*b, upper bound = 18000</w:t>
       </w:r>
     </w:p>
     <w:p>
@@ -1176,696 +1029,286 @@
         <w:rPr>
           <w:lang w:val="en-GB"/>
         </w:rPr>
-        <w:t>Import data tests</w:t>
-      </w:r>
-    </w:p>
-    <w:p>
-      <w:pPr>
-        <w:pStyle w:val="Heading3"/>
-        <w:rPr>
-          <w:lang w:val="en-GB"/>
-        </w:rPr>
-      </w:pPr>
-      <w:r>
-        <w:rPr>
-          <w:lang w:val="en-GB"/>
-        </w:rPr>
-        <w:t>Import project</w:t>
-      </w:r>
-    </w:p>
-    <w:p>
-      <w:pPr>
-        <w:pStyle w:val="NormalWeb"/>
-        <w:rPr>
-          <w:lang w:val="en-GB"/>
-        </w:rPr>
-      </w:pPr>
-      <w:r>
-        <w:rPr>
-          <w:lang w:val="en-GB"/>
-        </w:rPr>
-        <w:t>1. Create project</w:t>
-      </w:r>
-      <w:r>
-        <w:rPr>
-          <w:lang w:val="en-GB"/>
-        </w:rPr>
-        <w:br/>
-        <w:t>2. Import testmodel.zip</w:t>
-      </w:r>
-      <w:r>
-        <w:rPr>
-          <w:lang w:val="en-GB"/>
-        </w:rPr>
-        <w:br/>
-        <w:t>3. Import project file test-project.csv</w:t>
-      </w:r>
-    </w:p>
-    <w:p>
-      <w:pPr>
-        <w:pStyle w:val="Heading3"/>
-        <w:rPr>
-          <w:lang w:val="en-GB"/>
-        </w:rPr>
-      </w:pPr>
-      <w:r>
-        <w:rPr>
-          <w:lang w:val="en-GB"/>
-        </w:rPr>
-        <w:t>Import scenarios</w:t>
-      </w:r>
-    </w:p>
-    <w:p>
-      <w:pPr>
-        <w:rPr>
-          <w:lang w:val="en-GB"/>
-        </w:rPr>
-      </w:pPr>
-      <w:r>
-        <w:rPr>
-          <w:lang w:val="en-GB"/>
-        </w:rPr>
-        <w:t>First make test file for scenarios:</w:t>
-      </w:r>
-    </w:p>
-    <w:p>
-      <w:pPr>
-        <w:pStyle w:val="NormalWeb"/>
-        <w:rPr>
-          <w:lang w:val="en-GB"/>
-        </w:rPr>
-      </w:pPr>
-      <w:r>
-        <w:rPr>
-          <w:lang w:val="en-GB"/>
-        </w:rPr>
-        <w:t>1. Create project</w:t>
-      </w:r>
-      <w:r>
-        <w:rPr>
-          <w:lang w:val="en-GB"/>
-        </w:rPr>
-        <w:br/>
-        <w:t xml:space="preserve">2. Import </w:t>
-      </w:r>
-      <w:r>
-        <w:rPr>
-          <w:lang w:val="en-GB"/>
-        </w:rPr>
-        <w:t>ost</w:t>
-      </w:r>
-      <w:r>
-        <w:rPr>
-          <w:lang w:val="en-GB"/>
-        </w:rPr>
-        <w:t>.zip</w:t>
-      </w:r>
-      <w:r>
-        <w:rPr>
-          <w:lang w:val="en-GB"/>
-        </w:rPr>
-        <w:br/>
-        <w:t xml:space="preserve">3. </w:t>
-      </w:r>
-      <w:r>
-        <w:rPr>
-          <w:lang w:val="en-GB"/>
-        </w:rPr>
-        <w:t>Create scenario</w:t>
-      </w:r>
-      <w:r>
-        <w:rPr>
-          <w:lang w:val="en-GB"/>
-        </w:rPr>
-        <w:br/>
-      </w:r>
-      <w:r>
-        <w:rPr>
-          <w:lang w:val="en-GB"/>
-        </w:rPr>
-        <w:t>4. Simulate scenario</w:t>
-      </w:r>
-      <w:r>
-        <w:rPr>
-          <w:lang w:val="en-GB"/>
-        </w:rPr>
-        <w:br/>
-      </w:r>
-      <w:r>
-        <w:rPr>
-          <w:lang w:val="en-GB"/>
-        </w:rPr>
-        <w:t>5</w:t>
-      </w:r>
-      <w:r>
-        <w:rPr>
-          <w:lang w:val="en-GB"/>
-        </w:rPr>
-        <w:t xml:space="preserve">. </w:t>
-      </w:r>
-      <w:r>
-        <w:rPr>
-          <w:lang w:val="en-GB"/>
-        </w:rPr>
-        <w:t>Export scenario file</w:t>
-      </w:r>
-    </w:p>
-    <w:p>
-      <w:pPr>
-        <w:pStyle w:val="NormalWeb"/>
-        <w:rPr>
-          <w:lang w:val="en-GB"/>
-        </w:rPr>
-      </w:pPr>
-      <w:r>
-        <w:rPr>
-          <w:lang w:val="en-GB"/>
-        </w:rPr>
-        <w:t>1. Create project</w:t>
-      </w:r>
-      <w:r>
-        <w:rPr>
-          <w:lang w:val="en-GB"/>
-        </w:rPr>
-        <w:br/>
-        <w:t xml:space="preserve">2. Import </w:t>
-      </w:r>
-      <w:r>
-        <w:rPr>
-          <w:lang w:val="en-GB"/>
-        </w:rPr>
-        <w:t>ost</w:t>
-      </w:r>
-      <w:r>
-        <w:rPr>
-          <w:lang w:val="en-GB"/>
-        </w:rPr>
-        <w:t>.zip</w:t>
-      </w:r>
-      <w:r>
-        <w:rPr>
-          <w:lang w:val="en-GB"/>
-        </w:rPr>
-        <w:br/>
-      </w:r>
-      <w:r>
-        <w:rPr>
-          <w:lang w:val="en-GB"/>
-        </w:rPr>
-        <w:t>3. Import the exported scenario file</w:t>
-      </w:r>
-      <w:r>
-        <w:rPr>
-          <w:lang w:val="en-GB"/>
-        </w:rPr>
-        <w:br/>
-      </w:r>
-      <w:r>
-        <w:rPr>
-          <w:lang w:val="en-GB"/>
-        </w:rPr>
-        <w:t>4. Check that there is a new scenario in the project</w:t>
-      </w:r>
-    </w:p>
-    <w:p>
-      <w:pPr>
-        <w:pStyle w:val="Heading3"/>
-        <w:rPr>
-          <w:lang w:val="en-GB"/>
-        </w:rPr>
-      </w:pPr>
-      <w:r>
-        <w:rPr>
-          <w:lang w:val="en-GB"/>
-        </w:rPr>
-        <w:t>Import optimization set</w:t>
-      </w:r>
-    </w:p>
-    <w:p>
-      <w:pPr>
-        <w:pStyle w:val="NormalWeb"/>
-        <w:rPr>
-          <w:lang w:val="en-GB"/>
-        </w:rPr>
-      </w:pPr>
-      <w:r>
-        <w:rPr>
-          <w:lang w:val="en-GB"/>
-        </w:rPr>
-        <w:t>1. Create project</w:t>
-      </w:r>
-      <w:r>
-        <w:rPr>
-          <w:lang w:val="en-GB"/>
-        </w:rPr>
-        <w:br/>
-        <w:t>2. Import ost.zip</w:t>
-      </w:r>
-      <w:r>
-        <w:rPr>
-          <w:lang w:val="en-GB"/>
-        </w:rPr>
-        <w:br/>
-        <w:t>3. Import optimization set file ost-problem.csv</w:t>
-      </w:r>
-    </w:p>
-    <w:p>
-      <w:pPr>
-        <w:pStyle w:val="Heading3"/>
-        <w:rPr>
-          <w:lang w:val="en-GB"/>
-        </w:rPr>
-      </w:pPr>
-      <w:r>
-        <w:rPr>
-          <w:lang w:val="en-GB"/>
-        </w:rPr>
-        <w:t>Import optimization problem (GA)</w:t>
-      </w:r>
-    </w:p>
-    <w:p>
-      <w:pPr>
-        <w:pStyle w:val="NormalWeb"/>
-        <w:rPr>
-          <w:lang w:val="en-GB"/>
-        </w:rPr>
-      </w:pPr>
-      <w:r>
-        <w:rPr>
-          <w:lang w:val="en-GB"/>
-        </w:rPr>
-        <w:t>1. Create project</w:t>
-      </w:r>
-      <w:r>
-        <w:rPr>
-          <w:lang w:val="en-GB"/>
-        </w:rPr>
-        <w:br/>
-        <w:t>2. Import ost.zip</w:t>
-      </w:r>
-      <w:r>
-        <w:rPr>
-          <w:lang w:val="en-GB"/>
-        </w:rPr>
-        <w:br/>
-        <w:t>3. Import optimization problem file ost-problem.csv</w:t>
-      </w:r>
-    </w:p>
-    <w:p>
-      <w:pPr>
-        <w:rPr>
-          <w:lang w:val="en-GB"/>
-        </w:rPr>
-      </w:pPr>
-    </w:p>
-    <w:p>
-      <w:pPr>
-        <w:pStyle w:val="Heading2"/>
-        <w:rPr>
-          <w:lang w:val="en-GB"/>
-        </w:rPr>
-      </w:pPr>
-      <w:r>
-        <w:rPr>
-          <w:lang w:val="en-GB"/>
-        </w:rPr>
-        <w:t>Export data tests</w:t>
-      </w:r>
-    </w:p>
-    <w:p>
-      <w:pPr>
-        <w:pStyle w:val="Heading3"/>
-        <w:rPr>
-          <w:lang w:val="en-GB"/>
-        </w:rPr>
-      </w:pPr>
-      <w:r>
-        <w:rPr>
-          <w:lang w:val="en-GB"/>
-        </w:rPr>
-        <w:t>Export project</w:t>
-      </w:r>
-    </w:p>
-    <w:p>
-      <w:pPr>
-        <w:pStyle w:val="NormalWeb"/>
-        <w:rPr>
-          <w:lang w:val="en-GB"/>
-        </w:rPr>
-      </w:pPr>
-      <w:r>
-        <w:rPr>
-          <w:lang w:val="en-GB"/>
-        </w:rPr>
-        <w:t>1. Create project</w:t>
-      </w:r>
-      <w:r>
-        <w:rPr>
-          <w:lang w:val="en-GB"/>
-        </w:rPr>
-        <w:br/>
-        <w:t>2. Import testmodel.zip</w:t>
-      </w:r>
-      <w:r>
-        <w:rPr>
-          <w:lang w:val="en-GB"/>
-        </w:rPr>
-        <w:br/>
-        <w:t>3. Import test-project.csv</w:t>
-      </w:r>
-      <w:r>
-        <w:rPr>
-          <w:lang w:val="en-GB"/>
-        </w:rPr>
-        <w:br/>
-        <w:t>4. Export project files</w:t>
-      </w:r>
-    </w:p>
-    <w:p>
-      <w:pPr>
-        <w:pStyle w:val="Heading3"/>
-        <w:rPr>
-          <w:lang w:val="en-GB"/>
-        </w:rPr>
-      </w:pPr>
-      <w:r>
-        <w:rPr>
-          <w:lang w:val="en-GB"/>
-        </w:rPr>
-        <w:lastRenderedPageBreak/>
-        <w:t>Export scenarios</w:t>
-      </w:r>
-    </w:p>
-    <w:p>
-      <w:pPr>
-        <w:pStyle w:val="NormalWeb"/>
-        <w:rPr>
-          <w:lang w:val="en-GB"/>
-        </w:rPr>
-      </w:pPr>
-      <w:r>
-        <w:rPr>
-          <w:lang w:val="en-GB"/>
-        </w:rPr>
-        <w:t>1. Create project</w:t>
-      </w:r>
-      <w:r>
-        <w:rPr>
-          <w:lang w:val="en-GB"/>
-        </w:rPr>
-        <w:br/>
-        <w:t>2. Import testmodel.zip</w:t>
-      </w:r>
-      <w:r>
-        <w:rPr>
-          <w:lang w:val="en-GB"/>
-        </w:rPr>
-        <w:br/>
-        <w:t>3. Import test-project.csv</w:t>
-      </w:r>
-      <w:r>
-        <w:rPr>
-          <w:lang w:val="en-GB"/>
-        </w:rPr>
-        <w:br/>
-        <w:t>4. Create scenario</w:t>
-      </w:r>
-      <w:r>
-        <w:rPr>
-          <w:lang w:val="en-GB"/>
-        </w:rPr>
-        <w:br/>
-        <w:t>5. Export scenario file</w:t>
-      </w:r>
-    </w:p>
-    <w:p>
-      <w:pPr>
-        <w:pStyle w:val="Heading3"/>
-        <w:rPr>
-          <w:lang w:val="en-GB"/>
-        </w:rPr>
-      </w:pPr>
-      <w:r>
-        <w:rPr>
-          <w:lang w:val="en-GB"/>
-        </w:rPr>
-        <w:t xml:space="preserve">Export </w:t>
-      </w:r>
-      <w:r>
-        <w:rPr>
-          <w:lang w:val="en-GB"/>
-        </w:rPr>
-        <w:t>simulation results</w:t>
-      </w:r>
-    </w:p>
-    <w:p>
-      <w:pPr>
-        <w:pStyle w:val="NormalWeb"/>
-        <w:rPr>
-          <w:lang w:val="en-GB"/>
-        </w:rPr>
-      </w:pPr>
-      <w:r>
-        <w:rPr>
-          <w:lang w:val="en-GB"/>
-        </w:rPr>
-        <w:t>1. Create project</w:t>
-      </w:r>
-      <w:r>
-        <w:rPr>
-          <w:lang w:val="en-GB"/>
-        </w:rPr>
-        <w:br/>
-        <w:t xml:space="preserve">2. Import </w:t>
-      </w:r>
-      <w:r>
-        <w:rPr>
-          <w:lang w:val="en-GB"/>
-        </w:rPr>
-        <w:t>ost</w:t>
-      </w:r>
-      <w:r>
-        <w:rPr>
-          <w:lang w:val="en-GB"/>
-        </w:rPr>
-        <w:t>.zip</w:t>
-      </w:r>
-      <w:r>
-        <w:rPr>
-          <w:lang w:val="en-GB"/>
-        </w:rPr>
-        <w:br/>
-      </w:r>
-      <w:r>
-        <w:rPr>
-          <w:lang w:val="en-GB"/>
-        </w:rPr>
-        <w:t>3</w:t>
-      </w:r>
-      <w:r>
-        <w:rPr>
-          <w:lang w:val="en-GB"/>
-        </w:rPr>
-        <w:t xml:space="preserve">. </w:t>
-      </w:r>
-      <w:r>
-        <w:rPr>
-          <w:lang w:val="en-GB"/>
-        </w:rPr>
-        <w:t>Create scenario</w:t>
-      </w:r>
-      <w:r>
-        <w:rPr>
-          <w:lang w:val="en-GB"/>
-        </w:rPr>
-        <w:t xml:space="preserve"> </w:t>
-      </w:r>
-      <w:r>
-        <w:rPr>
-          <w:lang w:val="en-GB"/>
-        </w:rPr>
-        <w:br/>
-      </w:r>
-      <w:r>
-        <w:rPr>
-          <w:lang w:val="en-GB"/>
-        </w:rPr>
-        <w:t>4</w:t>
-      </w:r>
-      <w:r>
-        <w:rPr>
-          <w:lang w:val="en-GB"/>
-        </w:rPr>
-        <w:t xml:space="preserve">. </w:t>
-      </w:r>
-      <w:r>
-        <w:rPr>
-          <w:lang w:val="en-GB"/>
-        </w:rPr>
-        <w:t>Simulate scenario</w:t>
-      </w:r>
-      <w:r>
-        <w:rPr>
-          <w:lang w:val="en-GB"/>
-        </w:rPr>
-        <w:br/>
-      </w:r>
-      <w:r>
-        <w:rPr>
-          <w:lang w:val="en-GB"/>
-        </w:rPr>
-        <w:t>5</w:t>
-      </w:r>
-      <w:r>
-        <w:rPr>
-          <w:lang w:val="en-GB"/>
-        </w:rPr>
-        <w:t xml:space="preserve">. </w:t>
-      </w:r>
-      <w:r>
-        <w:rPr>
-          <w:lang w:val="en-GB"/>
-        </w:rPr>
-        <w:t>Export simulation results</w:t>
-      </w:r>
-      <w:r>
-        <w:rPr>
-          <w:lang w:val="en-GB"/>
-        </w:rPr>
-        <w:t xml:space="preserve"> </w:t>
-      </w:r>
-      <w:r>
-        <w:rPr>
-          <w:lang w:val="en-GB"/>
-        </w:rPr>
-        <w:br/>
-      </w:r>
-      <w:r>
-        <w:rPr>
-          <w:lang w:val="en-GB"/>
-        </w:rPr>
-        <w:t>6</w:t>
-      </w:r>
-      <w:r>
-        <w:rPr>
-          <w:lang w:val="en-GB"/>
-        </w:rPr>
-        <w:t xml:space="preserve">. </w:t>
-      </w:r>
-      <w:r>
-        <w:rPr>
-          <w:lang w:val="en-GB"/>
-        </w:rPr>
-        <w:t>Check that the file includes the values for all the output variables</w:t>
-      </w:r>
-    </w:p>
-    <w:p>
-      <w:pPr>
-        <w:pStyle w:val="Heading3"/>
-        <w:rPr>
-          <w:lang w:val="en-GB"/>
-        </w:rPr>
-      </w:pPr>
-      <w:r>
-        <w:rPr>
-          <w:lang w:val="en-GB"/>
-        </w:rPr>
-        <w:t>Export external parameter sets</w:t>
-      </w:r>
-    </w:p>
-    <w:p>
-      <w:pPr>
-        <w:pStyle w:val="NormalWeb"/>
-        <w:rPr>
-          <w:lang w:val="en-GB"/>
-        </w:rPr>
-      </w:pPr>
-      <w:r>
-        <w:rPr>
-          <w:lang w:val="en-GB"/>
-        </w:rPr>
-        <w:t>1. Create project</w:t>
-      </w:r>
-      <w:r>
-        <w:rPr>
-          <w:lang w:val="en-GB"/>
-        </w:rPr>
-        <w:br/>
-        <w:t xml:space="preserve">2. Import </w:t>
-      </w:r>
-      <w:r>
-        <w:rPr>
-          <w:lang w:val="en-GB"/>
-        </w:rPr>
-        <w:t>ost</w:t>
-      </w:r>
-      <w:r>
-        <w:rPr>
-          <w:lang w:val="en-GB"/>
-        </w:rPr>
-        <w:t>.zip</w:t>
-      </w:r>
-      <w:r>
-        <w:rPr>
-          <w:lang w:val="en-GB"/>
-        </w:rPr>
-        <w:br/>
-        <w:t xml:space="preserve">3. </w:t>
-      </w:r>
-      <w:r>
-        <w:rPr>
-          <w:lang w:val="en-GB"/>
-        </w:rPr>
-        <w:t>Create external parameter</w:t>
-      </w:r>
-      <w:r>
-        <w:rPr>
-          <w:lang w:val="en-GB"/>
-        </w:rPr>
-        <w:br/>
-        <w:t xml:space="preserve">4. Create external </w:t>
-      </w:r>
-      <w:proofErr w:type="spellStart"/>
-      <w:r>
-        <w:rPr>
-          <w:lang w:val="en-GB"/>
-        </w:rPr>
-        <w:t>paremeter</w:t>
-      </w:r>
-      <w:proofErr w:type="spellEnd"/>
-      <w:r>
-        <w:rPr>
-          <w:lang w:val="en-GB"/>
-        </w:rPr>
-        <w:t xml:space="preserve"> set</w:t>
-      </w:r>
-      <w:r>
-        <w:rPr>
-          <w:lang w:val="en-GB"/>
-        </w:rPr>
-        <w:br/>
-        <w:t>5. Set value for the ext</w:t>
-      </w:r>
-      <w:r>
-        <w:rPr>
-          <w:lang w:val="en-GB"/>
-        </w:rPr>
-        <w:t>ernal parameter</w:t>
-      </w:r>
-      <w:r>
-        <w:rPr>
-          <w:lang w:val="en-GB"/>
-        </w:rPr>
-        <w:br/>
-        <w:t>6. Export e</w:t>
+        <w:t>Grid search test</w:t>
+      </w:r>
+    </w:p>
+    <w:p>
+      <w:pPr>
+        <w:numPr>
+          <w:ilvl w:val="0"/>
+          <w:numId w:val="5"/>
+        </w:numPr>
+        <w:rPr>
+          <w:lang w:val="en-GB"/>
+        </w:rPr>
+      </w:pPr>
+      <w:r>
+        <w:rPr>
+          <w:lang w:val="en-GB"/>
+        </w:rPr>
+        <w:t>Create project</w:t>
+      </w:r>
+    </w:p>
+    <w:p>
+      <w:pPr>
+        <w:numPr>
+          <w:ilvl w:val="0"/>
+          <w:numId w:val="5"/>
+        </w:numPr>
+        <w:rPr>
+          <w:lang w:val="en-GB"/>
+        </w:rPr>
+      </w:pPr>
+      <w:r>
+        <w:rPr>
+          <w:lang w:val="en-GB"/>
+        </w:rPr>
+        <w:t>Import energy model ost.zip</w:t>
+      </w:r>
+    </w:p>
+    <w:p>
+      <w:pPr>
+        <w:numPr>
+          <w:ilvl w:val="0"/>
+          <w:numId w:val="5"/>
+        </w:numPr>
+        <w:rPr>
+          <w:lang w:val="en-GB"/>
+        </w:rPr>
+      </w:pPr>
+      <w:r>
+        <w:rPr>
+          <w:lang w:val="en-GB"/>
+        </w:rPr>
+        <w:t>Create optimization set.  Name = ”test grid search”, Type = Genetic algorithm</w:t>
+      </w:r>
+    </w:p>
+    <w:p>
+      <w:pPr>
+        <w:numPr>
+          <w:ilvl w:val="0"/>
+          <w:numId w:val="5"/>
+        </w:numPr>
+        <w:rPr>
+          <w:lang w:val="en-GB"/>
+        </w:rPr>
+      </w:pPr>
+      <w:r>
+        <w:rPr>
+          <w:lang w:val="en-GB"/>
+        </w:rPr>
+        <w:t>On the main genetic algorithm page, switch the type from “genetic algorithm” to “grid search” and press “Save”</w:t>
+      </w:r>
+    </w:p>
+    <w:p>
+      <w:pPr>
+        <w:numPr>
+          <w:ilvl w:val="0"/>
+          <w:numId w:val="5"/>
+        </w:numPr>
+        <w:rPr>
+          <w:lang w:val="en-GB"/>
+        </w:rPr>
+      </w:pPr>
+      <w:r>
+        <w:rPr>
+          <w:lang w:val="en-GB"/>
+        </w:rPr>
+        <w:t>Press “Edit” button below the model input parameters table</w:t>
+      </w:r>
+    </w:p>
+    <w:p>
+      <w:pPr>
+        <w:numPr>
+          <w:ilvl w:val="0"/>
+          <w:numId w:val="5"/>
+        </w:numPr>
+        <w:rPr>
+          <w:lang w:val="en-GB"/>
+        </w:rPr>
+      </w:pPr>
+      <w:r>
+        <w:rPr>
+          <w:lang w:val="en-GB"/>
+        </w:rPr>
+        <w:t>For creating 2 groups, p</w:t>
+      </w:r>
+      <w:r>
+        <w:rPr>
+          <w:lang w:val="en-GB"/>
+        </w:rPr>
+        <w:t>ress “New Group”</w:t>
+      </w:r>
+      <w:r>
+        <w:rPr>
+          <w:lang w:val="en-GB"/>
+        </w:rPr>
+        <w:t xml:space="preserve"> button</w:t>
+      </w:r>
+      <w:r>
+        <w:rPr>
+          <w:lang w:val="en-GB"/>
+        </w:rPr>
+        <w:t xml:space="preserve"> twice</w:t>
+      </w:r>
+    </w:p>
+    <w:p>
+      <w:pPr>
+        <w:numPr>
+          <w:ilvl w:val="0"/>
+          <w:numId w:val="5"/>
+        </w:numPr>
+        <w:rPr>
+          <w:lang w:val="en-GB"/>
+        </w:rPr>
+      </w:pPr>
+      <w:r>
+        <w:rPr>
+          <w:lang w:val="en-GB"/>
+        </w:rPr>
+        <w:t xml:space="preserve">Select component OSTERSUNDOM_BIG_1 </w:t>
+      </w:r>
+    </w:p>
+    <w:p>
+      <w:pPr>
+        <w:numPr>
+          <w:ilvl w:val="0"/>
+          <w:numId w:val="5"/>
+        </w:numPr>
+        <w:rPr>
+          <w:lang w:val="en-GB"/>
+        </w:rPr>
+      </w:pPr>
+      <w:r>
+        <w:rPr>
+          <w:lang w:val="en-GB"/>
+        </w:rPr>
+        <w:t>Set A11_pipe_len = “5000.0, 8000.0” and select group G1</w:t>
+      </w:r>
+    </w:p>
+    <w:p>
+      <w:pPr>
+        <w:numPr>
+          <w:ilvl w:val="0"/>
+          <w:numId w:val="5"/>
+        </w:numPr>
+        <w:rPr>
+          <w:lang w:val="en-GB"/>
+        </w:rPr>
+      </w:pPr>
+      <w:r>
+        <w:rPr>
+          <w:lang w:val="en-GB"/>
+        </w:rPr>
+        <w:t>Set A12_pipe_len = “5000.0, 10000.0” and select group G1</w:t>
+      </w:r>
+    </w:p>
+    <w:p>
+      <w:pPr>
+        <w:numPr>
+          <w:ilvl w:val="0"/>
+          <w:numId w:val="5"/>
+        </w:numPr>
+        <w:rPr>
+          <w:lang w:val="en-GB"/>
+        </w:rPr>
+      </w:pPr>
+      <w:r>
+        <w:rPr>
+          <w:lang w:val="en-GB"/>
+        </w:rPr>
+        <w:t>Set A12_Storage_h = “15.0, 30.0” and select group G1</w:t>
+      </w:r>
+    </w:p>
+    <w:p>
+      <w:pPr>
+        <w:numPr>
+          <w:ilvl w:val="0"/>
+          <w:numId w:val="5"/>
+        </w:numPr>
+        <w:rPr>
+          <w:lang w:val="en-GB"/>
+        </w:rPr>
+      </w:pPr>
+      <w:r>
+        <w:rPr>
+          <w:lang w:val="en-GB"/>
+        </w:rPr>
+        <w:t>Set Central_storage_h = “120.0, 240.0, 360.0” and select group G2</w:t>
+      </w:r>
+    </w:p>
+    <w:p>
+      <w:pPr>
+        <w:numPr>
+          <w:ilvl w:val="0"/>
+          <w:numId w:val="5"/>
+        </w:numPr>
+        <w:rPr>
+          <w:lang w:val="en-GB"/>
+        </w:rPr>
+      </w:pPr>
+      <w:r>
+        <w:rPr>
+          <w:lang w:val="en-GB"/>
+        </w:rPr>
+        <w:t>Select “Ok”</w:t>
+      </w:r>
+    </w:p>
+    <w:p>
+      <w:pPr>
+        <w:numPr>
+          <w:ilvl w:val="0"/>
+          <w:numId w:val="5"/>
+        </w:numPr>
+        <w:rPr>
+          <w:lang w:val="en-GB"/>
+        </w:rPr>
+      </w:pPr>
+      <w:r>
+        <w:rPr>
+          <w:lang w:val="en-GB"/>
+        </w:rPr>
+        <w:t>Select “Run algorithm” on the main genetic algorithm page</w:t>
+      </w:r>
+    </w:p>
+    <w:p>
+      <w:pPr>
+        <w:numPr>
+          <w:ilvl w:val="0"/>
+          <w:numId w:val="5"/>
+        </w:numPr>
+        <w:rPr>
+          <w:lang w:val="en-GB"/>
+        </w:rPr>
+      </w:pPr>
+      <w:r>
+        <w:rPr>
+          <w:lang w:val="en-GB"/>
+        </w:rPr>
+        <w:t>Wait a few minutes for results to appear in the database.  They can be seen e.g. on the “Open scenario” page.</w:t>
       </w:r>
       <w:bookmarkStart w:id="0" w:name="_GoBack"/>
       <w:bookmarkEnd w:id="0"/>
-      <w:r>
-        <w:rPr>
-          <w:lang w:val="en-GB"/>
-        </w:rPr>
-        <w:t>xternal parameter sets file</w:t>
+    </w:p>
+    <w:p>
+      <w:pPr>
+        <w:rPr>
+          <w:lang w:val="en-GB"/>
+        </w:rPr>
+      </w:pPr>
+    </w:p>
+    <w:p>
+      <w:pPr>
+        <w:pStyle w:val="Heading2"/>
+        <w:rPr>
+          <w:lang w:val="en-GB"/>
+        </w:rPr>
+      </w:pPr>
+      <w:r>
+        <w:rPr>
+          <w:lang w:val="en-GB"/>
+        </w:rPr>
+        <w:t>Import data tests</w:t>
       </w:r>
     </w:p>
     <w:p>
@@ -1879,6 +1322,679 @@
         <w:rPr>
           <w:lang w:val="en-GB"/>
         </w:rPr>
+        <w:t>Import project</w:t>
+      </w:r>
+    </w:p>
+    <w:p>
+      <w:pPr>
+        <w:pStyle w:val="NormalWeb"/>
+        <w:rPr>
+          <w:lang w:val="en-GB"/>
+        </w:rPr>
+      </w:pPr>
+      <w:r>
+        <w:rPr>
+          <w:lang w:val="en-GB"/>
+        </w:rPr>
+        <w:t>1. Create project</w:t>
+      </w:r>
+      <w:r>
+        <w:rPr>
+          <w:lang w:val="en-GB"/>
+        </w:rPr>
+        <w:br/>
+        <w:t>2. Import testmodel.zip</w:t>
+      </w:r>
+      <w:r>
+        <w:rPr>
+          <w:lang w:val="en-GB"/>
+        </w:rPr>
+        <w:br/>
+        <w:t>3. Import project file test-project.csv</w:t>
+      </w:r>
+    </w:p>
+    <w:p>
+      <w:pPr>
+        <w:pStyle w:val="Heading3"/>
+        <w:rPr>
+          <w:lang w:val="en-GB"/>
+        </w:rPr>
+      </w:pPr>
+      <w:r>
+        <w:rPr>
+          <w:lang w:val="en-GB"/>
+        </w:rPr>
+        <w:t>Import scenarios</w:t>
+      </w:r>
+    </w:p>
+    <w:p>
+      <w:pPr>
+        <w:rPr>
+          <w:lang w:val="en-GB"/>
+        </w:rPr>
+      </w:pPr>
+      <w:r>
+        <w:rPr>
+          <w:lang w:val="en-GB"/>
+        </w:rPr>
+        <w:t>First make test file for scenarios:</w:t>
+      </w:r>
+    </w:p>
+    <w:p>
+      <w:pPr>
+        <w:pStyle w:val="NormalWeb"/>
+        <w:rPr>
+          <w:lang w:val="en-GB"/>
+        </w:rPr>
+      </w:pPr>
+      <w:r>
+        <w:rPr>
+          <w:lang w:val="en-GB"/>
+        </w:rPr>
+        <w:t>1. Create project</w:t>
+      </w:r>
+      <w:r>
+        <w:rPr>
+          <w:lang w:val="en-GB"/>
+        </w:rPr>
+        <w:br/>
+        <w:t xml:space="preserve">2. Import </w:t>
+      </w:r>
+      <w:r>
+        <w:rPr>
+          <w:lang w:val="en-GB"/>
+        </w:rPr>
+        <w:t>ost</w:t>
+      </w:r>
+      <w:r>
+        <w:rPr>
+          <w:lang w:val="en-GB"/>
+        </w:rPr>
+        <w:t>.zip</w:t>
+      </w:r>
+      <w:r>
+        <w:rPr>
+          <w:lang w:val="en-GB"/>
+        </w:rPr>
+        <w:br/>
+        <w:t xml:space="preserve">3. </w:t>
+      </w:r>
+      <w:r>
+        <w:rPr>
+          <w:lang w:val="en-GB"/>
+        </w:rPr>
+        <w:t>Create scenario</w:t>
+      </w:r>
+      <w:r>
+        <w:rPr>
+          <w:lang w:val="en-GB"/>
+        </w:rPr>
+        <w:br/>
+      </w:r>
+      <w:r>
+        <w:rPr>
+          <w:lang w:val="en-GB"/>
+        </w:rPr>
+        <w:t>4. Simulate scenario</w:t>
+      </w:r>
+      <w:r>
+        <w:rPr>
+          <w:lang w:val="en-GB"/>
+        </w:rPr>
+        <w:br/>
+      </w:r>
+      <w:r>
+        <w:rPr>
+          <w:lang w:val="en-GB"/>
+        </w:rPr>
+        <w:t>5</w:t>
+      </w:r>
+      <w:r>
+        <w:rPr>
+          <w:lang w:val="en-GB"/>
+        </w:rPr>
+        <w:t xml:space="preserve">. </w:t>
+      </w:r>
+      <w:r>
+        <w:rPr>
+          <w:lang w:val="en-GB"/>
+        </w:rPr>
+        <w:t>Export scenario file</w:t>
+      </w:r>
+    </w:p>
+    <w:p>
+      <w:pPr>
+        <w:pStyle w:val="NormalWeb"/>
+        <w:rPr>
+          <w:lang w:val="en-GB"/>
+        </w:rPr>
+      </w:pPr>
+      <w:r>
+        <w:rPr>
+          <w:lang w:val="en-GB"/>
+        </w:rPr>
+        <w:lastRenderedPageBreak/>
+        <w:t>1. Create project</w:t>
+      </w:r>
+      <w:r>
+        <w:rPr>
+          <w:lang w:val="en-GB"/>
+        </w:rPr>
+        <w:br/>
+        <w:t xml:space="preserve">2. Import </w:t>
+      </w:r>
+      <w:r>
+        <w:rPr>
+          <w:lang w:val="en-GB"/>
+        </w:rPr>
+        <w:t>ost</w:t>
+      </w:r>
+      <w:r>
+        <w:rPr>
+          <w:lang w:val="en-GB"/>
+        </w:rPr>
+        <w:t>.zip</w:t>
+      </w:r>
+      <w:r>
+        <w:rPr>
+          <w:lang w:val="en-GB"/>
+        </w:rPr>
+        <w:br/>
+      </w:r>
+      <w:r>
+        <w:rPr>
+          <w:lang w:val="en-GB"/>
+        </w:rPr>
+        <w:t>3. Import the exported scenario file</w:t>
+      </w:r>
+      <w:r>
+        <w:rPr>
+          <w:lang w:val="en-GB"/>
+        </w:rPr>
+        <w:br/>
+      </w:r>
+      <w:r>
+        <w:rPr>
+          <w:lang w:val="en-GB"/>
+        </w:rPr>
+        <w:t>4. Check that there is a new scenario in the project</w:t>
+      </w:r>
+    </w:p>
+    <w:p>
+      <w:pPr>
+        <w:pStyle w:val="Heading3"/>
+        <w:rPr>
+          <w:lang w:val="en-GB"/>
+        </w:rPr>
+      </w:pPr>
+      <w:r>
+        <w:rPr>
+          <w:lang w:val="en-GB"/>
+        </w:rPr>
+        <w:t>Import optimization set</w:t>
+      </w:r>
+    </w:p>
+    <w:p>
+      <w:pPr>
+        <w:pStyle w:val="NormalWeb"/>
+        <w:rPr>
+          <w:lang w:val="en-GB"/>
+        </w:rPr>
+      </w:pPr>
+      <w:r>
+        <w:rPr>
+          <w:lang w:val="en-GB"/>
+        </w:rPr>
+        <w:t>1. Create project</w:t>
+      </w:r>
+      <w:r>
+        <w:rPr>
+          <w:lang w:val="en-GB"/>
+        </w:rPr>
+        <w:br/>
+        <w:t>2. Import ost.zip</w:t>
+      </w:r>
+      <w:r>
+        <w:rPr>
+          <w:lang w:val="en-GB"/>
+        </w:rPr>
+        <w:br/>
+        <w:t>3. Import optimization set file ost-problem.csv</w:t>
+      </w:r>
+    </w:p>
+    <w:p>
+      <w:pPr>
+        <w:pStyle w:val="Heading3"/>
+        <w:rPr>
+          <w:lang w:val="en-GB"/>
+        </w:rPr>
+      </w:pPr>
+      <w:r>
+        <w:rPr>
+          <w:lang w:val="en-GB"/>
+        </w:rPr>
+        <w:t>Import optimization problem (GA)</w:t>
+      </w:r>
+    </w:p>
+    <w:p>
+      <w:pPr>
+        <w:pStyle w:val="NormalWeb"/>
+        <w:rPr>
+          <w:lang w:val="en-GB"/>
+        </w:rPr>
+      </w:pPr>
+      <w:r>
+        <w:rPr>
+          <w:lang w:val="en-GB"/>
+        </w:rPr>
+        <w:t>1. Create project</w:t>
+      </w:r>
+      <w:r>
+        <w:rPr>
+          <w:lang w:val="en-GB"/>
+        </w:rPr>
+        <w:br/>
+        <w:t>2. Import ost.zip</w:t>
+      </w:r>
+      <w:r>
+        <w:rPr>
+          <w:lang w:val="en-GB"/>
+        </w:rPr>
+        <w:br/>
+        <w:t>3. Import optimization problem file ost-problem.csv</w:t>
+      </w:r>
+    </w:p>
+    <w:p>
+      <w:pPr>
+        <w:rPr>
+          <w:lang w:val="en-GB"/>
+        </w:rPr>
+      </w:pPr>
+    </w:p>
+    <w:p>
+      <w:pPr>
+        <w:pStyle w:val="Heading2"/>
+        <w:rPr>
+          <w:lang w:val="en-GB"/>
+        </w:rPr>
+      </w:pPr>
+      <w:r>
+        <w:rPr>
+          <w:lang w:val="en-GB"/>
+        </w:rPr>
+        <w:t>Export data tests</w:t>
+      </w:r>
+    </w:p>
+    <w:p>
+      <w:pPr>
+        <w:pStyle w:val="Heading3"/>
+        <w:rPr>
+          <w:lang w:val="en-GB"/>
+        </w:rPr>
+      </w:pPr>
+      <w:r>
+        <w:rPr>
+          <w:lang w:val="en-GB"/>
+        </w:rPr>
+        <w:t>Export project</w:t>
+      </w:r>
+    </w:p>
+    <w:p>
+      <w:pPr>
+        <w:pStyle w:val="NormalWeb"/>
+        <w:rPr>
+          <w:lang w:val="en-GB"/>
+        </w:rPr>
+      </w:pPr>
+      <w:r>
+        <w:rPr>
+          <w:lang w:val="en-GB"/>
+        </w:rPr>
+        <w:t>1. Create project</w:t>
+      </w:r>
+      <w:r>
+        <w:rPr>
+          <w:lang w:val="en-GB"/>
+        </w:rPr>
+        <w:br/>
+        <w:t>2. Import testmodel.zip</w:t>
+      </w:r>
+      <w:r>
+        <w:rPr>
+          <w:lang w:val="en-GB"/>
+        </w:rPr>
+        <w:br/>
+        <w:t>3. Import test-project.csv</w:t>
+      </w:r>
+      <w:r>
+        <w:rPr>
+          <w:lang w:val="en-GB"/>
+        </w:rPr>
+        <w:br/>
+        <w:t>4. Export project files</w:t>
+      </w:r>
+    </w:p>
+    <w:p>
+      <w:pPr>
+        <w:pStyle w:val="Heading3"/>
+        <w:rPr>
+          <w:lang w:val="en-GB"/>
+        </w:rPr>
+      </w:pPr>
+      <w:r>
+        <w:rPr>
+          <w:lang w:val="en-GB"/>
+        </w:rPr>
+        <w:t>Export scenarios</w:t>
+      </w:r>
+    </w:p>
+    <w:p>
+      <w:pPr>
+        <w:pStyle w:val="NormalWeb"/>
+        <w:rPr>
+          <w:lang w:val="en-GB"/>
+        </w:rPr>
+      </w:pPr>
+      <w:r>
+        <w:rPr>
+          <w:lang w:val="en-GB"/>
+        </w:rPr>
+        <w:t>1. Create project</w:t>
+      </w:r>
+      <w:r>
+        <w:rPr>
+          <w:lang w:val="en-GB"/>
+        </w:rPr>
+        <w:br/>
+        <w:t>2. Import testmodel.zip</w:t>
+      </w:r>
+      <w:r>
+        <w:rPr>
+          <w:lang w:val="en-GB"/>
+        </w:rPr>
+        <w:br/>
+        <w:t>3. Import test-project.csv</w:t>
+      </w:r>
+      <w:r>
+        <w:rPr>
+          <w:lang w:val="en-GB"/>
+        </w:rPr>
+        <w:br/>
+        <w:t>4. Create scenario</w:t>
+      </w:r>
+      <w:r>
+        <w:rPr>
+          <w:lang w:val="en-GB"/>
+        </w:rPr>
+        <w:br/>
+        <w:t>5. Export scenario file</w:t>
+      </w:r>
+    </w:p>
+    <w:p>
+      <w:pPr>
+        <w:pStyle w:val="Heading3"/>
+        <w:rPr>
+          <w:lang w:val="en-GB"/>
+        </w:rPr>
+      </w:pPr>
+      <w:r>
+        <w:rPr>
+          <w:lang w:val="en-GB"/>
+        </w:rPr>
+        <w:t xml:space="preserve">Export </w:t>
+      </w:r>
+      <w:r>
+        <w:rPr>
+          <w:lang w:val="en-GB"/>
+        </w:rPr>
+        <w:t>simulation results</w:t>
+      </w:r>
+    </w:p>
+    <w:p>
+      <w:pPr>
+        <w:pStyle w:val="NormalWeb"/>
+        <w:rPr>
+          <w:lang w:val="en-GB"/>
+        </w:rPr>
+      </w:pPr>
+      <w:r>
+        <w:rPr>
+          <w:lang w:val="en-GB"/>
+        </w:rPr>
+        <w:t>1. Create project</w:t>
+      </w:r>
+      <w:r>
+        <w:rPr>
+          <w:lang w:val="en-GB"/>
+        </w:rPr>
+        <w:br/>
+        <w:t xml:space="preserve">2. Import </w:t>
+      </w:r>
+      <w:r>
+        <w:rPr>
+          <w:lang w:val="en-GB"/>
+        </w:rPr>
+        <w:t>ost</w:t>
+      </w:r>
+      <w:r>
+        <w:rPr>
+          <w:lang w:val="en-GB"/>
+        </w:rPr>
+        <w:t>.zip</w:t>
+      </w:r>
+      <w:r>
+        <w:rPr>
+          <w:lang w:val="en-GB"/>
+        </w:rPr>
+        <w:br/>
+      </w:r>
+      <w:r>
+        <w:rPr>
+          <w:lang w:val="en-GB"/>
+        </w:rPr>
+        <w:t>3</w:t>
+      </w:r>
+      <w:r>
+        <w:rPr>
+          <w:lang w:val="en-GB"/>
+        </w:rPr>
+        <w:t xml:space="preserve">. </w:t>
+      </w:r>
+      <w:r>
+        <w:rPr>
+          <w:lang w:val="en-GB"/>
+        </w:rPr>
+        <w:t>Create scenario</w:t>
+      </w:r>
+      <w:r>
+        <w:rPr>
+          <w:lang w:val="en-GB"/>
+        </w:rPr>
+        <w:t xml:space="preserve"> </w:t>
+      </w:r>
+      <w:r>
+        <w:rPr>
+          <w:lang w:val="en-GB"/>
+        </w:rPr>
+        <w:br/>
+      </w:r>
+      <w:r>
+        <w:rPr>
+          <w:lang w:val="en-GB"/>
+        </w:rPr>
+        <w:t>4</w:t>
+      </w:r>
+      <w:r>
+        <w:rPr>
+          <w:lang w:val="en-GB"/>
+        </w:rPr>
+        <w:t xml:space="preserve">. </w:t>
+      </w:r>
+      <w:r>
+        <w:rPr>
+          <w:lang w:val="en-GB"/>
+        </w:rPr>
+        <w:t>Simulate scenario</w:t>
+      </w:r>
+      <w:r>
+        <w:rPr>
+          <w:lang w:val="en-GB"/>
+        </w:rPr>
+        <w:br/>
+      </w:r>
+      <w:r>
+        <w:rPr>
+          <w:lang w:val="en-GB"/>
+        </w:rPr>
+        <w:t>5</w:t>
+      </w:r>
+      <w:r>
+        <w:rPr>
+          <w:lang w:val="en-GB"/>
+        </w:rPr>
+        <w:t xml:space="preserve">. </w:t>
+      </w:r>
+      <w:r>
+        <w:rPr>
+          <w:lang w:val="en-GB"/>
+        </w:rPr>
+        <w:t>Export simulation results</w:t>
+      </w:r>
+      <w:r>
+        <w:rPr>
+          <w:lang w:val="en-GB"/>
+        </w:rPr>
+        <w:t xml:space="preserve"> </w:t>
+      </w:r>
+      <w:r>
+        <w:rPr>
+          <w:lang w:val="en-GB"/>
+        </w:rPr>
+        <w:br/>
+      </w:r>
+      <w:r>
+        <w:rPr>
+          <w:lang w:val="en-GB"/>
+        </w:rPr>
+        <w:t>6</w:t>
+      </w:r>
+      <w:r>
+        <w:rPr>
+          <w:lang w:val="en-GB"/>
+        </w:rPr>
+        <w:t xml:space="preserve">. </w:t>
+      </w:r>
+      <w:r>
+        <w:rPr>
+          <w:lang w:val="en-GB"/>
+        </w:rPr>
+        <w:t>Check that the file includes the values for all the output variables</w:t>
+      </w:r>
+    </w:p>
+    <w:p>
+      <w:pPr>
+        <w:pStyle w:val="Heading3"/>
+        <w:rPr>
+          <w:lang w:val="en-GB"/>
+        </w:rPr>
+      </w:pPr>
+      <w:r>
+        <w:rPr>
+          <w:lang w:val="en-GB"/>
+        </w:rPr>
+        <w:t>Export external parameter sets</w:t>
+      </w:r>
+    </w:p>
+    <w:p>
+      <w:pPr>
+        <w:pStyle w:val="NormalWeb"/>
+        <w:rPr>
+          <w:lang w:val="en-GB"/>
+        </w:rPr>
+      </w:pPr>
+      <w:r>
+        <w:rPr>
+          <w:lang w:val="en-GB"/>
+        </w:rPr>
+        <w:t>1. Create project</w:t>
+      </w:r>
+      <w:r>
+        <w:rPr>
+          <w:lang w:val="en-GB"/>
+        </w:rPr>
+        <w:br/>
+        <w:t xml:space="preserve">2. Import </w:t>
+      </w:r>
+      <w:r>
+        <w:rPr>
+          <w:lang w:val="en-GB"/>
+        </w:rPr>
+        <w:t>ost</w:t>
+      </w:r>
+      <w:r>
+        <w:rPr>
+          <w:lang w:val="en-GB"/>
+        </w:rPr>
+        <w:t>.zip</w:t>
+      </w:r>
+      <w:r>
+        <w:rPr>
+          <w:lang w:val="en-GB"/>
+        </w:rPr>
+        <w:br/>
+        <w:t xml:space="preserve">3. </w:t>
+      </w:r>
+      <w:r>
+        <w:rPr>
+          <w:lang w:val="en-GB"/>
+        </w:rPr>
+        <w:t>Create external parameter</w:t>
+      </w:r>
+      <w:r>
+        <w:rPr>
+          <w:lang w:val="en-GB"/>
+        </w:rPr>
+        <w:br/>
+      </w:r>
+      <w:r>
+        <w:rPr>
+          <w:lang w:val="en-GB"/>
+        </w:rPr>
+        <w:lastRenderedPageBreak/>
+        <w:t>4. Create external paremeter set</w:t>
+      </w:r>
+      <w:r>
+        <w:rPr>
+          <w:lang w:val="en-GB"/>
+        </w:rPr>
+        <w:br/>
+        <w:t>5. Set value for the ext</w:t>
+      </w:r>
+      <w:r>
+        <w:rPr>
+          <w:lang w:val="en-GB"/>
+        </w:rPr>
+        <w:t>ernal parameter</w:t>
+      </w:r>
+      <w:r>
+        <w:rPr>
+          <w:lang w:val="en-GB"/>
+        </w:rPr>
+        <w:br/>
+        <w:t>6. Export external parameter sets file</w:t>
+      </w:r>
+    </w:p>
+    <w:p>
+      <w:pPr>
+        <w:pStyle w:val="Heading3"/>
+        <w:rPr>
+          <w:lang w:val="en-GB"/>
+        </w:rPr>
+      </w:pPr>
+      <w:r>
+        <w:rPr>
+          <w:lang w:val="en-GB"/>
+        </w:rPr>
         <w:t>Export metrics</w:t>
       </w:r>
     </w:p>
@@ -1914,51 +2030,15 @@
           <w:lang w:val="en-GB"/>
         </w:rPr>
         <w:br/>
-        <w:t xml:space="preserve">4. Create external </w:t>
-      </w:r>
-      <w:proofErr w:type="spellStart"/>
-      <w:r>
-        <w:rPr>
-          <w:lang w:val="en-GB"/>
-        </w:rPr>
-        <w:t>paremeter</w:t>
-      </w:r>
-      <w:proofErr w:type="spellEnd"/>
-      <w:r>
-        <w:rPr>
-          <w:lang w:val="en-GB"/>
-        </w:rPr>
-        <w:t xml:space="preserve"> set</w:t>
-      </w:r>
-      <w:r>
-        <w:rPr>
-          <w:lang w:val="en-GB"/>
-        </w:rPr>
-        <w:br/>
-        <w:t xml:space="preserve">5. Set values for the </w:t>
-      </w:r>
-      <w:proofErr w:type="spellStart"/>
-      <w:r>
-        <w:rPr>
-          <w:lang w:val="en-GB"/>
-        </w:rPr>
-        <w:t>ext</w:t>
-      </w:r>
-      <w:proofErr w:type="spellEnd"/>
-      <w:r>
-        <w:rPr>
-          <w:lang w:val="en-GB"/>
-        </w:rPr>
-        <w:t xml:space="preserve"> </w:t>
-      </w:r>
-      <w:proofErr w:type="spellStart"/>
-      <w:r>
-        <w:rPr>
-          <w:lang w:val="en-GB"/>
-        </w:rPr>
-        <w:t>params</w:t>
-      </w:r>
-      <w:proofErr w:type="spellEnd"/>
+        <w:t>4. Create external paremeter set</w:t>
+      </w:r>
+      <w:r>
+        <w:rPr>
+          <w:lang w:val="en-GB"/>
+        </w:rPr>
+        <w:br/>
+        <w:t>5. Set values for the ext params</w:t>
+      </w:r>
       <w:r>
         <w:rPr>
           <w:lang w:val="en-GB"/>
@@ -2611,6 +2691,7 @@
         <w:rPr>
           <w:lang w:val="en-GB"/>
         </w:rPr>
+        <w:lastRenderedPageBreak/>
         <w:t xml:space="preserve">Check that it shows the </w:t>
       </w:r>
       <w:r>
@@ -3368,6 +3449,119 @@
       <w:pPr>
         <w:ind w:left="6480" w:hanging="180"/>
       </w:pPr>
+    </w:lvl>
+  </w:abstractNum>
+  <w:abstractNum w:abstractNumId="3">
+    <w:nsid w:val="75260356"/>
+    <w:multiLevelType w:val="hybridMultilevel"/>
+    <w:tmpl w:val="A7783254"/>
+    <w:lvl w:ilvl="0" w:tplc="2ABAA24C">
+      <w:start w:val="20"/>
+      <w:numFmt w:val="bullet"/>
+      <w:lvlText w:val="-"/>
+      <w:lvlJc w:val="left"/>
+      <w:pPr>
+        <w:ind w:left="720" w:hanging="360"/>
+      </w:pPr>
+      <w:rPr>
+        <w:rFonts w:ascii="Calibri" w:eastAsia="Calibri" w:hAnsi="Calibri" w:cs="Times New Roman" w:hint="default"/>
+      </w:rPr>
+    </w:lvl>
+    <w:lvl w:ilvl="1" w:tplc="040B0003">
+      <w:start w:val="1"/>
+      <w:numFmt w:val="bullet"/>
+      <w:lvlText w:val="o"/>
+      <w:lvlJc w:val="left"/>
+      <w:pPr>
+        <w:ind w:left="1440" w:hanging="360"/>
+      </w:pPr>
+      <w:rPr>
+        <w:rFonts w:ascii="Courier New" w:hAnsi="Courier New" w:cs="Courier New" w:hint="default"/>
+      </w:rPr>
+    </w:lvl>
+    <w:lvl w:ilvl="2" w:tplc="040B0005">
+      <w:start w:val="1"/>
+      <w:numFmt w:val="bullet"/>
+      <w:lvlText w:val=""/>
+      <w:lvlJc w:val="left"/>
+      <w:pPr>
+        <w:ind w:left="2160" w:hanging="360"/>
+      </w:pPr>
+      <w:rPr>
+        <w:rFonts w:ascii="Wingdings" w:hAnsi="Wingdings" w:hint="default"/>
+      </w:rPr>
+    </w:lvl>
+    <w:lvl w:ilvl="3" w:tplc="040B0001">
+      <w:start w:val="1"/>
+      <w:numFmt w:val="bullet"/>
+      <w:lvlText w:val=""/>
+      <w:lvlJc w:val="left"/>
+      <w:pPr>
+        <w:ind w:left="2880" w:hanging="360"/>
+      </w:pPr>
+      <w:rPr>
+        <w:rFonts w:ascii="Symbol" w:hAnsi="Symbol" w:hint="default"/>
+      </w:rPr>
+    </w:lvl>
+    <w:lvl w:ilvl="4" w:tplc="040B0003">
+      <w:start w:val="1"/>
+      <w:numFmt w:val="bullet"/>
+      <w:lvlText w:val="o"/>
+      <w:lvlJc w:val="left"/>
+      <w:pPr>
+        <w:ind w:left="3600" w:hanging="360"/>
+      </w:pPr>
+      <w:rPr>
+        <w:rFonts w:ascii="Courier New" w:hAnsi="Courier New" w:cs="Courier New" w:hint="default"/>
+      </w:rPr>
+    </w:lvl>
+    <w:lvl w:ilvl="5" w:tplc="040B0005">
+      <w:start w:val="1"/>
+      <w:numFmt w:val="bullet"/>
+      <w:lvlText w:val=""/>
+      <w:lvlJc w:val="left"/>
+      <w:pPr>
+        <w:ind w:left="4320" w:hanging="360"/>
+      </w:pPr>
+      <w:rPr>
+        <w:rFonts w:ascii="Wingdings" w:hAnsi="Wingdings" w:hint="default"/>
+      </w:rPr>
+    </w:lvl>
+    <w:lvl w:ilvl="6" w:tplc="040B0001">
+      <w:start w:val="1"/>
+      <w:numFmt w:val="bullet"/>
+      <w:lvlText w:val=""/>
+      <w:lvlJc w:val="left"/>
+      <w:pPr>
+        <w:ind w:left="5040" w:hanging="360"/>
+      </w:pPr>
+      <w:rPr>
+        <w:rFonts w:ascii="Symbol" w:hAnsi="Symbol" w:hint="default"/>
+      </w:rPr>
+    </w:lvl>
+    <w:lvl w:ilvl="7" w:tplc="040B0003">
+      <w:start w:val="1"/>
+      <w:numFmt w:val="bullet"/>
+      <w:lvlText w:val="o"/>
+      <w:lvlJc w:val="left"/>
+      <w:pPr>
+        <w:ind w:left="5760" w:hanging="360"/>
+      </w:pPr>
+      <w:rPr>
+        <w:rFonts w:ascii="Courier New" w:hAnsi="Courier New" w:cs="Courier New" w:hint="default"/>
+      </w:rPr>
+    </w:lvl>
+    <w:lvl w:ilvl="8" w:tplc="040B0005">
+      <w:start w:val="1"/>
+      <w:numFmt w:val="bullet"/>
+      <w:lvlText w:val=""/>
+      <w:lvlJc w:val="left"/>
+      <w:pPr>
+        <w:ind w:left="6480" w:hanging="360"/>
+      </w:pPr>
+      <w:rPr>
+        <w:rFonts w:ascii="Wingdings" w:hAnsi="Wingdings" w:hint="default"/>
+      </w:rPr>
     </w:lvl>
   </w:abstractNum>
   <w:num w:numId="1">
@@ -3408,6 +3602,18 @@
   </w:num>
   <w:num w:numId="4">
     <w:abstractNumId w:val="1"/>
+  </w:num>
+  <w:num w:numId="5">
+    <w:abstractNumId w:val="3"/>
+    <w:lvlOverride w:ilvl="0"/>
+    <w:lvlOverride w:ilvl="1"/>
+    <w:lvlOverride w:ilvl="2"/>
+    <w:lvlOverride w:ilvl="3"/>
+    <w:lvlOverride w:ilvl="4"/>
+    <w:lvlOverride w:ilvl="5"/>
+    <w:lvlOverride w:ilvl="6"/>
+    <w:lvlOverride w:ilvl="7"/>
+    <w:lvlOverride w:ilvl="8"/>
   </w:num>
 </w:numbering>
 </file>
@@ -3621,7 +3827,6 @@
   <w:style w:type="character" w:default="1" w:styleId="DefaultParagraphFont">
     <w:name w:val="Default Paragraph Font"/>
     <w:uiPriority w:val="1"/>
-    <w:semiHidden/>
     <w:unhideWhenUsed/>
   </w:style>
   <w:style w:type="table" w:default="1" w:styleId="TableNormal">
@@ -3915,7 +4120,6 @@
   <w:style w:type="character" w:default="1" w:styleId="DefaultParagraphFont">
     <w:name w:val="Default Paragraph Font"/>
     <w:uiPriority w:val="1"/>
-    <w:semiHidden/>
     <w:unhideWhenUsed/>
   </w:style>
   <w:style w:type="table" w:default="1" w:styleId="TableNormal">

</xml_diff>

<commit_message>
New test values. Better simulation info.
</commit_message>
<xml_diff>
--- a/misc/CITYOPT Planning test procedure.docx
+++ b/misc/CITYOPT Planning test procedure.docx
@@ -93,7 +93,6 @@
           <w:lang w:val="en-GB"/>
         </w:rPr>
       </w:pPr>
-      <w:proofErr w:type="spellStart"/>
       <w:r>
         <w:rPr>
           <w:b/>
@@ -101,7 +100,6 @@
         </w:rPr>
         <w:t>DHPrice</w:t>
       </w:r>
-      <w:proofErr w:type="spellEnd"/>
       <w:r>
         <w:rPr>
           <w:lang w:val="en-GB"/>
@@ -115,7 +113,6 @@
           <w:lang w:val="en-GB"/>
         </w:rPr>
       </w:pPr>
-      <w:proofErr w:type="spellStart"/>
       <w:r>
         <w:rPr>
           <w:b/>
@@ -123,7 +120,6 @@
         </w:rPr>
         <w:t>ElectricityPrice</w:t>
       </w:r>
-      <w:proofErr w:type="spellEnd"/>
       <w:r>
         <w:rPr>
           <w:lang w:val="en-GB"/>
@@ -137,7 +133,6 @@
           <w:lang w:val="en-GB"/>
         </w:rPr>
       </w:pPr>
-      <w:proofErr w:type="spellStart"/>
       <w:r>
         <w:rPr>
           <w:b/>
@@ -145,7 +140,6 @@
         </w:rPr>
         <w:t>SolarThInvCost</w:t>
       </w:r>
-      <w:proofErr w:type="spellEnd"/>
       <w:r>
         <w:rPr>
           <w:lang w:val="en-GB"/>
@@ -159,7 +153,6 @@
           <w:lang w:val="en-GB"/>
         </w:rPr>
       </w:pPr>
-      <w:proofErr w:type="spellStart"/>
       <w:r>
         <w:rPr>
           <w:b/>
@@ -167,7 +160,6 @@
         </w:rPr>
         <w:t>StorageInvCost</w:t>
       </w:r>
-      <w:proofErr w:type="spellEnd"/>
       <w:r>
         <w:rPr>
           <w:lang w:val="en-GB"/>
@@ -246,37 +238,26 @@
           <w:lang w:val="en-GB"/>
         </w:rPr>
       </w:pPr>
-      <w:proofErr w:type="spellStart"/>
-      <w:r>
-        <w:rPr>
-          <w:b/>
-          <w:lang w:val="en-GB"/>
-        </w:rPr>
-        <w:t>DHCost</w:t>
-      </w:r>
-      <w:proofErr w:type="spellEnd"/>
-      <w:r>
-        <w:rPr>
-          <w:b/>
-          <w:lang w:val="en-GB"/>
-        </w:rPr>
-        <w:t xml:space="preserve"> </w:t>
-      </w:r>
-    </w:p>
-    <w:p>
-      <w:pPr>
-        <w:rPr>
-          <w:lang w:val="en-GB"/>
-        </w:rPr>
-      </w:pPr>
-      <w:proofErr w:type="gramStart"/>
+      <w:r>
+        <w:rPr>
+          <w:b/>
+          <w:lang w:val="en-GB"/>
+        </w:rPr>
+        <w:t xml:space="preserve">DHCost </w:t>
+      </w:r>
+    </w:p>
+    <w:p>
+      <w:pPr>
+        <w:rPr>
+          <w:lang w:val="en-GB"/>
+        </w:rPr>
+      </w:pPr>
       <w:r>
         <w:rPr>
           <w:lang w:val="en-GB"/>
         </w:rPr>
         <w:t>integrate(</w:t>
       </w:r>
-      <w:proofErr w:type="gramEnd"/>
       <w:r>
         <w:rPr>
           <w:lang w:val="en-GB"/>
@@ -287,25 +268,16 @@
         <w:rPr>
           <w:lang w:val="en-GB"/>
         </w:rPr>
-        <w:t xml:space="preserve">.SP_VALUE, 0, Infinity) / 3600 * </w:t>
-      </w:r>
-      <w:proofErr w:type="spellStart"/>
-      <w:r>
-        <w:rPr>
-          <w:lang w:val="en-GB"/>
-        </w:rPr>
-        <w:t>DHPrice</w:t>
-      </w:r>
-      <w:proofErr w:type="spellEnd"/>
-    </w:p>
-    <w:p>
-      <w:pPr>
-        <w:rPr>
-          <w:b/>
-          <w:lang w:val="en-GB"/>
-        </w:rPr>
-      </w:pPr>
-      <w:proofErr w:type="spellStart"/>
+        <w:t>.SP_VALUE, 0, Infinity) / 3600 * DHPrice</w:t>
+      </w:r>
+    </w:p>
+    <w:p>
+      <w:pPr>
+        <w:rPr>
+          <w:b/>
+          <w:lang w:val="en-GB"/>
+        </w:rPr>
+      </w:pPr>
       <w:r>
         <w:rPr>
           <w:b/>
@@ -313,7 +285,6 @@
         </w:rPr>
         <w:t>ElectricityCost</w:t>
       </w:r>
-      <w:proofErr w:type="spellEnd"/>
     </w:p>
     <w:p>
       <w:pPr>
@@ -322,7 +293,6 @@
           <w:lang w:val="en-GB"/>
         </w:rPr>
       </w:pPr>
-      <w:proofErr w:type="gramStart"/>
       <w:r>
         <w:rPr>
           <w:i/>
@@ -330,7 +300,6 @@
         </w:rPr>
         <w:t>integrate(</w:t>
       </w:r>
-      <w:proofErr w:type="gramEnd"/>
       <w:r>
         <w:rPr>
           <w:lang w:val="en-GB"/>
@@ -342,57 +311,63 @@
           <w:i/>
           <w:lang w:val="en-GB"/>
         </w:rPr>
-        <w:t xml:space="preserve">.SP_VALUE, 0, Infinity) / 3600 * </w:t>
-      </w:r>
-      <w:proofErr w:type="spellStart"/>
-      <w:r>
+        <w:t>.SP_VALUE, 0, Infinity) / 3600 * ElectricityPrice</w:t>
+      </w:r>
+    </w:p>
+    <w:p>
+      <w:pPr>
+        <w:rPr>
+          <w:b/>
+          <w:lang w:val="en-GB"/>
+        </w:rPr>
+      </w:pPr>
+      <w:r>
+        <w:rPr>
+          <w:b/>
+          <w:lang w:val="en-GB"/>
+        </w:rPr>
+        <w:t>SolarThCost</w:t>
+      </w:r>
+    </w:p>
+    <w:p>
+      <w:pPr>
         <w:rPr>
           <w:i/>
           <w:lang w:val="en-GB"/>
         </w:rPr>
-        <w:t>ElectricityPrice</w:t>
-      </w:r>
-      <w:proofErr w:type="spellEnd"/>
-    </w:p>
-    <w:p>
-      <w:pPr>
-        <w:rPr>
-          <w:b/>
-          <w:lang w:val="en-GB"/>
-        </w:rPr>
-      </w:pPr>
-      <w:proofErr w:type="spellStart"/>
-      <w:r>
-        <w:rPr>
-          <w:b/>
-          <w:lang w:val="en-GB"/>
-        </w:rPr>
-        <w:t>SolarThCost</w:t>
-      </w:r>
-      <w:proofErr w:type="spellEnd"/>
-    </w:p>
-    <w:p>
-      <w:pPr>
+      </w:pPr>
+      <w:r>
         <w:rPr>
           <w:i/>
           <w:lang w:val="en-GB"/>
         </w:rPr>
-      </w:pPr>
-      <w:proofErr w:type="spellStart"/>
+        <w:t>SolarThInvCost * (</w:t>
+      </w:r>
+      <w:r>
+        <w:rPr>
+          <w:lang w:val="en-GB"/>
+        </w:rPr>
+        <w:t>OSTERSUNDOM_ALUE</w:t>
+      </w:r>
       <w:r>
         <w:rPr>
           <w:i/>
           <w:lang w:val="en-GB"/>
         </w:rPr>
-        <w:t>SolarThInvCost</w:t>
-      </w:r>
-      <w:proofErr w:type="spellEnd"/>
+        <w:t xml:space="preserve">.A1_Solarth_m2 + </w:t>
+      </w:r>
+      <w:r>
+        <w:rPr>
+          <w:lang w:val="en-GB"/>
+        </w:rPr>
+        <w:t>OSTERSUNDOM_ALUE</w:t>
+      </w:r>
       <w:r>
         <w:rPr>
           <w:i/>
           <w:lang w:val="en-GB"/>
         </w:rPr>
-        <w:t xml:space="preserve"> * (</w:t>
+        <w:t xml:space="preserve">.A2_Solarth_m2 + </w:t>
       </w:r>
       <w:r>
         <w:rPr>
@@ -405,10 +380,11 @@
           <w:i/>
           <w:lang w:val="en-GB"/>
         </w:rPr>
-        <w:t xml:space="preserve">.A1_Solarth_m2 + </w:t>
-      </w:r>
-      <w:r>
-        <w:rPr>
+        <w:t xml:space="preserve">.A3_Solarth_m2 + </w:t>
+      </w:r>
+      <w:r>
+        <w:rPr>
+          <w:i/>
           <w:lang w:val="en-GB"/>
         </w:rPr>
         <w:t>OSTERSUNDOM_ALUE</w:t>
@@ -418,10 +394,11 @@
           <w:i/>
           <w:lang w:val="en-GB"/>
         </w:rPr>
-        <w:t xml:space="preserve">.A2_Solarth_m2 + </w:t>
-      </w:r>
-      <w:r>
-        <w:rPr>
+        <w:t xml:space="preserve">.A4_Solarth_m2 + </w:t>
+      </w:r>
+      <w:r>
+        <w:rPr>
+          <w:i/>
           <w:lang w:val="en-GB"/>
         </w:rPr>
         <w:t>OSTERSUNDOM_ALUE</w:t>
@@ -431,7 +408,7 @@
           <w:i/>
           <w:lang w:val="en-GB"/>
         </w:rPr>
-        <w:t xml:space="preserve">.A3_Solarth_m2 + </w:t>
+        <w:t xml:space="preserve">.A5_Solarth_m2 + </w:t>
       </w:r>
       <w:r>
         <w:rPr>
@@ -445,7 +422,7 @@
           <w:i/>
           <w:lang w:val="en-GB"/>
         </w:rPr>
-        <w:t xml:space="preserve">.A4_Solarth_m2 + </w:t>
+        <w:t xml:space="preserve">.A6_Solarth_m2 + </w:t>
       </w:r>
       <w:r>
         <w:rPr>
@@ -459,7 +436,7 @@
           <w:i/>
           <w:lang w:val="en-GB"/>
         </w:rPr>
-        <w:t xml:space="preserve">.A5_Solarth_m2 + </w:t>
+        <w:t xml:space="preserve">.A7_Solarth_m2 + </w:t>
       </w:r>
       <w:r>
         <w:rPr>
@@ -473,7 +450,7 @@
           <w:i/>
           <w:lang w:val="en-GB"/>
         </w:rPr>
-        <w:t xml:space="preserve">.A6_Solarth_m2 + </w:t>
+        <w:t xml:space="preserve">.A8_Solarth_m2 + </w:t>
       </w:r>
       <w:r>
         <w:rPr>
@@ -487,7 +464,7 @@
           <w:i/>
           <w:lang w:val="en-GB"/>
         </w:rPr>
-        <w:t xml:space="preserve">.A7_Solarth_m2 + </w:t>
+        <w:t xml:space="preserve">.A9_Solarth_m2 + </w:t>
       </w:r>
       <w:r>
         <w:rPr>
@@ -501,7 +478,7 @@
           <w:i/>
           <w:lang w:val="en-GB"/>
         </w:rPr>
-        <w:t xml:space="preserve">.A8_Solarth_m2 + </w:t>
+        <w:t xml:space="preserve">.A10_Solarth_m2 + </w:t>
       </w:r>
       <w:r>
         <w:rPr>
@@ -515,7 +492,7 @@
           <w:i/>
           <w:lang w:val="en-GB"/>
         </w:rPr>
-        <w:t xml:space="preserve">.A9_Solarth_m2 + </w:t>
+        <w:t xml:space="preserve">.A11_Solarth_m2 + </w:t>
       </w:r>
       <w:r>
         <w:rPr>
@@ -529,7 +506,7 @@
           <w:i/>
           <w:lang w:val="en-GB"/>
         </w:rPr>
-        <w:t xml:space="preserve">.A10_Solarth_m2 + </w:t>
+        <w:t xml:space="preserve">.A12_Solarth_m2 + </w:t>
       </w:r>
       <w:r>
         <w:rPr>
@@ -543,34 +520,6 @@
           <w:i/>
           <w:lang w:val="en-GB"/>
         </w:rPr>
-        <w:t xml:space="preserve">.A11_Solarth_m2 + </w:t>
-      </w:r>
-      <w:r>
-        <w:rPr>
-          <w:i/>
-          <w:lang w:val="en-GB"/>
-        </w:rPr>
-        <w:t>OSTERSUNDOM_ALUE</w:t>
-      </w:r>
-      <w:r>
-        <w:rPr>
-          <w:i/>
-          <w:lang w:val="en-GB"/>
-        </w:rPr>
-        <w:t xml:space="preserve">.A12_Solarth_m2 + </w:t>
-      </w:r>
-      <w:r>
-        <w:rPr>
-          <w:i/>
-          <w:lang w:val="en-GB"/>
-        </w:rPr>
-        <w:t>OSTERSUNDOM_ALUE</w:t>
-      </w:r>
-      <w:r>
-        <w:rPr>
-          <w:i/>
-          <w:lang w:val="en-GB"/>
-        </w:rPr>
         <w:t>.A14_Solarth_m2)</w:t>
       </w:r>
     </w:p>
@@ -581,7 +530,6 @@
           <w:lang w:val="en-GB"/>
         </w:rPr>
       </w:pPr>
-      <w:proofErr w:type="spellStart"/>
       <w:r>
         <w:rPr>
           <w:b/>
@@ -589,22 +537,19 @@
         </w:rPr>
         <w:t>StorageCost</w:t>
       </w:r>
-      <w:proofErr w:type="spellEnd"/>
-    </w:p>
-    <w:p>
-      <w:pPr>
-        <w:rPr>
-          <w:lang w:val="en-GB"/>
-        </w:rPr>
-      </w:pPr>
-      <w:proofErr w:type="spellStart"/>
+    </w:p>
+    <w:p>
+      <w:pPr>
+        <w:rPr>
+          <w:lang w:val="en-GB"/>
+        </w:rPr>
+      </w:pPr>
       <w:r>
         <w:rPr>
           <w:lang w:val="en-GB"/>
         </w:rPr>
         <w:t>StorageInvCost</w:t>
       </w:r>
-      <w:proofErr w:type="spellEnd"/>
       <w:r>
         <w:rPr>
           <w:lang w:val="en-GB"/>
@@ -1038,7 +983,6 @@
         </w:rPr>
         <w:t xml:space="preserve">-Alter </w:t>
       </w:r>
-      <w:proofErr w:type="gramStart"/>
       <w:r>
         <w:rPr>
           <w:i/>
@@ -1046,7 +990,6 @@
         </w:rPr>
         <w:t>A</w:t>
       </w:r>
-      <w:proofErr w:type="gramEnd"/>
       <w:r>
         <w:rPr>
           <w:i/>
@@ -1076,14 +1019,12 @@
         </w:rPr>
         <w:t xml:space="preserve">-Alter </w:t>
       </w:r>
-      <w:proofErr w:type="gramStart"/>
       <w:r>
         <w:rPr>
           <w:lang w:val="en-GB"/>
         </w:rPr>
         <w:t>A</w:t>
       </w:r>
-      <w:proofErr w:type="gramEnd"/>
       <w:r>
         <w:rPr>
           <w:lang w:val="en-GB"/>
@@ -1094,14 +1035,7 @@
         <w:rPr>
           <w:lang w:val="en-GB"/>
         </w:rPr>
-        <w:t>_</w:t>
-      </w:r>
-      <w:proofErr w:type="spellStart"/>
-      <w:r>
-        <w:rPr>
-          <w:lang w:val="en-GB"/>
-        </w:rPr>
-        <w:t>Storage</w:t>
+        <w:t>_Storage</w:t>
       </w:r>
       <w:r>
         <w:rPr>
@@ -1109,7 +1043,6 @@
         </w:rPr>
         <w:t>_Vol</w:t>
       </w:r>
-      <w:proofErr w:type="spellEnd"/>
     </w:p>
     <w:p>
       <w:pPr>
@@ -1189,14 +1122,12 @@
         </w:rPr>
         <w:t xml:space="preserve">(Minimize) </w:t>
       </w:r>
-      <w:proofErr w:type="spellStart"/>
       <w:r>
         <w:rPr>
           <w:lang w:val="en-GB"/>
         </w:rPr>
         <w:t>DHCost</w:t>
       </w:r>
-      <w:proofErr w:type="spellEnd"/>
       <w:r>
         <w:rPr>
           <w:lang w:val="en-GB"/>
@@ -1213,30 +1144,14 @@
         <w:rPr>
           <w:lang w:val="en-GB"/>
         </w:rPr>
-        <w:t xml:space="preserve"> </w:t>
-      </w:r>
-      <w:proofErr w:type="spellStart"/>
-      <w:r>
-        <w:rPr>
-          <w:lang w:val="en-GB"/>
-        </w:rPr>
-        <w:t>SolarThCost</w:t>
-      </w:r>
-      <w:proofErr w:type="spellEnd"/>
-      <w:r>
-        <w:rPr>
-          <w:lang w:val="en-GB"/>
-        </w:rPr>
-        <w:t xml:space="preserve"> + </w:t>
-      </w:r>
-      <w:proofErr w:type="spellStart"/>
+        <w:t xml:space="preserve"> SolarThCost + </w:t>
+      </w:r>
       <w:r>
         <w:rPr>
           <w:lang w:val="en-GB"/>
         </w:rPr>
         <w:t>StorageCost</w:t>
       </w:r>
-      <w:proofErr w:type="spellEnd"/>
     </w:p>
     <w:p>
       <w:pPr>
@@ -1279,7 +1194,6 @@
           <w:lang w:val="en-GB"/>
         </w:rPr>
       </w:pPr>
-      <w:proofErr w:type="gramStart"/>
       <w:r>
         <w:rPr>
           <w:b/>
@@ -1296,7 +1210,6 @@
         </w:rPr>
         <w:t xml:space="preserve"> Test visualization</w:t>
       </w:r>
-      <w:proofErr w:type="gramEnd"/>
     </w:p>
     <w:p>
       <w:pPr>
@@ -1436,13 +1349,8 @@
           <w:numId w:val="2"/>
         </w:numPr>
       </w:pPr>
-      <w:proofErr w:type="spellStart"/>
-      <w:r>
-        <w:t>log</w:t>
-      </w:r>
-      <w:proofErr w:type="spellEnd"/>
-      <w:r>
-        <w:t xml:space="preserve"> in</w:t>
+      <w:r>
+        <w:t>log in</w:t>
       </w:r>
     </w:p>
     <w:p>
@@ -1510,21 +1418,7 @@
         <w:rPr>
           <w:lang w:val="en-GB"/>
         </w:rPr>
-        <w:t xml:space="preserve">create GA objective function: name = </w:t>
-      </w:r>
-      <w:proofErr w:type="spellStart"/>
-      <w:r>
-        <w:rPr>
-          <w:lang w:val="en-GB"/>
-        </w:rPr>
-        <w:t>max_heat</w:t>
-      </w:r>
-      <w:proofErr w:type="spellEnd"/>
-      <w:r>
-        <w:rPr>
-          <w:lang w:val="en-GB"/>
-        </w:rPr>
-        <w:t>, sense = maximize, expression = integrate(</w:t>
+        <w:t>create GA objective function: name = max_heat, sense = maximize, expression = integrate(</w:t>
       </w:r>
       <w:r>
         <w:rPr>
@@ -1553,21 +1447,7 @@
         <w:rPr>
           <w:lang w:val="en-GB"/>
         </w:rPr>
-        <w:t>create GA objective function: name=</w:t>
-      </w:r>
-      <w:proofErr w:type="spellStart"/>
-      <w:r>
-        <w:rPr>
-          <w:lang w:val="en-GB"/>
-        </w:rPr>
-        <w:t>min_elec</w:t>
-      </w:r>
-      <w:proofErr w:type="spellEnd"/>
-      <w:r>
-        <w:rPr>
-          <w:lang w:val="en-GB"/>
-        </w:rPr>
-        <w:t>, sense = minimize, expression = integrate(</w:t>
+        <w:t>create GA objective function: name=min_elec, sense = minimize, expression = integrate(</w:t>
       </w:r>
       <w:r>
         <w:rPr>
@@ -1630,21 +1510,7 @@
         <w:rPr>
           <w:lang w:val="en-GB"/>
         </w:rPr>
-        <w:t xml:space="preserve">create constraint: name = </w:t>
-      </w:r>
-      <w:proofErr w:type="spellStart"/>
-      <w:r>
-        <w:rPr>
-          <w:lang w:val="en-GB"/>
-        </w:rPr>
-        <w:t>prodconstraint</w:t>
-      </w:r>
-      <w:proofErr w:type="spellEnd"/>
-      <w:r>
-        <w:rPr>
-          <w:lang w:val="en-GB"/>
-        </w:rPr>
-        <w:t>, lower bound = 1000, expression = a*b, upper bound = 18000</w:t>
+        <w:t>create constraint: name = prodconstraint, lower bound = 1000, expression = a*b, upper bound = 18000</w:t>
       </w:r>
     </w:p>
     <w:p>
@@ -1719,7 +1585,19 @@
         <w:rPr>
           <w:lang w:val="en-GB"/>
         </w:rPr>
-        <w:t xml:space="preserve"> = 15.0*b</w:t>
+        <w:t xml:space="preserve"> =</w:t>
+      </w:r>
+      <w:r>
+        <w:rPr>
+          <w:lang w:val="en-GB"/>
+        </w:rPr>
+        <w:t>2000.0</w:t>
+      </w:r>
+      <w:r>
+        <w:rPr>
+          <w:lang w:val="en-GB"/>
+        </w:rPr>
+        <w:t>*b</w:t>
       </w:r>
     </w:p>
     <w:p>
@@ -1766,7 +1644,15 @@
         <w:rPr>
           <w:lang w:val="en-GB"/>
         </w:rPr>
-        <w:t xml:space="preserve"> = 10.0*b</w:t>
+        <w:t xml:space="preserve"> = 5000.0</w:t>
+      </w:r>
+      <w:bookmarkStart w:id="0" w:name="_GoBack"/>
+      <w:bookmarkEnd w:id="0"/>
+      <w:r>
+        <w:rPr>
+          <w:lang w:val="en-GB"/>
+        </w:rPr>
+        <w:t>*b</w:t>
       </w:r>
     </w:p>
     <w:p>
@@ -1885,15 +1771,7 @@
         <w:rPr>
           <w:lang w:val="en-GB"/>
         </w:rPr>
-        <w:t>wait for 30+ minutes (the Opt4J GA backend only checks runtime between GA iterations, so depending on popu</w:t>
-      </w:r>
-      <w:bookmarkStart w:id="0" w:name="_GoBack"/>
-      <w:bookmarkEnd w:id="0"/>
-      <w:r>
-        <w:rPr>
-          <w:lang w:val="en-GB"/>
-        </w:rPr>
-        <w:t>lation size, it can take much longer than the maximum runtime)</w:t>
+        <w:t>wait for 30+ minutes (the Opt4J GA backend only checks runtime between GA iterations, so depending on population size, it can take much longer than the maximum runtime)</w:t>
       </w:r>
     </w:p>
     <w:p>
@@ -2153,14 +2031,7 @@
         <w:rPr>
           <w:lang w:val="en-GB"/>
         </w:rPr>
-        <w:t xml:space="preserve">Set </w:t>
-      </w:r>
-      <w:proofErr w:type="spellStart"/>
-      <w:r>
-        <w:rPr>
-          <w:lang w:val="en-GB"/>
-        </w:rPr>
-        <w:t>Central_storage</w:t>
+        <w:t>Set Central_storage</w:t>
       </w:r>
       <w:r>
         <w:rPr>
@@ -2168,7 +2039,6 @@
         </w:rPr>
         <w:t>_Vol</w:t>
       </w:r>
-      <w:proofErr w:type="spellEnd"/>
       <w:r>
         <w:rPr>
           <w:lang w:val="en-GB"/>
@@ -2898,21 +2768,7 @@
           <w:lang w:val="en-GB"/>
         </w:rPr>
         <w:br/>
-        <w:t xml:space="preserve">4. Create external </w:t>
-      </w:r>
-      <w:proofErr w:type="spellStart"/>
-      <w:r>
-        <w:rPr>
-          <w:lang w:val="en-GB"/>
-        </w:rPr>
-        <w:t>paremeter</w:t>
-      </w:r>
-      <w:proofErr w:type="spellEnd"/>
-      <w:r>
-        <w:rPr>
-          <w:lang w:val="en-GB"/>
-        </w:rPr>
-        <w:t xml:space="preserve"> set</w:t>
+        <w:t>4. Create external paremeter set</w:t>
       </w:r>
       <w:r>
         <w:rPr>
@@ -2981,51 +2837,15 @@
           <w:lang w:val="en-GB"/>
         </w:rPr>
         <w:br/>
-        <w:t xml:space="preserve">4. Create external </w:t>
-      </w:r>
-      <w:proofErr w:type="spellStart"/>
-      <w:r>
-        <w:rPr>
-          <w:lang w:val="en-GB"/>
-        </w:rPr>
-        <w:t>paremeter</w:t>
-      </w:r>
-      <w:proofErr w:type="spellEnd"/>
-      <w:r>
-        <w:rPr>
-          <w:lang w:val="en-GB"/>
-        </w:rPr>
-        <w:t xml:space="preserve"> set</w:t>
-      </w:r>
-      <w:r>
-        <w:rPr>
-          <w:lang w:val="en-GB"/>
-        </w:rPr>
-        <w:br/>
-        <w:t xml:space="preserve">5. Set values for the </w:t>
-      </w:r>
-      <w:proofErr w:type="spellStart"/>
-      <w:r>
-        <w:rPr>
-          <w:lang w:val="en-GB"/>
-        </w:rPr>
-        <w:t>ext</w:t>
-      </w:r>
-      <w:proofErr w:type="spellEnd"/>
-      <w:r>
-        <w:rPr>
-          <w:lang w:val="en-GB"/>
-        </w:rPr>
-        <w:t xml:space="preserve"> </w:t>
-      </w:r>
-      <w:proofErr w:type="spellStart"/>
-      <w:r>
-        <w:rPr>
-          <w:lang w:val="en-GB"/>
-        </w:rPr>
-        <w:t>params</w:t>
-      </w:r>
-      <w:proofErr w:type="spellEnd"/>
+        <w:t>4. Create external paremeter set</w:t>
+      </w:r>
+      <w:r>
+        <w:rPr>
+          <w:lang w:val="en-GB"/>
+        </w:rPr>
+        <w:br/>
+        <w:t>5. Set values for the ext params</w:t>
+      </w:r>
       <w:r>
         <w:rPr>
           <w:lang w:val="en-GB"/>

</xml_diff>

<commit_message>
Updated genetic algorithm test instructions for new Östersundom model.
</commit_message>
<xml_diff>
--- a/misc/CITYOPT Planning test procedure.docx
+++ b/misc/CITYOPT Planning test procedure.docx
@@ -93,6 +93,7 @@
           <w:lang w:val="en-GB"/>
         </w:rPr>
       </w:pPr>
+      <w:proofErr w:type="spellStart"/>
       <w:r>
         <w:rPr>
           <w:b/>
@@ -100,6 +101,7 @@
         </w:rPr>
         <w:t>DHPrice</w:t>
       </w:r>
+      <w:proofErr w:type="spellEnd"/>
       <w:r>
         <w:rPr>
           <w:lang w:val="en-GB"/>
@@ -113,6 +115,7 @@
           <w:lang w:val="en-GB"/>
         </w:rPr>
       </w:pPr>
+      <w:proofErr w:type="spellStart"/>
       <w:r>
         <w:rPr>
           <w:b/>
@@ -120,6 +123,7 @@
         </w:rPr>
         <w:t>ElectricityPrice</w:t>
       </w:r>
+      <w:proofErr w:type="spellEnd"/>
       <w:r>
         <w:rPr>
           <w:lang w:val="en-GB"/>
@@ -133,6 +137,7 @@
           <w:lang w:val="en-GB"/>
         </w:rPr>
       </w:pPr>
+      <w:proofErr w:type="spellStart"/>
       <w:r>
         <w:rPr>
           <w:b/>
@@ -140,6 +145,7 @@
         </w:rPr>
         <w:t>SolarThInvCost</w:t>
       </w:r>
+      <w:proofErr w:type="spellEnd"/>
       <w:r>
         <w:rPr>
           <w:lang w:val="en-GB"/>
@@ -153,6 +159,7 @@
           <w:lang w:val="en-GB"/>
         </w:rPr>
       </w:pPr>
+      <w:proofErr w:type="spellStart"/>
       <w:r>
         <w:rPr>
           <w:b/>
@@ -160,6 +167,7 @@
         </w:rPr>
         <w:t>StorageInvCost</w:t>
       </w:r>
+      <w:proofErr w:type="spellEnd"/>
       <w:r>
         <w:rPr>
           <w:lang w:val="en-GB"/>
@@ -238,26 +246,37 @@
           <w:lang w:val="en-GB"/>
         </w:rPr>
       </w:pPr>
-      <w:r>
-        <w:rPr>
-          <w:b/>
-          <w:lang w:val="en-GB"/>
-        </w:rPr>
-        <w:t xml:space="preserve">DHCost </w:t>
-      </w:r>
-    </w:p>
-    <w:p>
-      <w:pPr>
-        <w:rPr>
-          <w:lang w:val="en-GB"/>
-        </w:rPr>
-      </w:pPr>
+      <w:proofErr w:type="spellStart"/>
+      <w:r>
+        <w:rPr>
+          <w:b/>
+          <w:lang w:val="en-GB"/>
+        </w:rPr>
+        <w:t>DHCost</w:t>
+      </w:r>
+      <w:proofErr w:type="spellEnd"/>
+      <w:r>
+        <w:rPr>
+          <w:b/>
+          <w:lang w:val="en-GB"/>
+        </w:rPr>
+        <w:t xml:space="preserve"> </w:t>
+      </w:r>
+    </w:p>
+    <w:p>
+      <w:pPr>
+        <w:rPr>
+          <w:lang w:val="en-GB"/>
+        </w:rPr>
+      </w:pPr>
+      <w:proofErr w:type="gramStart"/>
       <w:r>
         <w:rPr>
           <w:lang w:val="en-GB"/>
         </w:rPr>
         <w:t>integrate(</w:t>
       </w:r>
+      <w:proofErr w:type="gramEnd"/>
       <w:r>
         <w:rPr>
           <w:lang w:val="en-GB"/>
@@ -268,16 +287,25 @@
         <w:rPr>
           <w:lang w:val="en-GB"/>
         </w:rPr>
-        <w:t>.SP_VALUE, 0, Infinity) / 3600 * DHPrice</w:t>
-      </w:r>
-    </w:p>
-    <w:p>
-      <w:pPr>
-        <w:rPr>
-          <w:b/>
-          <w:lang w:val="en-GB"/>
-        </w:rPr>
-      </w:pPr>
+        <w:t xml:space="preserve">.SP_VALUE, 0, Infinity) / 3600 * </w:t>
+      </w:r>
+      <w:proofErr w:type="spellStart"/>
+      <w:r>
+        <w:rPr>
+          <w:lang w:val="en-GB"/>
+        </w:rPr>
+        <w:t>DHPrice</w:t>
+      </w:r>
+      <w:proofErr w:type="spellEnd"/>
+    </w:p>
+    <w:p>
+      <w:pPr>
+        <w:rPr>
+          <w:b/>
+          <w:lang w:val="en-GB"/>
+        </w:rPr>
+      </w:pPr>
+      <w:proofErr w:type="spellStart"/>
       <w:r>
         <w:rPr>
           <w:b/>
@@ -285,6 +313,7 @@
         </w:rPr>
         <w:t>ElectricityCost</w:t>
       </w:r>
+      <w:proofErr w:type="spellEnd"/>
     </w:p>
     <w:p>
       <w:pPr>
@@ -293,6 +322,7 @@
           <w:lang w:val="en-GB"/>
         </w:rPr>
       </w:pPr>
+      <w:proofErr w:type="gramStart"/>
       <w:r>
         <w:rPr>
           <w:i/>
@@ -300,6 +330,7 @@
         </w:rPr>
         <w:t>integrate(</w:t>
       </w:r>
+      <w:proofErr w:type="gramEnd"/>
       <w:r>
         <w:rPr>
           <w:lang w:val="en-GB"/>
@@ -311,16 +342,26 @@
           <w:i/>
           <w:lang w:val="en-GB"/>
         </w:rPr>
-        <w:t>.SP_VALUE, 0, Infinity) / 3600 * ElectricityPrice</w:t>
-      </w:r>
-    </w:p>
-    <w:p>
-      <w:pPr>
-        <w:rPr>
-          <w:b/>
-          <w:lang w:val="en-GB"/>
-        </w:rPr>
-      </w:pPr>
+        <w:t xml:space="preserve">.SP_VALUE, 0, Infinity) / 3600 * </w:t>
+      </w:r>
+      <w:proofErr w:type="spellStart"/>
+      <w:r>
+        <w:rPr>
+          <w:i/>
+          <w:lang w:val="en-GB"/>
+        </w:rPr>
+        <w:t>ElectricityPrice</w:t>
+      </w:r>
+      <w:proofErr w:type="spellEnd"/>
+    </w:p>
+    <w:p>
+      <w:pPr>
+        <w:rPr>
+          <w:b/>
+          <w:lang w:val="en-GB"/>
+        </w:rPr>
+      </w:pPr>
+      <w:proofErr w:type="spellStart"/>
       <w:r>
         <w:rPr>
           <w:b/>
@@ -328,6 +369,7 @@
         </w:rPr>
         <w:t>SolarThCost</w:t>
       </w:r>
+      <w:proofErr w:type="spellEnd"/>
     </w:p>
     <w:p>
       <w:pPr>
@@ -336,12 +378,21 @@
           <w:lang w:val="en-GB"/>
         </w:rPr>
       </w:pPr>
+      <w:proofErr w:type="spellStart"/>
       <w:r>
         <w:rPr>
           <w:i/>
           <w:lang w:val="en-GB"/>
         </w:rPr>
-        <w:t>SolarThInvCost * (</w:t>
+        <w:t>SolarThInvCost</w:t>
+      </w:r>
+      <w:proofErr w:type="spellEnd"/>
+      <w:r>
+        <w:rPr>
+          <w:i/>
+          <w:lang w:val="en-GB"/>
+        </w:rPr>
+        <w:t xml:space="preserve"> * (</w:t>
       </w:r>
       <w:r>
         <w:rPr>
@@ -530,6 +581,7 @@
           <w:lang w:val="en-GB"/>
         </w:rPr>
       </w:pPr>
+      <w:proofErr w:type="spellStart"/>
       <w:r>
         <w:rPr>
           <w:b/>
@@ -537,19 +589,22 @@
         </w:rPr>
         <w:t>StorageCost</w:t>
       </w:r>
-    </w:p>
-    <w:p>
-      <w:pPr>
-        <w:rPr>
-          <w:lang w:val="en-GB"/>
-        </w:rPr>
-      </w:pPr>
+      <w:proofErr w:type="spellEnd"/>
+    </w:p>
+    <w:p>
+      <w:pPr>
+        <w:rPr>
+          <w:lang w:val="en-GB"/>
+        </w:rPr>
+      </w:pPr>
+      <w:proofErr w:type="spellStart"/>
       <w:r>
         <w:rPr>
           <w:lang w:val="en-GB"/>
         </w:rPr>
         <w:t>StorageInvCost</w:t>
       </w:r>
+      <w:proofErr w:type="spellEnd"/>
       <w:r>
         <w:rPr>
           <w:lang w:val="en-GB"/>
@@ -983,6 +1038,7 @@
         </w:rPr>
         <w:t xml:space="preserve">-Alter </w:t>
       </w:r>
+      <w:proofErr w:type="gramStart"/>
       <w:r>
         <w:rPr>
           <w:i/>
@@ -990,6 +1046,7 @@
         </w:rPr>
         <w:t>A</w:t>
       </w:r>
+      <w:proofErr w:type="gramEnd"/>
       <w:r>
         <w:rPr>
           <w:i/>
@@ -1019,12 +1076,14 @@
         </w:rPr>
         <w:t xml:space="preserve">-Alter </w:t>
       </w:r>
+      <w:proofErr w:type="gramStart"/>
       <w:r>
         <w:rPr>
           <w:lang w:val="en-GB"/>
         </w:rPr>
         <w:t>A</w:t>
       </w:r>
+      <w:proofErr w:type="gramEnd"/>
       <w:r>
         <w:rPr>
           <w:lang w:val="en-GB"/>
@@ -1035,7 +1094,14 @@
         <w:rPr>
           <w:lang w:val="en-GB"/>
         </w:rPr>
-        <w:t>_Storage</w:t>
+        <w:t>_</w:t>
+      </w:r>
+      <w:proofErr w:type="spellStart"/>
+      <w:r>
+        <w:rPr>
+          <w:lang w:val="en-GB"/>
+        </w:rPr>
+        <w:t>Storage</w:t>
       </w:r>
       <w:r>
         <w:rPr>
@@ -1043,6 +1109,7 @@
         </w:rPr>
         <w:t>_Vol</w:t>
       </w:r>
+      <w:proofErr w:type="spellEnd"/>
     </w:p>
     <w:p>
       <w:pPr>
@@ -1122,12 +1189,14 @@
         </w:rPr>
         <w:t xml:space="preserve">(Minimize) </w:t>
       </w:r>
+      <w:proofErr w:type="spellStart"/>
       <w:r>
         <w:rPr>
           <w:lang w:val="en-GB"/>
         </w:rPr>
         <w:t>DHCost</w:t>
       </w:r>
+      <w:proofErr w:type="spellEnd"/>
       <w:r>
         <w:rPr>
           <w:lang w:val="en-GB"/>
@@ -1144,14 +1213,30 @@
         <w:rPr>
           <w:lang w:val="en-GB"/>
         </w:rPr>
-        <w:t xml:space="preserve"> SolarThCost + </w:t>
-      </w:r>
+        <w:t xml:space="preserve"> </w:t>
+      </w:r>
+      <w:proofErr w:type="spellStart"/>
+      <w:r>
+        <w:rPr>
+          <w:lang w:val="en-GB"/>
+        </w:rPr>
+        <w:t>SolarThCost</w:t>
+      </w:r>
+      <w:proofErr w:type="spellEnd"/>
+      <w:r>
+        <w:rPr>
+          <w:lang w:val="en-GB"/>
+        </w:rPr>
+        <w:t xml:space="preserve"> + </w:t>
+      </w:r>
+      <w:proofErr w:type="spellStart"/>
       <w:r>
         <w:rPr>
           <w:lang w:val="en-GB"/>
         </w:rPr>
         <w:t>StorageCost</w:t>
       </w:r>
+      <w:proofErr w:type="spellEnd"/>
     </w:p>
     <w:p>
       <w:pPr>
@@ -1194,6 +1279,7 @@
           <w:lang w:val="en-GB"/>
         </w:rPr>
       </w:pPr>
+      <w:proofErr w:type="gramStart"/>
       <w:r>
         <w:rPr>
           <w:b/>
@@ -1210,6 +1296,7 @@
         </w:rPr>
         <w:t xml:space="preserve"> Test visualization</w:t>
       </w:r>
+      <w:proofErr w:type="gramEnd"/>
     </w:p>
     <w:p>
       <w:pPr>
@@ -1349,8 +1436,13 @@
           <w:numId w:val="2"/>
         </w:numPr>
       </w:pPr>
-      <w:r>
-        <w:t>log in</w:t>
+      <w:proofErr w:type="spellStart"/>
+      <w:r>
+        <w:t>log</w:t>
+      </w:r>
+      <w:proofErr w:type="spellEnd"/>
+      <w:r>
+        <w:t xml:space="preserve"> in</w:t>
       </w:r>
     </w:p>
     <w:p>
@@ -1418,19 +1510,39 @@
         <w:rPr>
           <w:lang w:val="en-GB"/>
         </w:rPr>
-        <w:t>create GA objective function: name = max_heat, sense = maximize, expression = integrate(</w:t>
-      </w:r>
-      <w:r>
-        <w:rPr>
-          <w:lang w:val="en-GB"/>
-        </w:rPr>
-        <w:t>HEAT_PROD_HOURLY</w:t>
-      </w:r>
-      <w:r>
-        <w:rPr>
-          <w:lang w:val="en-GB"/>
-        </w:rPr>
-        <w:t>.SP_VALUE, 0, Infinity) / 3600</w:t>
+        <w:t xml:space="preserve">create GA objective function: name = </w:t>
+      </w:r>
+      <w:proofErr w:type="spellStart"/>
+      <w:r>
+        <w:rPr>
+          <w:lang w:val="en-GB"/>
+        </w:rPr>
+        <w:t>max_heat</w:t>
+      </w:r>
+      <w:proofErr w:type="spellEnd"/>
+      <w:r>
+        <w:rPr>
+          <w:lang w:val="en-GB"/>
+        </w:rPr>
+        <w:t>, sense = maximize, expression = integrate(</w:t>
+      </w:r>
+      <w:r>
+        <w:rPr>
+          <w:lang w:val="en-GB"/>
+        </w:rPr>
+        <w:t>HEAT_</w:t>
+      </w:r>
+      <w:r>
+        <w:rPr>
+          <w:lang w:val="en-GB"/>
+        </w:rPr>
+        <w:t>BALANCE_NOM.MULTIPLYER_OUTPUT</w:t>
+      </w:r>
+      <w:r>
+        <w:rPr>
+          <w:lang w:val="en-GB"/>
+        </w:rPr>
+        <w:t>, 0, Infinity) / 3600</w:t>
       </w:r>
     </w:p>
     <w:p>
@@ -1447,19 +1559,51 @@
         <w:rPr>
           <w:lang w:val="en-GB"/>
         </w:rPr>
-        <w:t>create GA objective function: name=min_elec, sense = minimize, expression = integrate(</w:t>
-      </w:r>
-      <w:r>
-        <w:rPr>
-          <w:lang w:val="en-GB"/>
-        </w:rPr>
-        <w:t>ELEC_NET_HOURLY</w:t>
-      </w:r>
-      <w:r>
-        <w:rPr>
-          <w:lang w:val="en-GB"/>
-        </w:rPr>
-        <w:t>.SP_VALUE, 0, Infinity) / 3600</w:t>
+        <w:t>create GA objective function: name=</w:t>
+      </w:r>
+      <w:proofErr w:type="spellStart"/>
+      <w:r>
+        <w:rPr>
+          <w:lang w:val="en-GB"/>
+        </w:rPr>
+        <w:t>min_elec</w:t>
+      </w:r>
+      <w:proofErr w:type="spellEnd"/>
+      <w:r>
+        <w:rPr>
+          <w:lang w:val="en-GB"/>
+        </w:rPr>
+        <w:t>, sense = minimize, expression = integrate(</w:t>
+      </w:r>
+      <w:r>
+        <w:rPr>
+          <w:lang w:val="en-GB"/>
+        </w:rPr>
+        <w:t>ELEC_</w:t>
+      </w:r>
+      <w:r>
+        <w:rPr>
+          <w:lang w:val="en-GB"/>
+        </w:rPr>
+        <w:t>BAL_NOM</w:t>
+      </w:r>
+      <w:r>
+        <w:rPr>
+          <w:lang w:val="en-GB"/>
+        </w:rPr>
+        <w:t>.</w:t>
+      </w:r>
+      <w:r>
+        <w:rPr>
+          <w:lang w:val="en-GB"/>
+        </w:rPr>
+        <w:t>MULTIPLYER_OUTPUT</w:t>
+      </w:r>
+      <w:r>
+        <w:rPr>
+          <w:lang w:val="en-GB"/>
+        </w:rPr>
+        <w:t>, 0, Infinity) / 3600</w:t>
       </w:r>
     </w:p>
     <w:p>
@@ -1510,7 +1654,21 @@
         <w:rPr>
           <w:lang w:val="en-GB"/>
         </w:rPr>
-        <w:t>create constraint: name = prodconstraint, lower bound = 1000, expression = a*b, upper bound = 18000</w:t>
+        <w:t xml:space="preserve">create constraint: name = </w:t>
+      </w:r>
+      <w:proofErr w:type="spellStart"/>
+      <w:r>
+        <w:rPr>
+          <w:lang w:val="en-GB"/>
+        </w:rPr>
+        <w:t>prodconstraint</w:t>
+      </w:r>
+      <w:proofErr w:type="spellEnd"/>
+      <w:r>
+        <w:rPr>
+          <w:lang w:val="en-GB"/>
+        </w:rPr>
+        <w:t>, lower bound = 1000, expression = a*b, upper bound = 18000</w:t>
       </w:r>
     </w:p>
     <w:p>
@@ -1533,7 +1691,7 @@
         <w:rPr>
           <w:lang w:val="en-GB"/>
         </w:rPr>
-        <w:t>OSTERSUNDOM_ALUE</w:t>
+        <w:t>URBAN_AREA_02</w:t>
       </w:r>
       <w:r>
         <w:rPr>
@@ -1556,7 +1714,19 @@
         <w:rPr>
           <w:lang w:val="en-GB"/>
         </w:rPr>
-        <w:t>A2_Solarth_m2 = a</w:t>
+        <w:t>Solar</w:t>
+      </w:r>
+      <w:r>
+        <w:rPr>
+          <w:lang w:val="en-GB"/>
+        </w:rPr>
+        <w:t>TH</w:t>
+      </w:r>
+      <w:r>
+        <w:rPr>
+          <w:lang w:val="en-GB"/>
+        </w:rPr>
+        <w:t>_m2 = a</w:t>
       </w:r>
     </w:p>
     <w:p>
@@ -1569,11 +1739,12 @@
           <w:lang w:val="en-GB"/>
         </w:rPr>
       </w:pPr>
-      <w:r>
-        <w:rPr>
-          <w:lang w:val="en-GB"/>
-        </w:rPr>
-        <w:t>A2_Storage</w:t>
+      <w:proofErr w:type="spellStart"/>
+      <w:r>
+        <w:rPr>
+          <w:lang w:val="en-GB"/>
+        </w:rPr>
+        <w:t>Tank</w:t>
       </w:r>
       <w:r>
         <w:rPr>
@@ -1581,6 +1752,7 @@
         </w:rPr>
         <w:t>_Vol</w:t>
       </w:r>
+      <w:proofErr w:type="spellEnd"/>
       <w:r>
         <w:rPr>
           <w:lang w:val="en-GB"/>
@@ -1598,6 +1770,42 @@
           <w:lang w:val="en-GB"/>
         </w:rPr>
         <w:t>*b</w:t>
+      </w:r>
+    </w:p>
+    <w:p>
+      <w:pPr>
+        <w:numPr>
+          <w:ilvl w:val="0"/>
+          <w:numId w:val="2"/>
+        </w:numPr>
+        <w:rPr>
+          <w:lang w:val="en-GB"/>
+        </w:rPr>
+      </w:pPr>
+      <w:r>
+        <w:rPr>
+          <w:lang w:val="en-GB"/>
+        </w:rPr>
+        <w:lastRenderedPageBreak/>
+        <w:t xml:space="preserve">select component </w:t>
+      </w:r>
+      <w:r>
+        <w:rPr>
+          <w:lang w:val="en-GB"/>
+        </w:rPr>
+        <w:t>URBAN_AREA_0</w:t>
+      </w:r>
+      <w:r>
+        <w:rPr>
+          <w:lang w:val="en-GB"/>
+        </w:rPr>
+        <w:t>3</w:t>
+      </w:r>
+      <w:r>
+        <w:rPr>
+          <w:lang w:val="en-GB"/>
+        </w:rPr>
+        <w:t xml:space="preserve">, then edit </w:t>
       </w:r>
     </w:p>
     <w:p>
@@ -1614,8 +1822,31 @@
         <w:rPr>
           <w:lang w:val="en-GB"/>
         </w:rPr>
-        <w:lastRenderedPageBreak/>
-        <w:t>A3_Solarth_m2 = 10000+a</w:t>
+        <w:t>Solar</w:t>
+      </w:r>
+      <w:r>
+        <w:rPr>
+          <w:lang w:val="en-GB"/>
+        </w:rPr>
+        <w:t>TH</w:t>
+      </w:r>
+      <w:r>
+        <w:rPr>
+          <w:lang w:val="en-GB"/>
+        </w:rPr>
+        <w:t xml:space="preserve">_m2 = </w:t>
+      </w:r>
+      <w:r>
+        <w:rPr>
+          <w:lang w:val="en-GB"/>
+        </w:rPr>
+        <w:t>5</w:t>
+      </w:r>
+      <w:r>
+        <w:rPr>
+          <w:lang w:val="en-GB"/>
+        </w:rPr>
+        <w:t>000+a</w:t>
       </w:r>
     </w:p>
     <w:p>
@@ -1628,11 +1859,12 @@
           <w:lang w:val="en-GB"/>
         </w:rPr>
       </w:pPr>
-      <w:r>
-        <w:rPr>
-          <w:lang w:val="en-GB"/>
-        </w:rPr>
-        <w:t>A3_Storage</w:t>
+      <w:proofErr w:type="spellStart"/>
+      <w:r>
+        <w:rPr>
+          <w:lang w:val="en-GB"/>
+        </w:rPr>
+        <w:t>Tank</w:t>
       </w:r>
       <w:r>
         <w:rPr>
@@ -1640,14 +1872,13 @@
         </w:rPr>
         <w:t>_Vol</w:t>
       </w:r>
+      <w:proofErr w:type="spellEnd"/>
       <w:r>
         <w:rPr>
           <w:lang w:val="en-GB"/>
         </w:rPr>
         <w:t xml:space="preserve"> = 5000.0</w:t>
       </w:r>
-      <w:bookmarkStart w:id="0" w:name="_GoBack"/>
-      <w:bookmarkEnd w:id="0"/>
       <w:r>
         <w:rPr>
           <w:lang w:val="en-GB"/>
@@ -1671,7 +1902,9 @@
         </w:rPr>
         <w:t xml:space="preserve">edit algorithm parameters: </w:t>
       </w:r>
-    </w:p>
+      <w:bookmarkStart w:id="0" w:name="_GoBack"/>
+    </w:p>
+    <w:bookmarkEnd w:id="0"/>
     <w:p>
       <w:pPr>
         <w:numPr>
@@ -2031,7 +2264,14 @@
         <w:rPr>
           <w:lang w:val="en-GB"/>
         </w:rPr>
-        <w:t>Set Central_storage</w:t>
+        <w:t xml:space="preserve">Set </w:t>
+      </w:r>
+      <w:proofErr w:type="spellStart"/>
+      <w:r>
+        <w:rPr>
+          <w:lang w:val="en-GB"/>
+        </w:rPr>
+        <w:t>Central_storage</w:t>
       </w:r>
       <w:r>
         <w:rPr>
@@ -2039,6 +2279,7 @@
         </w:rPr>
         <w:t>_Vol</w:t>
       </w:r>
+      <w:proofErr w:type="spellEnd"/>
       <w:r>
         <w:rPr>
           <w:lang w:val="en-GB"/>
@@ -2115,8 +2356,426 @@
         <w:rPr>
           <w:lang w:val="en-GB"/>
         </w:rPr>
+        <w:t>Import data tests</w:t>
+      </w:r>
+    </w:p>
+    <w:p>
+      <w:pPr>
+        <w:pStyle w:val="Heading3"/>
+        <w:rPr>
+          <w:lang w:val="en-GB"/>
+        </w:rPr>
+      </w:pPr>
+      <w:r>
+        <w:rPr>
+          <w:lang w:val="en-GB"/>
+        </w:rPr>
+        <w:t>Import project</w:t>
+      </w:r>
+    </w:p>
+    <w:p>
+      <w:pPr>
+        <w:pStyle w:val="NormalWeb"/>
+        <w:rPr>
+          <w:lang w:val="en-GB"/>
+        </w:rPr>
+      </w:pPr>
+      <w:r>
+        <w:rPr>
+          <w:lang w:val="en-GB"/>
+        </w:rPr>
+        <w:t>1. Create project</w:t>
+      </w:r>
+      <w:r>
+        <w:rPr>
+          <w:lang w:val="en-GB"/>
+        </w:rPr>
+        <w:br/>
+        <w:t>2. Import testmodel.zip</w:t>
+      </w:r>
+      <w:r>
+        <w:rPr>
+          <w:lang w:val="en-GB"/>
+        </w:rPr>
+        <w:br/>
+        <w:t>3. Import project file test-project.csv</w:t>
+      </w:r>
+    </w:p>
+    <w:p>
+      <w:pPr>
+        <w:pStyle w:val="Heading3"/>
+        <w:rPr>
+          <w:lang w:val="en-GB"/>
+        </w:rPr>
+      </w:pPr>
+      <w:r>
+        <w:rPr>
+          <w:lang w:val="en-GB"/>
+        </w:rPr>
+        <w:t>Import scenarios</w:t>
+      </w:r>
+    </w:p>
+    <w:p>
+      <w:pPr>
+        <w:rPr>
+          <w:lang w:val="en-GB"/>
+        </w:rPr>
+      </w:pPr>
+      <w:r>
+        <w:rPr>
+          <w:lang w:val="en-GB"/>
+        </w:rPr>
+        <w:t>First make test file for scenarios:</w:t>
+      </w:r>
+    </w:p>
+    <w:p>
+      <w:pPr>
+        <w:pStyle w:val="NormalWeb"/>
+        <w:rPr>
+          <w:lang w:val="en-GB"/>
+        </w:rPr>
+      </w:pPr>
+      <w:r>
+        <w:rPr>
+          <w:lang w:val="en-GB"/>
+        </w:rPr>
+        <w:t>1. Create project</w:t>
+      </w:r>
+      <w:r>
+        <w:rPr>
+          <w:lang w:val="en-GB"/>
+        </w:rPr>
+        <w:br/>
+        <w:t xml:space="preserve">2. Import </w:t>
+      </w:r>
+      <w:r>
+        <w:rPr>
+          <w:lang w:val="en-GB"/>
+        </w:rPr>
+        <w:t>ost</w:t>
+      </w:r>
+      <w:r>
+        <w:rPr>
+          <w:lang w:val="en-GB"/>
+        </w:rPr>
+        <w:t>.zip</w:t>
+      </w:r>
+      <w:r>
+        <w:rPr>
+          <w:lang w:val="en-GB"/>
+        </w:rPr>
+        <w:br/>
+        <w:t xml:space="preserve">3. </w:t>
+      </w:r>
+      <w:r>
+        <w:rPr>
+          <w:lang w:val="en-GB"/>
+        </w:rPr>
+        <w:t>Create scenario</w:t>
+      </w:r>
+      <w:r>
+        <w:rPr>
+          <w:lang w:val="en-GB"/>
+        </w:rPr>
+        <w:br/>
+      </w:r>
+      <w:r>
+        <w:rPr>
+          <w:lang w:val="en-GB"/>
+        </w:rPr>
+        <w:t>4. Simulate scenario</w:t>
+      </w:r>
+      <w:r>
+        <w:rPr>
+          <w:lang w:val="en-GB"/>
+        </w:rPr>
+        <w:br/>
+      </w:r>
+      <w:r>
+        <w:rPr>
+          <w:lang w:val="en-GB"/>
+        </w:rPr>
+        <w:t>5</w:t>
+      </w:r>
+      <w:r>
+        <w:rPr>
+          <w:lang w:val="en-GB"/>
+        </w:rPr>
+        <w:t xml:space="preserve">. </w:t>
+      </w:r>
+      <w:r>
+        <w:rPr>
+          <w:lang w:val="en-GB"/>
+        </w:rPr>
+        <w:t>Export scenario file</w:t>
+      </w:r>
+    </w:p>
+    <w:p>
+      <w:pPr>
+        <w:pStyle w:val="NormalWeb"/>
+        <w:rPr>
+          <w:lang w:val="en-GB"/>
+        </w:rPr>
+      </w:pPr>
+      <w:r>
+        <w:rPr>
+          <w:lang w:val="en-GB"/>
+        </w:rPr>
+        <w:t>1. Create project</w:t>
+      </w:r>
+      <w:r>
+        <w:rPr>
+          <w:lang w:val="en-GB"/>
+        </w:rPr>
+        <w:br/>
+        <w:t xml:space="preserve">2. Import </w:t>
+      </w:r>
+      <w:r>
+        <w:rPr>
+          <w:lang w:val="en-GB"/>
+        </w:rPr>
+        <w:t>ost</w:t>
+      </w:r>
+      <w:r>
+        <w:rPr>
+          <w:lang w:val="en-GB"/>
+        </w:rPr>
+        <w:t>.zip</w:t>
+      </w:r>
+      <w:r>
+        <w:rPr>
+          <w:lang w:val="en-GB"/>
+        </w:rPr>
+        <w:br/>
+      </w:r>
+      <w:r>
+        <w:rPr>
+          <w:lang w:val="en-GB"/>
+        </w:rPr>
+        <w:t>3. Import the exported scenario file</w:t>
+      </w:r>
+      <w:r>
+        <w:rPr>
+          <w:lang w:val="en-GB"/>
+        </w:rPr>
+        <w:br/>
+      </w:r>
+      <w:r>
+        <w:rPr>
+          <w:lang w:val="en-GB"/>
+        </w:rPr>
+        <w:t>4. Check that there is a new scenario in the project</w:t>
+      </w:r>
+    </w:p>
+    <w:p>
+      <w:pPr>
+        <w:pStyle w:val="Heading3"/>
+        <w:rPr>
+          <w:lang w:val="en-GB"/>
+        </w:rPr>
+      </w:pPr>
+      <w:r>
+        <w:rPr>
+          <w:lang w:val="en-GB"/>
+        </w:rPr>
+        <w:t>Import optimization set</w:t>
+      </w:r>
+    </w:p>
+    <w:p>
+      <w:pPr>
+        <w:pStyle w:val="NormalWeb"/>
+        <w:rPr>
+          <w:lang w:val="en-GB"/>
+        </w:rPr>
+      </w:pPr>
+      <w:r>
+        <w:rPr>
+          <w:lang w:val="en-GB"/>
+        </w:rPr>
+        <w:t>1. Create project</w:t>
+      </w:r>
+      <w:r>
+        <w:rPr>
+          <w:lang w:val="en-GB"/>
+        </w:rPr>
+        <w:br/>
+        <w:t>2. Import ost.zip</w:t>
+      </w:r>
+      <w:r>
+        <w:rPr>
+          <w:lang w:val="en-GB"/>
+        </w:rPr>
+        <w:br/>
+        <w:t>3. Import optimization set file ost-problem.csv</w:t>
+      </w:r>
+    </w:p>
+    <w:p>
+      <w:pPr>
+        <w:pStyle w:val="Heading3"/>
+        <w:rPr>
+          <w:lang w:val="en-GB"/>
+        </w:rPr>
+      </w:pPr>
+      <w:r>
+        <w:rPr>
+          <w:lang w:val="en-GB"/>
+        </w:rPr>
+        <w:t>Import optimization problem (GA)</w:t>
+      </w:r>
+    </w:p>
+    <w:p>
+      <w:pPr>
+        <w:pStyle w:val="NormalWeb"/>
+        <w:rPr>
+          <w:lang w:val="en-GB"/>
+        </w:rPr>
+      </w:pPr>
+      <w:r>
+        <w:rPr>
+          <w:lang w:val="en-GB"/>
+        </w:rPr>
+        <w:t>1. Create project</w:t>
+      </w:r>
+      <w:r>
+        <w:rPr>
+          <w:lang w:val="en-GB"/>
+        </w:rPr>
+        <w:br/>
+        <w:t>2. Import ost.zip</w:t>
+      </w:r>
+      <w:r>
+        <w:rPr>
+          <w:lang w:val="en-GB"/>
+        </w:rPr>
+        <w:br/>
+        <w:t>3. Import optimization problem file ost-problem.csv</w:t>
+      </w:r>
+    </w:p>
+    <w:p>
+      <w:pPr>
+        <w:rPr>
+          <w:lang w:val="en-GB"/>
+        </w:rPr>
+      </w:pPr>
+    </w:p>
+    <w:p>
+      <w:pPr>
+        <w:pStyle w:val="Heading2"/>
+        <w:rPr>
+          <w:lang w:val="en-GB"/>
+        </w:rPr>
+      </w:pPr>
+      <w:r>
+        <w:rPr>
+          <w:lang w:val="en-GB"/>
+        </w:rPr>
+        <w:t>Export data tests</w:t>
+      </w:r>
+    </w:p>
+    <w:p>
+      <w:pPr>
+        <w:pStyle w:val="Heading3"/>
+        <w:rPr>
+          <w:lang w:val="en-GB"/>
+        </w:rPr>
+      </w:pPr>
+      <w:r>
+        <w:rPr>
+          <w:lang w:val="en-GB"/>
+        </w:rPr>
+        <w:t>Export project</w:t>
+      </w:r>
+    </w:p>
+    <w:p>
+      <w:pPr>
+        <w:pStyle w:val="NormalWeb"/>
+        <w:rPr>
+          <w:lang w:val="en-GB"/>
+        </w:rPr>
+      </w:pPr>
+      <w:r>
+        <w:rPr>
+          <w:lang w:val="en-GB"/>
+        </w:rPr>
+        <w:t>1. Create project</w:t>
+      </w:r>
+      <w:r>
+        <w:rPr>
+          <w:lang w:val="en-GB"/>
+        </w:rPr>
+        <w:br/>
+        <w:t>2. Import testmodel.zip</w:t>
+      </w:r>
+      <w:r>
+        <w:rPr>
+          <w:lang w:val="en-GB"/>
+        </w:rPr>
+        <w:br/>
+        <w:t>3. Import test-project.csv</w:t>
+      </w:r>
+      <w:r>
+        <w:rPr>
+          <w:lang w:val="en-GB"/>
+        </w:rPr>
+        <w:br/>
+        <w:t>4. Export project files</w:t>
+      </w:r>
+    </w:p>
+    <w:p>
+      <w:pPr>
+        <w:pStyle w:val="Heading3"/>
+        <w:rPr>
+          <w:lang w:val="en-GB"/>
+        </w:rPr>
+      </w:pPr>
+      <w:r>
+        <w:rPr>
+          <w:lang w:val="en-GB"/>
+        </w:rPr>
         <w:lastRenderedPageBreak/>
-        <w:t>Import data tests</w:t>
+        <w:t>Export scenarios</w:t>
+      </w:r>
+    </w:p>
+    <w:p>
+      <w:pPr>
+        <w:pStyle w:val="NormalWeb"/>
+        <w:rPr>
+          <w:lang w:val="en-GB"/>
+        </w:rPr>
+      </w:pPr>
+      <w:r>
+        <w:rPr>
+          <w:lang w:val="en-GB"/>
+        </w:rPr>
+        <w:t>1. Create project</w:t>
+      </w:r>
+      <w:r>
+        <w:rPr>
+          <w:lang w:val="en-GB"/>
+        </w:rPr>
+        <w:br/>
+        <w:t>2. Import testmodel.zip</w:t>
+      </w:r>
+      <w:r>
+        <w:rPr>
+          <w:lang w:val="en-GB"/>
+        </w:rPr>
+        <w:br/>
+        <w:t>3. Import test-project.csv</w:t>
+      </w:r>
+      <w:r>
+        <w:rPr>
+          <w:lang w:val="en-GB"/>
+        </w:rPr>
+        <w:br/>
+        <w:t>4. Create scenario</w:t>
+      </w:r>
+      <w:r>
+        <w:rPr>
+          <w:lang w:val="en-GB"/>
+        </w:rPr>
+        <w:br/>
+        <w:t>5. Export scenario file</w:t>
       </w:r>
     </w:p>
     <w:p>
@@ -2130,7 +2789,13 @@
         <w:rPr>
           <w:lang w:val="en-GB"/>
         </w:rPr>
-        <w:t>Import project</w:t>
+        <w:t xml:space="preserve">Export </w:t>
+      </w:r>
+      <w:r>
+        <w:rPr>
+          <w:lang w:val="en-GB"/>
+        </w:rPr>
+        <w:t>simulation results</w:t>
       </w:r>
     </w:p>
     <w:p>
@@ -2151,6 +2816,262 @@
           <w:lang w:val="en-GB"/>
         </w:rPr>
         <w:br/>
+        <w:t xml:space="preserve">2. Import </w:t>
+      </w:r>
+      <w:r>
+        <w:rPr>
+          <w:lang w:val="en-GB"/>
+        </w:rPr>
+        <w:t>ost</w:t>
+      </w:r>
+      <w:r>
+        <w:rPr>
+          <w:lang w:val="en-GB"/>
+        </w:rPr>
+        <w:t>.zip</w:t>
+      </w:r>
+      <w:r>
+        <w:rPr>
+          <w:lang w:val="en-GB"/>
+        </w:rPr>
+        <w:br/>
+      </w:r>
+      <w:r>
+        <w:rPr>
+          <w:lang w:val="en-GB"/>
+        </w:rPr>
+        <w:t>3</w:t>
+      </w:r>
+      <w:r>
+        <w:rPr>
+          <w:lang w:val="en-GB"/>
+        </w:rPr>
+        <w:t xml:space="preserve">. </w:t>
+      </w:r>
+      <w:r>
+        <w:rPr>
+          <w:lang w:val="en-GB"/>
+        </w:rPr>
+        <w:t>Create scenario</w:t>
+      </w:r>
+      <w:r>
+        <w:rPr>
+          <w:lang w:val="en-GB"/>
+        </w:rPr>
+        <w:t xml:space="preserve"> </w:t>
+      </w:r>
+      <w:r>
+        <w:rPr>
+          <w:lang w:val="en-GB"/>
+        </w:rPr>
+        <w:br/>
+      </w:r>
+      <w:r>
+        <w:rPr>
+          <w:lang w:val="en-GB"/>
+        </w:rPr>
+        <w:t>4</w:t>
+      </w:r>
+      <w:r>
+        <w:rPr>
+          <w:lang w:val="en-GB"/>
+        </w:rPr>
+        <w:t xml:space="preserve">. </w:t>
+      </w:r>
+      <w:r>
+        <w:rPr>
+          <w:lang w:val="en-GB"/>
+        </w:rPr>
+        <w:t>Simulate scenario</w:t>
+      </w:r>
+      <w:r>
+        <w:rPr>
+          <w:lang w:val="en-GB"/>
+        </w:rPr>
+        <w:br/>
+      </w:r>
+      <w:r>
+        <w:rPr>
+          <w:lang w:val="en-GB"/>
+        </w:rPr>
+        <w:t>5</w:t>
+      </w:r>
+      <w:r>
+        <w:rPr>
+          <w:lang w:val="en-GB"/>
+        </w:rPr>
+        <w:t xml:space="preserve">. </w:t>
+      </w:r>
+      <w:r>
+        <w:rPr>
+          <w:lang w:val="en-GB"/>
+        </w:rPr>
+        <w:t>Export simulation results</w:t>
+      </w:r>
+      <w:r>
+        <w:rPr>
+          <w:lang w:val="en-GB"/>
+        </w:rPr>
+        <w:t xml:space="preserve"> </w:t>
+      </w:r>
+      <w:r>
+        <w:rPr>
+          <w:lang w:val="en-GB"/>
+        </w:rPr>
+        <w:br/>
+      </w:r>
+      <w:r>
+        <w:rPr>
+          <w:lang w:val="en-GB"/>
+        </w:rPr>
+        <w:t>6</w:t>
+      </w:r>
+      <w:r>
+        <w:rPr>
+          <w:lang w:val="en-GB"/>
+        </w:rPr>
+        <w:t xml:space="preserve">. </w:t>
+      </w:r>
+      <w:r>
+        <w:rPr>
+          <w:lang w:val="en-GB"/>
+        </w:rPr>
+        <w:t>Check that the file includes the values for all the output variables</w:t>
+      </w:r>
+    </w:p>
+    <w:p>
+      <w:pPr>
+        <w:pStyle w:val="Heading3"/>
+        <w:rPr>
+          <w:lang w:val="en-GB"/>
+        </w:rPr>
+      </w:pPr>
+      <w:r>
+        <w:rPr>
+          <w:lang w:val="en-GB"/>
+        </w:rPr>
+        <w:t>Export external parameter sets</w:t>
+      </w:r>
+    </w:p>
+    <w:p>
+      <w:pPr>
+        <w:pStyle w:val="NormalWeb"/>
+        <w:rPr>
+          <w:lang w:val="en-GB"/>
+        </w:rPr>
+      </w:pPr>
+      <w:r>
+        <w:rPr>
+          <w:lang w:val="en-GB"/>
+        </w:rPr>
+        <w:t>1. Create project</w:t>
+      </w:r>
+      <w:r>
+        <w:rPr>
+          <w:lang w:val="en-GB"/>
+        </w:rPr>
+        <w:br/>
+        <w:t xml:space="preserve">2. Import </w:t>
+      </w:r>
+      <w:r>
+        <w:rPr>
+          <w:lang w:val="en-GB"/>
+        </w:rPr>
+        <w:t>ost</w:t>
+      </w:r>
+      <w:r>
+        <w:rPr>
+          <w:lang w:val="en-GB"/>
+        </w:rPr>
+        <w:t>.zip</w:t>
+      </w:r>
+      <w:r>
+        <w:rPr>
+          <w:lang w:val="en-GB"/>
+        </w:rPr>
+        <w:br/>
+        <w:t xml:space="preserve">3. </w:t>
+      </w:r>
+      <w:r>
+        <w:rPr>
+          <w:lang w:val="en-GB"/>
+        </w:rPr>
+        <w:t>Create external parameter</w:t>
+      </w:r>
+      <w:r>
+        <w:rPr>
+          <w:lang w:val="en-GB"/>
+        </w:rPr>
+        <w:br/>
+        <w:t xml:space="preserve">4. Create external </w:t>
+      </w:r>
+      <w:proofErr w:type="spellStart"/>
+      <w:r>
+        <w:rPr>
+          <w:lang w:val="en-GB"/>
+        </w:rPr>
+        <w:t>paremeter</w:t>
+      </w:r>
+      <w:proofErr w:type="spellEnd"/>
+      <w:r>
+        <w:rPr>
+          <w:lang w:val="en-GB"/>
+        </w:rPr>
+        <w:t xml:space="preserve"> set</w:t>
+      </w:r>
+      <w:r>
+        <w:rPr>
+          <w:lang w:val="en-GB"/>
+        </w:rPr>
+        <w:br/>
+        <w:t>5. Set value for the ext</w:t>
+      </w:r>
+      <w:r>
+        <w:rPr>
+          <w:lang w:val="en-GB"/>
+        </w:rPr>
+        <w:t>ernal parameter</w:t>
+      </w:r>
+      <w:r>
+        <w:rPr>
+          <w:lang w:val="en-GB"/>
+        </w:rPr>
+        <w:br/>
+        <w:t>6. Export external parameter sets file</w:t>
+      </w:r>
+    </w:p>
+    <w:p>
+      <w:pPr>
+        <w:pStyle w:val="Heading3"/>
+        <w:rPr>
+          <w:lang w:val="en-GB"/>
+        </w:rPr>
+      </w:pPr>
+      <w:r>
+        <w:rPr>
+          <w:lang w:val="en-GB"/>
+        </w:rPr>
+        <w:t>Export metrics</w:t>
+      </w:r>
+    </w:p>
+    <w:p>
+      <w:pPr>
+        <w:pStyle w:val="NormalWeb"/>
+        <w:rPr>
+          <w:lang w:val="en-GB"/>
+        </w:rPr>
+      </w:pPr>
+      <w:r>
+        <w:rPr>
+          <w:lang w:val="en-GB"/>
+        </w:rPr>
+        <w:t>1. Create project</w:t>
+      </w:r>
+      <w:r>
+        <w:rPr>
+          <w:lang w:val="en-GB"/>
+        </w:rPr>
+        <w:br/>
         <w:t>2. Import testmodel.zip</w:t>
       </w:r>
       <w:r>
@@ -2158,7 +3079,84 @@
           <w:lang w:val="en-GB"/>
         </w:rPr>
         <w:br/>
-        <w:t>3. Import project file test-project.csv</w:t>
+        <w:t>3. Import test-project.csv</w:t>
+      </w:r>
+      <w:r>
+        <w:rPr>
+          <w:lang w:val="en-GB"/>
+        </w:rPr>
+        <w:br/>
+        <w:t xml:space="preserve">4. Create external </w:t>
+      </w:r>
+      <w:proofErr w:type="spellStart"/>
+      <w:r>
+        <w:rPr>
+          <w:lang w:val="en-GB"/>
+        </w:rPr>
+        <w:t>paremeter</w:t>
+      </w:r>
+      <w:proofErr w:type="spellEnd"/>
+      <w:r>
+        <w:rPr>
+          <w:lang w:val="en-GB"/>
+        </w:rPr>
+        <w:t xml:space="preserve"> set</w:t>
+      </w:r>
+      <w:r>
+        <w:rPr>
+          <w:lang w:val="en-GB"/>
+        </w:rPr>
+        <w:br/>
+        <w:t xml:space="preserve">5. Set values for the </w:t>
+      </w:r>
+      <w:proofErr w:type="spellStart"/>
+      <w:r>
+        <w:rPr>
+          <w:lang w:val="en-GB"/>
+        </w:rPr>
+        <w:t>ext</w:t>
+      </w:r>
+      <w:proofErr w:type="spellEnd"/>
+      <w:r>
+        <w:rPr>
+          <w:lang w:val="en-GB"/>
+        </w:rPr>
+        <w:t xml:space="preserve"> </w:t>
+      </w:r>
+      <w:proofErr w:type="spellStart"/>
+      <w:r>
+        <w:rPr>
+          <w:lang w:val="en-GB"/>
+        </w:rPr>
+        <w:t>params</w:t>
+      </w:r>
+      <w:proofErr w:type="spellEnd"/>
+      <w:r>
+        <w:rPr>
+          <w:lang w:val="en-GB"/>
+        </w:rPr>
+        <w:br/>
+        <w:t>6. Create scenario</w:t>
+      </w:r>
+      <w:r>
+        <w:rPr>
+          <w:lang w:val="en-GB"/>
+        </w:rPr>
+        <w:br/>
+        <w:t>7. Simulate scenario</w:t>
+      </w:r>
+      <w:r>
+        <w:rPr>
+          <w:lang w:val="en-GB"/>
+        </w:rPr>
+        <w:br/>
+        <w:t xml:space="preserve">8. </w:t>
+      </w:r>
+      <w:r>
+        <w:rPr>
+          <w:lang w:val="en-GB"/>
+        </w:rPr>
+        <w:t>Export metrics file</w:t>
       </w:r>
     </w:p>
     <w:p>
@@ -2172,20 +3170,7 @@
         <w:rPr>
           <w:lang w:val="en-GB"/>
         </w:rPr>
-        <w:t>Import scenarios</w:t>
-      </w:r>
-    </w:p>
-    <w:p>
-      <w:pPr>
-        <w:rPr>
-          <w:lang w:val="en-GB"/>
-        </w:rPr>
-      </w:pPr>
-      <w:r>
-        <w:rPr>
-          <w:lang w:val="en-GB"/>
-        </w:rPr>
-        <w:t>First make test file for scenarios:</w:t>
+        <w:t>Export optimization set</w:t>
       </w:r>
     </w:p>
     <w:p>
@@ -2225,25 +3210,48 @@
           <w:lang w:val="en-GB"/>
         </w:rPr>
         <w:br/>
-        <w:t xml:space="preserve">3. </w:t>
-      </w:r>
-      <w:r>
-        <w:rPr>
-          <w:lang w:val="en-GB"/>
-        </w:rPr>
-        <w:t>Create scenario</w:t>
-      </w:r>
-      <w:r>
-        <w:rPr>
-          <w:lang w:val="en-GB"/>
-        </w:rPr>
-        <w:br/>
-      </w:r>
-      <w:r>
-        <w:rPr>
-          <w:lang w:val="en-GB"/>
-        </w:rPr>
-        <w:t>4. Simulate scenario</w:t>
+      </w:r>
+      <w:r>
+        <w:rPr>
+          <w:lang w:val="en-GB"/>
+        </w:rPr>
+        <w:t>3</w:t>
+      </w:r>
+      <w:r>
+        <w:rPr>
+          <w:lang w:val="en-GB"/>
+        </w:rPr>
+        <w:t xml:space="preserve">. </w:t>
+      </w:r>
+      <w:r>
+        <w:rPr>
+          <w:lang w:val="en-GB"/>
+        </w:rPr>
+        <w:t>Create external parameter</w:t>
+      </w:r>
+      <w:r>
+        <w:rPr>
+          <w:lang w:val="en-GB"/>
+        </w:rPr>
+        <w:br/>
+      </w:r>
+      <w:r>
+        <w:rPr>
+          <w:lang w:val="en-GB"/>
+        </w:rPr>
+        <w:t>4</w:t>
+      </w:r>
+      <w:r>
+        <w:rPr>
+          <w:lang w:val="en-GB"/>
+        </w:rPr>
+        <w:t xml:space="preserve">. </w:t>
+      </w:r>
+      <w:r>
+        <w:rPr>
+          <w:lang w:val="en-GB"/>
+        </w:rPr>
+        <w:t>Create external parameter set</w:t>
       </w:r>
       <w:r>
         <w:rPr>
@@ -2267,7 +3275,139 @@
         <w:rPr>
           <w:lang w:val="en-GB"/>
         </w:rPr>
-        <w:t>Export scenario file</w:t>
+        <w:t>Assign values for external parameters</w:t>
+      </w:r>
+      <w:r>
+        <w:rPr>
+          <w:lang w:val="en-GB"/>
+        </w:rPr>
+        <w:br/>
+      </w:r>
+      <w:r>
+        <w:rPr>
+          <w:lang w:val="en-GB"/>
+        </w:rPr>
+        <w:t>6</w:t>
+      </w:r>
+      <w:r>
+        <w:rPr>
+          <w:lang w:val="en-GB"/>
+        </w:rPr>
+        <w:t xml:space="preserve">. </w:t>
+      </w:r>
+      <w:r>
+        <w:rPr>
+          <w:lang w:val="en-GB"/>
+        </w:rPr>
+        <w:t xml:space="preserve">Create </w:t>
+      </w:r>
+      <w:r>
+        <w:rPr>
+          <w:lang w:val="en-GB"/>
+        </w:rPr>
+        <w:t xml:space="preserve">DB </w:t>
+      </w:r>
+      <w:r>
+        <w:rPr>
+          <w:lang w:val="en-GB"/>
+        </w:rPr>
+        <w:t>optimization set</w:t>
+      </w:r>
+      <w:r>
+        <w:rPr>
+          <w:lang w:val="en-GB"/>
+        </w:rPr>
+        <w:br/>
+      </w:r>
+      <w:r>
+        <w:rPr>
+          <w:lang w:val="en-GB"/>
+        </w:rPr>
+        <w:t>7</w:t>
+      </w:r>
+      <w:r>
+        <w:rPr>
+          <w:lang w:val="en-GB"/>
+        </w:rPr>
+        <w:t xml:space="preserve">. </w:t>
+      </w:r>
+      <w:r>
+        <w:rPr>
+          <w:lang w:val="en-GB"/>
+        </w:rPr>
+        <w:t>Create objective function</w:t>
+      </w:r>
+      <w:r>
+        <w:rPr>
+          <w:lang w:val="en-GB"/>
+        </w:rPr>
+        <w:br/>
+      </w:r>
+      <w:r>
+        <w:rPr>
+          <w:lang w:val="en-GB"/>
+        </w:rPr>
+        <w:t>8</w:t>
+      </w:r>
+      <w:r>
+        <w:rPr>
+          <w:lang w:val="en-GB"/>
+        </w:rPr>
+        <w:t xml:space="preserve">. </w:t>
+      </w:r>
+      <w:r>
+        <w:rPr>
+          <w:lang w:val="en-GB"/>
+        </w:rPr>
+        <w:t>Create constraint</w:t>
+      </w:r>
+      <w:r>
+        <w:rPr>
+          <w:lang w:val="en-GB"/>
+        </w:rPr>
+        <w:br/>
+      </w:r>
+      <w:r>
+        <w:rPr>
+          <w:lang w:val="en-GB"/>
+        </w:rPr>
+        <w:t>9</w:t>
+      </w:r>
+      <w:r>
+        <w:rPr>
+          <w:lang w:val="en-GB"/>
+        </w:rPr>
+        <w:t xml:space="preserve">. </w:t>
+      </w:r>
+      <w:r>
+        <w:rPr>
+          <w:lang w:val="en-GB"/>
+        </w:rPr>
+        <w:t>Export optimization set</w:t>
+      </w:r>
+      <w:r>
+        <w:rPr>
+          <w:lang w:val="en-GB"/>
+        </w:rPr>
+        <w:br/>
+      </w:r>
+      <w:r>
+        <w:rPr>
+          <w:lang w:val="en-GB"/>
+        </w:rPr>
+        <w:t>10</w:t>
+      </w:r>
+      <w:r>
+        <w:rPr>
+          <w:lang w:val="en-GB"/>
+        </w:rPr>
+        <w:t xml:space="preserve">. </w:t>
+      </w:r>
+      <w:r>
+        <w:rPr>
+          <w:lang w:val="en-GB"/>
+        </w:rPr>
+        <w:t>Check that the file includes the objective function, constraint and external parameter value</w:t>
       </w:r>
     </w:p>
     <w:p>
@@ -2277,55 +3417,6 @@
           <w:lang w:val="en-GB"/>
         </w:rPr>
       </w:pPr>
-      <w:r>
-        <w:rPr>
-          <w:lang w:val="en-GB"/>
-        </w:rPr>
-        <w:t>1. Create project</w:t>
-      </w:r>
-      <w:r>
-        <w:rPr>
-          <w:lang w:val="en-GB"/>
-        </w:rPr>
-        <w:br/>
-        <w:t xml:space="preserve">2. Import </w:t>
-      </w:r>
-      <w:r>
-        <w:rPr>
-          <w:lang w:val="en-GB"/>
-        </w:rPr>
-        <w:t>ost</w:t>
-      </w:r>
-      <w:r>
-        <w:rPr>
-          <w:lang w:val="en-GB"/>
-        </w:rPr>
-        <w:t>.zip</w:t>
-      </w:r>
-      <w:r>
-        <w:rPr>
-          <w:lang w:val="en-GB"/>
-        </w:rPr>
-        <w:br/>
-      </w:r>
-      <w:r>
-        <w:rPr>
-          <w:lang w:val="en-GB"/>
-        </w:rPr>
-        <w:t>3. Import the exported scenario file</w:t>
-      </w:r>
-      <w:r>
-        <w:rPr>
-          <w:lang w:val="en-GB"/>
-        </w:rPr>
-        <w:br/>
-      </w:r>
-      <w:r>
-        <w:rPr>
-          <w:lang w:val="en-GB"/>
-        </w:rPr>
-        <w:t>4. Check that there is a new scenario in the project</w:t>
-      </w:r>
     </w:p>
     <w:p>
       <w:pPr>
@@ -2338,813 +3429,6 @@
         <w:rPr>
           <w:lang w:val="en-GB"/>
         </w:rPr>
-        <w:t>Import optimization set</w:t>
-      </w:r>
-    </w:p>
-    <w:p>
-      <w:pPr>
-        <w:pStyle w:val="NormalWeb"/>
-        <w:rPr>
-          <w:lang w:val="en-GB"/>
-        </w:rPr>
-      </w:pPr>
-      <w:r>
-        <w:rPr>
-          <w:lang w:val="en-GB"/>
-        </w:rPr>
-        <w:t>1. Create project</w:t>
-      </w:r>
-      <w:r>
-        <w:rPr>
-          <w:lang w:val="en-GB"/>
-        </w:rPr>
-        <w:br/>
-        <w:t>2. Import ost.zip</w:t>
-      </w:r>
-      <w:r>
-        <w:rPr>
-          <w:lang w:val="en-GB"/>
-        </w:rPr>
-        <w:br/>
-        <w:t>3. Import optimization set file ost-problem.csv</w:t>
-      </w:r>
-    </w:p>
-    <w:p>
-      <w:pPr>
-        <w:pStyle w:val="Heading3"/>
-        <w:rPr>
-          <w:lang w:val="en-GB"/>
-        </w:rPr>
-      </w:pPr>
-      <w:r>
-        <w:rPr>
-          <w:lang w:val="en-GB"/>
-        </w:rPr>
-        <w:t>Import optimization problem (GA)</w:t>
-      </w:r>
-    </w:p>
-    <w:p>
-      <w:pPr>
-        <w:pStyle w:val="NormalWeb"/>
-        <w:rPr>
-          <w:lang w:val="en-GB"/>
-        </w:rPr>
-      </w:pPr>
-      <w:r>
-        <w:rPr>
-          <w:lang w:val="en-GB"/>
-        </w:rPr>
-        <w:t>1. Create project</w:t>
-      </w:r>
-      <w:r>
-        <w:rPr>
-          <w:lang w:val="en-GB"/>
-        </w:rPr>
-        <w:br/>
-        <w:t>2. Import ost.zip</w:t>
-      </w:r>
-      <w:r>
-        <w:rPr>
-          <w:lang w:val="en-GB"/>
-        </w:rPr>
-        <w:br/>
-        <w:t>3. Import optimization problem file ost-problem.csv</w:t>
-      </w:r>
-    </w:p>
-    <w:p>
-      <w:pPr>
-        <w:rPr>
-          <w:lang w:val="en-GB"/>
-        </w:rPr>
-      </w:pPr>
-    </w:p>
-    <w:p>
-      <w:pPr>
-        <w:pStyle w:val="Heading2"/>
-        <w:rPr>
-          <w:lang w:val="en-GB"/>
-        </w:rPr>
-      </w:pPr>
-      <w:r>
-        <w:rPr>
-          <w:lang w:val="en-GB"/>
-        </w:rPr>
-        <w:t>Export data tests</w:t>
-      </w:r>
-    </w:p>
-    <w:p>
-      <w:pPr>
-        <w:pStyle w:val="Heading3"/>
-        <w:rPr>
-          <w:lang w:val="en-GB"/>
-        </w:rPr>
-      </w:pPr>
-      <w:r>
-        <w:rPr>
-          <w:lang w:val="en-GB"/>
-        </w:rPr>
-        <w:t>Export project</w:t>
-      </w:r>
-    </w:p>
-    <w:p>
-      <w:pPr>
-        <w:pStyle w:val="NormalWeb"/>
-        <w:rPr>
-          <w:lang w:val="en-GB"/>
-        </w:rPr>
-      </w:pPr>
-      <w:r>
-        <w:rPr>
-          <w:lang w:val="en-GB"/>
-        </w:rPr>
-        <w:t>1. Create project</w:t>
-      </w:r>
-      <w:r>
-        <w:rPr>
-          <w:lang w:val="en-GB"/>
-        </w:rPr>
-        <w:br/>
-        <w:t>2. Import testmodel.zip</w:t>
-      </w:r>
-      <w:r>
-        <w:rPr>
-          <w:lang w:val="en-GB"/>
-        </w:rPr>
-        <w:br/>
-        <w:t>3. Import test-project.csv</w:t>
-      </w:r>
-      <w:r>
-        <w:rPr>
-          <w:lang w:val="en-GB"/>
-        </w:rPr>
-        <w:br/>
-        <w:t>4. Export project files</w:t>
-      </w:r>
-    </w:p>
-    <w:p>
-      <w:pPr>
-        <w:pStyle w:val="Heading3"/>
-        <w:rPr>
-          <w:lang w:val="en-GB"/>
-        </w:rPr>
-      </w:pPr>
-      <w:r>
-        <w:rPr>
-          <w:lang w:val="en-GB"/>
-        </w:rPr>
-        <w:t>Export scenarios</w:t>
-      </w:r>
-    </w:p>
-    <w:p>
-      <w:pPr>
-        <w:pStyle w:val="NormalWeb"/>
-        <w:rPr>
-          <w:lang w:val="en-GB"/>
-        </w:rPr>
-      </w:pPr>
-      <w:r>
-        <w:rPr>
-          <w:lang w:val="en-GB"/>
-        </w:rPr>
-        <w:t>1. Create project</w:t>
-      </w:r>
-      <w:r>
-        <w:rPr>
-          <w:lang w:val="en-GB"/>
-        </w:rPr>
-        <w:br/>
-        <w:t>2. Import testmodel.zip</w:t>
-      </w:r>
-      <w:r>
-        <w:rPr>
-          <w:lang w:val="en-GB"/>
-        </w:rPr>
-        <w:br/>
-        <w:t>3. Import test-project.csv</w:t>
-      </w:r>
-      <w:r>
-        <w:rPr>
-          <w:lang w:val="en-GB"/>
-        </w:rPr>
-        <w:br/>
-      </w:r>
-      <w:r>
-        <w:rPr>
-          <w:lang w:val="en-GB"/>
-        </w:rPr>
-        <w:lastRenderedPageBreak/>
-        <w:t>4. Create scenario</w:t>
-      </w:r>
-      <w:r>
-        <w:rPr>
-          <w:lang w:val="en-GB"/>
-        </w:rPr>
-        <w:br/>
-        <w:t>5. Export scenario file</w:t>
-      </w:r>
-    </w:p>
-    <w:p>
-      <w:pPr>
-        <w:pStyle w:val="Heading3"/>
-        <w:rPr>
-          <w:lang w:val="en-GB"/>
-        </w:rPr>
-      </w:pPr>
-      <w:r>
-        <w:rPr>
-          <w:lang w:val="en-GB"/>
-        </w:rPr>
-        <w:t xml:space="preserve">Export </w:t>
-      </w:r>
-      <w:r>
-        <w:rPr>
-          <w:lang w:val="en-GB"/>
-        </w:rPr>
-        <w:t>simulation results</w:t>
-      </w:r>
-    </w:p>
-    <w:p>
-      <w:pPr>
-        <w:pStyle w:val="NormalWeb"/>
-        <w:rPr>
-          <w:lang w:val="en-GB"/>
-        </w:rPr>
-      </w:pPr>
-      <w:r>
-        <w:rPr>
-          <w:lang w:val="en-GB"/>
-        </w:rPr>
-        <w:t>1. Create project</w:t>
-      </w:r>
-      <w:r>
-        <w:rPr>
-          <w:lang w:val="en-GB"/>
-        </w:rPr>
-        <w:br/>
-        <w:t xml:space="preserve">2. Import </w:t>
-      </w:r>
-      <w:r>
-        <w:rPr>
-          <w:lang w:val="en-GB"/>
-        </w:rPr>
-        <w:t>ost</w:t>
-      </w:r>
-      <w:r>
-        <w:rPr>
-          <w:lang w:val="en-GB"/>
-        </w:rPr>
-        <w:t>.zip</w:t>
-      </w:r>
-      <w:r>
-        <w:rPr>
-          <w:lang w:val="en-GB"/>
-        </w:rPr>
-        <w:br/>
-      </w:r>
-      <w:r>
-        <w:rPr>
-          <w:lang w:val="en-GB"/>
-        </w:rPr>
-        <w:t>3</w:t>
-      </w:r>
-      <w:r>
-        <w:rPr>
-          <w:lang w:val="en-GB"/>
-        </w:rPr>
-        <w:t xml:space="preserve">. </w:t>
-      </w:r>
-      <w:r>
-        <w:rPr>
-          <w:lang w:val="en-GB"/>
-        </w:rPr>
-        <w:t>Create scenario</w:t>
-      </w:r>
-      <w:r>
-        <w:rPr>
-          <w:lang w:val="en-GB"/>
-        </w:rPr>
-        <w:t xml:space="preserve"> </w:t>
-      </w:r>
-      <w:r>
-        <w:rPr>
-          <w:lang w:val="en-GB"/>
-        </w:rPr>
-        <w:br/>
-      </w:r>
-      <w:r>
-        <w:rPr>
-          <w:lang w:val="en-GB"/>
-        </w:rPr>
-        <w:t>4</w:t>
-      </w:r>
-      <w:r>
-        <w:rPr>
-          <w:lang w:val="en-GB"/>
-        </w:rPr>
-        <w:t xml:space="preserve">. </w:t>
-      </w:r>
-      <w:r>
-        <w:rPr>
-          <w:lang w:val="en-GB"/>
-        </w:rPr>
-        <w:t>Simulate scenario</w:t>
-      </w:r>
-      <w:r>
-        <w:rPr>
-          <w:lang w:val="en-GB"/>
-        </w:rPr>
-        <w:br/>
-      </w:r>
-      <w:r>
-        <w:rPr>
-          <w:lang w:val="en-GB"/>
-        </w:rPr>
-        <w:t>5</w:t>
-      </w:r>
-      <w:r>
-        <w:rPr>
-          <w:lang w:val="en-GB"/>
-        </w:rPr>
-        <w:t xml:space="preserve">. </w:t>
-      </w:r>
-      <w:r>
-        <w:rPr>
-          <w:lang w:val="en-GB"/>
-        </w:rPr>
-        <w:t>Export simulation results</w:t>
-      </w:r>
-      <w:r>
-        <w:rPr>
-          <w:lang w:val="en-GB"/>
-        </w:rPr>
-        <w:t xml:space="preserve"> </w:t>
-      </w:r>
-      <w:r>
-        <w:rPr>
-          <w:lang w:val="en-GB"/>
-        </w:rPr>
-        <w:br/>
-      </w:r>
-      <w:r>
-        <w:rPr>
-          <w:lang w:val="en-GB"/>
-        </w:rPr>
-        <w:t>6</w:t>
-      </w:r>
-      <w:r>
-        <w:rPr>
-          <w:lang w:val="en-GB"/>
-        </w:rPr>
-        <w:t xml:space="preserve">. </w:t>
-      </w:r>
-      <w:r>
-        <w:rPr>
-          <w:lang w:val="en-GB"/>
-        </w:rPr>
-        <w:t>Check that the file includes the values for all the output variables</w:t>
-      </w:r>
-    </w:p>
-    <w:p>
-      <w:pPr>
-        <w:pStyle w:val="Heading3"/>
-        <w:rPr>
-          <w:lang w:val="en-GB"/>
-        </w:rPr>
-      </w:pPr>
-      <w:r>
-        <w:rPr>
-          <w:lang w:val="en-GB"/>
-        </w:rPr>
-        <w:t>Export external parameter sets</w:t>
-      </w:r>
-    </w:p>
-    <w:p>
-      <w:pPr>
-        <w:pStyle w:val="NormalWeb"/>
-        <w:rPr>
-          <w:lang w:val="en-GB"/>
-        </w:rPr>
-      </w:pPr>
-      <w:r>
-        <w:rPr>
-          <w:lang w:val="en-GB"/>
-        </w:rPr>
-        <w:t>1. Create project</w:t>
-      </w:r>
-      <w:r>
-        <w:rPr>
-          <w:lang w:val="en-GB"/>
-        </w:rPr>
-        <w:br/>
-        <w:t xml:space="preserve">2. Import </w:t>
-      </w:r>
-      <w:r>
-        <w:rPr>
-          <w:lang w:val="en-GB"/>
-        </w:rPr>
-        <w:t>ost</w:t>
-      </w:r>
-      <w:r>
-        <w:rPr>
-          <w:lang w:val="en-GB"/>
-        </w:rPr>
-        <w:t>.zip</w:t>
-      </w:r>
-      <w:r>
-        <w:rPr>
-          <w:lang w:val="en-GB"/>
-        </w:rPr>
-        <w:br/>
-        <w:t xml:space="preserve">3. </w:t>
-      </w:r>
-      <w:r>
-        <w:rPr>
-          <w:lang w:val="en-GB"/>
-        </w:rPr>
-        <w:t>Create external parameter</w:t>
-      </w:r>
-      <w:r>
-        <w:rPr>
-          <w:lang w:val="en-GB"/>
-        </w:rPr>
-        <w:br/>
-        <w:t>4. Create external paremeter set</w:t>
-      </w:r>
-      <w:r>
-        <w:rPr>
-          <w:lang w:val="en-GB"/>
-        </w:rPr>
-        <w:br/>
-        <w:t>5. Set value for the ext</w:t>
-      </w:r>
-      <w:r>
-        <w:rPr>
-          <w:lang w:val="en-GB"/>
-        </w:rPr>
-        <w:t>ernal parameter</w:t>
-      </w:r>
-      <w:r>
-        <w:rPr>
-          <w:lang w:val="en-GB"/>
-        </w:rPr>
-        <w:br/>
-        <w:t>6. Export external parameter sets file</w:t>
-      </w:r>
-    </w:p>
-    <w:p>
-      <w:pPr>
-        <w:pStyle w:val="Heading3"/>
-        <w:rPr>
-          <w:lang w:val="en-GB"/>
-        </w:rPr>
-      </w:pPr>
-      <w:r>
-        <w:rPr>
-          <w:lang w:val="en-GB"/>
-        </w:rPr>
-        <w:t>Export metrics</w:t>
-      </w:r>
-    </w:p>
-    <w:p>
-      <w:pPr>
-        <w:pStyle w:val="NormalWeb"/>
-        <w:rPr>
-          <w:lang w:val="en-GB"/>
-        </w:rPr>
-      </w:pPr>
-      <w:r>
-        <w:rPr>
-          <w:lang w:val="en-GB"/>
-        </w:rPr>
-        <w:t>1. Create project</w:t>
-      </w:r>
-      <w:r>
-        <w:rPr>
-          <w:lang w:val="en-GB"/>
-        </w:rPr>
-        <w:br/>
-        <w:t>2. Import testmodel.zip</w:t>
-      </w:r>
-      <w:r>
-        <w:rPr>
-          <w:lang w:val="en-GB"/>
-        </w:rPr>
-        <w:br/>
-        <w:t>3. Import test-project.csv</w:t>
-      </w:r>
-      <w:r>
-        <w:rPr>
-          <w:lang w:val="en-GB"/>
-        </w:rPr>
-        <w:br/>
-        <w:t>4. Create external paremeter set</w:t>
-      </w:r>
-      <w:r>
-        <w:rPr>
-          <w:lang w:val="en-GB"/>
-        </w:rPr>
-        <w:br/>
-        <w:t>5. Set values for the ext params</w:t>
-      </w:r>
-      <w:r>
-        <w:rPr>
-          <w:lang w:val="en-GB"/>
-        </w:rPr>
-        <w:br/>
-        <w:t>6. Create scenario</w:t>
-      </w:r>
-      <w:r>
-        <w:rPr>
-          <w:lang w:val="en-GB"/>
-        </w:rPr>
-        <w:br/>
-        <w:t>7. Simulate scenario</w:t>
-      </w:r>
-      <w:r>
-        <w:rPr>
-          <w:lang w:val="en-GB"/>
-        </w:rPr>
-        <w:br/>
-        <w:t xml:space="preserve">8. </w:t>
-      </w:r>
-      <w:r>
-        <w:rPr>
-          <w:lang w:val="en-GB"/>
-        </w:rPr>
-        <w:t>Export metrics file</w:t>
-      </w:r>
-    </w:p>
-    <w:p>
-      <w:pPr>
-        <w:pStyle w:val="Heading3"/>
-        <w:rPr>
-          <w:lang w:val="en-GB"/>
-        </w:rPr>
-      </w:pPr>
-      <w:r>
-        <w:rPr>
-          <w:lang w:val="en-GB"/>
-        </w:rPr>
-        <w:t>Export optimization set</w:t>
-      </w:r>
-    </w:p>
-    <w:p>
-      <w:pPr>
-        <w:pStyle w:val="NormalWeb"/>
-        <w:rPr>
-          <w:lang w:val="en-GB"/>
-        </w:rPr>
-      </w:pPr>
-      <w:r>
-        <w:rPr>
-          <w:lang w:val="en-GB"/>
-        </w:rPr>
-        <w:t>1. Create project</w:t>
-      </w:r>
-      <w:r>
-        <w:rPr>
-          <w:lang w:val="en-GB"/>
-        </w:rPr>
-        <w:br/>
-        <w:t xml:space="preserve">2. Import </w:t>
-      </w:r>
-      <w:r>
-        <w:rPr>
-          <w:lang w:val="en-GB"/>
-        </w:rPr>
-        <w:t>ost</w:t>
-      </w:r>
-      <w:r>
-        <w:rPr>
-          <w:lang w:val="en-GB"/>
-        </w:rPr>
-        <w:t>.zip</w:t>
-      </w:r>
-      <w:r>
-        <w:rPr>
-          <w:lang w:val="en-GB"/>
-        </w:rPr>
-        <w:br/>
-      </w:r>
-      <w:r>
-        <w:rPr>
-          <w:lang w:val="en-GB"/>
-        </w:rPr>
-        <w:t>3</w:t>
-      </w:r>
-      <w:r>
-        <w:rPr>
-          <w:lang w:val="en-GB"/>
-        </w:rPr>
-        <w:t xml:space="preserve">. </w:t>
-      </w:r>
-      <w:r>
-        <w:rPr>
-          <w:lang w:val="en-GB"/>
-        </w:rPr>
-        <w:t>Create external parameter</w:t>
-      </w:r>
-      <w:r>
-        <w:rPr>
-          <w:lang w:val="en-GB"/>
-        </w:rPr>
-        <w:br/>
-      </w:r>
-      <w:r>
-        <w:rPr>
-          <w:lang w:val="en-GB"/>
-        </w:rPr>
-        <w:t>4</w:t>
-      </w:r>
-      <w:r>
-        <w:rPr>
-          <w:lang w:val="en-GB"/>
-        </w:rPr>
-        <w:t xml:space="preserve">. </w:t>
-      </w:r>
-      <w:r>
-        <w:rPr>
-          <w:lang w:val="en-GB"/>
-        </w:rPr>
-        <w:t>Create external parameter set</w:t>
-      </w:r>
-      <w:r>
-        <w:rPr>
-          <w:lang w:val="en-GB"/>
-        </w:rPr>
-        <w:br/>
-      </w:r>
-      <w:r>
-        <w:rPr>
-          <w:lang w:val="en-GB"/>
-        </w:rPr>
-        <w:t>5</w:t>
-      </w:r>
-      <w:r>
-        <w:rPr>
-          <w:lang w:val="en-GB"/>
-        </w:rPr>
-        <w:t xml:space="preserve">. </w:t>
-      </w:r>
-      <w:r>
-        <w:rPr>
-          <w:lang w:val="en-GB"/>
-        </w:rPr>
-        <w:t>Assign values for external parameters</w:t>
-      </w:r>
-      <w:r>
-        <w:rPr>
-          <w:lang w:val="en-GB"/>
-        </w:rPr>
-        <w:br/>
-      </w:r>
-      <w:r>
-        <w:rPr>
-          <w:lang w:val="en-GB"/>
-        </w:rPr>
-        <w:t>6</w:t>
-      </w:r>
-      <w:r>
-        <w:rPr>
-          <w:lang w:val="en-GB"/>
-        </w:rPr>
-        <w:t xml:space="preserve">. </w:t>
-      </w:r>
-      <w:r>
-        <w:rPr>
-          <w:lang w:val="en-GB"/>
-        </w:rPr>
-        <w:t xml:space="preserve">Create </w:t>
-      </w:r>
-      <w:r>
-        <w:rPr>
-          <w:lang w:val="en-GB"/>
-        </w:rPr>
-        <w:t xml:space="preserve">DB </w:t>
-      </w:r>
-      <w:r>
-        <w:rPr>
-          <w:lang w:val="en-GB"/>
-        </w:rPr>
-        <w:t>optimization set</w:t>
-      </w:r>
-      <w:r>
-        <w:rPr>
-          <w:lang w:val="en-GB"/>
-        </w:rPr>
-        <w:br/>
-      </w:r>
-      <w:r>
-        <w:rPr>
-          <w:lang w:val="en-GB"/>
-        </w:rPr>
-        <w:t>7</w:t>
-      </w:r>
-      <w:r>
-        <w:rPr>
-          <w:lang w:val="en-GB"/>
-        </w:rPr>
-        <w:t xml:space="preserve">. </w:t>
-      </w:r>
-      <w:r>
-        <w:rPr>
-          <w:lang w:val="en-GB"/>
-        </w:rPr>
-        <w:t>Create objective function</w:t>
-      </w:r>
-      <w:r>
-        <w:rPr>
-          <w:lang w:val="en-GB"/>
-        </w:rPr>
-        <w:br/>
-      </w:r>
-      <w:r>
-        <w:rPr>
-          <w:lang w:val="en-GB"/>
-        </w:rPr>
-        <w:t>8</w:t>
-      </w:r>
-      <w:r>
-        <w:rPr>
-          <w:lang w:val="en-GB"/>
-        </w:rPr>
-        <w:t xml:space="preserve">. </w:t>
-      </w:r>
-      <w:r>
-        <w:rPr>
-          <w:lang w:val="en-GB"/>
-        </w:rPr>
-        <w:t>Create constraint</w:t>
-      </w:r>
-      <w:r>
-        <w:rPr>
-          <w:lang w:val="en-GB"/>
-        </w:rPr>
-        <w:br/>
-      </w:r>
-      <w:r>
-        <w:rPr>
-          <w:lang w:val="en-GB"/>
-        </w:rPr>
-        <w:t>9</w:t>
-      </w:r>
-      <w:r>
-        <w:rPr>
-          <w:lang w:val="en-GB"/>
-        </w:rPr>
-        <w:t xml:space="preserve">. </w:t>
-      </w:r>
-      <w:r>
-        <w:rPr>
-          <w:lang w:val="en-GB"/>
-        </w:rPr>
-        <w:t>Export optimization set</w:t>
-      </w:r>
-      <w:r>
-        <w:rPr>
-          <w:lang w:val="en-GB"/>
-        </w:rPr>
-        <w:br/>
-      </w:r>
-      <w:r>
-        <w:rPr>
-          <w:lang w:val="en-GB"/>
-        </w:rPr>
-        <w:t>10</w:t>
-      </w:r>
-      <w:r>
-        <w:rPr>
-          <w:lang w:val="en-GB"/>
-        </w:rPr>
-        <w:t xml:space="preserve">. </w:t>
-      </w:r>
-      <w:r>
-        <w:rPr>
-          <w:lang w:val="en-GB"/>
-        </w:rPr>
-        <w:t>Check that the file includes the objective function, constraint and external parameter value</w:t>
-      </w:r>
-    </w:p>
-    <w:p>
-      <w:pPr>
-        <w:pStyle w:val="NormalWeb"/>
-        <w:rPr>
-          <w:lang w:val="en-GB"/>
-        </w:rPr>
-      </w:pPr>
-    </w:p>
-    <w:p>
-      <w:pPr>
-        <w:pStyle w:val="Heading3"/>
-        <w:rPr>
-          <w:lang w:val="en-GB"/>
-        </w:rPr>
-      </w:pPr>
-      <w:r>
-        <w:rPr>
-          <w:lang w:val="en-GB"/>
-        </w:rPr>
-        <w:lastRenderedPageBreak/>
         <w:br/>
         <w:t>Export optimization problem</w:t>
       </w:r>

</xml_diff>